<commit_message>
les mots peuvent être pris et un avion peut être lancé.
</commit_message>
<xml_diff>
--- a/Documentation/Student Invaders v1.3 - SJM.docx
+++ b/Documentation/Student Invaders v1.3 - SJM.docx
@@ -36,8 +36,6 @@
       <w:pPr>
         <w:pStyle w:val="TM1"/>
       </w:pPr>
-      <w:bookmarkStart w:id="0" w:name="_GoBack"/>
-      <w:bookmarkEnd w:id="0"/>
     </w:p>
     <w:p>
       <w:pPr>
@@ -2271,7 +2269,7 @@
       <w:pPr>
         <w:pStyle w:val="Titre1"/>
       </w:pPr>
-      <w:bookmarkStart w:id="1" w:name="_Toc499021832"/>
+      <w:bookmarkStart w:id="0" w:name="_Toc499021832"/>
       <w:r>
         <w:lastRenderedPageBreak/>
         <w:t>Analyse prél</w:t>
@@ -2282,7 +2280,7 @@
       <w:r>
         <w:t>minaire</w:t>
       </w:r>
-      <w:bookmarkEnd w:id="1"/>
+      <w:bookmarkEnd w:id="0"/>
     </w:p>
     <w:p>
       <w:pPr>
@@ -2292,7 +2290,7 @@
           <w:iCs/>
         </w:rPr>
       </w:pPr>
-      <w:bookmarkStart w:id="2" w:name="_Toc499021833"/>
+      <w:bookmarkStart w:id="1" w:name="_Toc499021833"/>
       <w:r>
         <w:rPr>
           <w:i w:val="0"/>
@@ -2300,7 +2298,7 @@
         </w:rPr>
         <w:t>Introduction</w:t>
       </w:r>
-      <w:bookmarkEnd w:id="2"/>
+      <w:bookmarkEnd w:id="1"/>
       <w:r>
         <w:rPr>
           <w:i w:val="0"/>
@@ -2389,7 +2387,7 @@
           <w:iCs/>
         </w:rPr>
       </w:pPr>
-      <w:bookmarkStart w:id="3" w:name="_Toc499021834"/>
+      <w:bookmarkStart w:id="2" w:name="_Toc499021834"/>
       <w:r>
         <w:rPr>
           <w:i w:val="0"/>
@@ -2397,7 +2395,7 @@
         </w:rPr>
         <w:t>Objectifs</w:t>
       </w:r>
-      <w:bookmarkEnd w:id="3"/>
+      <w:bookmarkEnd w:id="2"/>
     </w:p>
     <w:p>
       <w:pPr>
@@ -2668,7 +2666,7 @@
                     </pic:cNvPicPr>
                   </pic:nvPicPr>
                   <pic:blipFill>
-                    <a:blip r:embed="rId7">
+                    <a:blip r:embed="rId8">
                       <a:extLst>
                         <a:ext uri="{28A0092B-C50C-407E-A947-70E740481C1C}">
                           <a14:useLocalDpi xmlns:a14="http://schemas.microsoft.com/office/drawing/2010/main" val="0"/>
@@ -2766,7 +2764,7 @@
         </w:rPr>
         <w:br w:type="page"/>
       </w:r>
-      <w:bookmarkStart w:id="4" w:name="_Toc499021835"/>
+      <w:bookmarkStart w:id="3" w:name="_Toc499021835"/>
       <w:r>
         <w:rPr>
           <w:i w:val="0"/>
@@ -2782,7 +2780,7 @@
         </w:rPr>
         <w:t xml:space="preserve"> initiale</w:t>
       </w:r>
-      <w:bookmarkEnd w:id="4"/>
+      <w:bookmarkEnd w:id="3"/>
     </w:p>
     <w:p>
       <w:pPr>
@@ -2831,7 +2829,7 @@
         </w:rPr>
         <w:t xml:space="preserve"> Il est accessible via le lien suivant : </w:t>
       </w:r>
-      <w:hyperlink r:id="rId8" w:history="1">
+      <w:hyperlink r:id="rId9" w:history="1">
         <w:r>
           <w:rPr>
             <w:rStyle w:val="Lienhypertexte"/>
@@ -3284,14 +3282,14 @@
       <w:pPr>
         <w:pStyle w:val="Titre1"/>
       </w:pPr>
-      <w:bookmarkStart w:id="5" w:name="_Toc499021836"/>
+      <w:bookmarkStart w:id="4" w:name="_Toc499021836"/>
       <w:r>
         <w:t>Analyse</w:t>
       </w:r>
       <w:r>
         <w:t xml:space="preserve"> / Conception</w:t>
       </w:r>
-      <w:bookmarkEnd w:id="5"/>
+      <w:bookmarkEnd w:id="4"/>
     </w:p>
     <w:p>
       <w:pPr>
@@ -3301,7 +3299,7 @@
           <w:iCs/>
         </w:rPr>
       </w:pPr>
-      <w:bookmarkStart w:id="6" w:name="_Toc499021837"/>
+      <w:bookmarkStart w:id="5" w:name="_Toc499021837"/>
       <w:r>
         <w:rPr>
           <w:i w:val="0"/>
@@ -3309,7 +3307,7 @@
         </w:rPr>
         <w:t>Concept</w:t>
       </w:r>
-      <w:bookmarkEnd w:id="6"/>
+      <w:bookmarkEnd w:id="5"/>
     </w:p>
     <w:p/>
     <w:p>
@@ -3351,7 +3349,7 @@
                     <pic:cNvPicPr/>
                   </pic:nvPicPr>
                   <pic:blipFill>
-                    <a:blip r:embed="rId9">
+                    <a:blip r:embed="rId10">
                       <a:extLst>
                         <a:ext uri="{28A0092B-C50C-407E-A947-70E740481C1C}">
                           <a14:useLocalDpi xmlns:a14="http://schemas.microsoft.com/office/drawing/2010/main" val="0"/>
@@ -3445,7 +3443,7 @@
                     <pic:cNvPicPr/>
                   </pic:nvPicPr>
                   <pic:blipFill>
-                    <a:blip r:embed="rId10">
+                    <a:blip r:embed="rId11">
                       <a:extLst>
                         <a:ext uri="{28A0092B-C50C-407E-A947-70E740481C1C}">
                           <a14:useLocalDpi xmlns:a14="http://schemas.microsoft.com/office/drawing/2010/main" val="0"/>
@@ -3593,7 +3591,7 @@
                     <pic:cNvPicPr/>
                   </pic:nvPicPr>
                   <pic:blipFill>
-                    <a:blip r:embed="rId11">
+                    <a:blip r:embed="rId12">
                       <a:extLst>
                         <a:ext uri="{28A0092B-C50C-407E-A947-70E740481C1C}">
                           <a14:useLocalDpi xmlns:a14="http://schemas.microsoft.com/office/drawing/2010/main" val="0"/>
@@ -3622,7 +3620,13 @@
     </w:p>
     <w:p>
       <w:r>
-        <w:t>Le MCD concerne que les vocabulaires et les langues. Chaque vocabulaire à deux langues et chaque langue a un ou plusieurs vocabulaires. Deux traits distincts ont été dessinés pour montrer qu’il y a une langue 1 qui concerne le prof et une langue 2 qui concerne celui de l’élève.</w:t>
+        <w:t>Le MCD</w:t>
+      </w:r>
+      <w:r>
+        <w:t xml:space="preserve"> ne</w:t>
+      </w:r>
+      <w:r>
+        <w:t xml:space="preserve"> concerne que les vocabulaires et les langues. Chaque vocabulaire à deux langues et chaque langue a un ou plusieurs vocabulaires. Deux traits distincts ont été dessinés pour montrer qu’il y a une langue 1 qui concerne le prof et une langue 2 qui concerne celui de l’élève.</w:t>
       </w:r>
     </w:p>
     <w:p/>
@@ -3634,8 +3638,8 @@
           <w:iCs/>
         </w:rPr>
       </w:pPr>
-      <w:bookmarkStart w:id="7" w:name="_Toc71691012"/>
-      <w:bookmarkStart w:id="8" w:name="_Toc499021838"/>
+      <w:bookmarkStart w:id="6" w:name="_Toc71691012"/>
+      <w:bookmarkStart w:id="7" w:name="_Toc499021838"/>
       <w:r>
         <w:rPr>
           <w:i w:val="0"/>
@@ -3644,10 +3648,329 @@
         <w:lastRenderedPageBreak/>
         <w:t>Stratégie de test</w:t>
       </w:r>
+      <w:bookmarkEnd w:id="6"/>
       <w:bookmarkEnd w:id="7"/>
-      <w:bookmarkEnd w:id="8"/>
     </w:p>
     <w:p/>
+    <w:p>
+      <w:pPr>
+        <w:ind w:left="360"/>
+      </w:pPr>
+      <w:r>
+        <w:t>Il y aura 3 types de tests pour ce projet. Le test de robustesse, le test de performance et le test fonctionnel. L’ordre dans lequel ils seront effectués sera :</w:t>
+      </w:r>
+    </w:p>
+    <w:p>
+      <w:pPr>
+        <w:ind w:left="360"/>
+      </w:pPr>
+    </w:p>
+    <w:p>
+      <w:pPr>
+        <w:pStyle w:val="Paragraphedeliste"/>
+        <w:numPr>
+          <w:ilvl w:val="0"/>
+          <w:numId w:val="30"/>
+        </w:numPr>
+      </w:pPr>
+      <w:r>
+        <w:t>Test fonctionnel.</w:t>
+      </w:r>
+    </w:p>
+    <w:p>
+      <w:pPr>
+        <w:pStyle w:val="Paragraphedeliste"/>
+        <w:numPr>
+          <w:ilvl w:val="1"/>
+          <w:numId w:val="30"/>
+        </w:numPr>
+      </w:pPr>
+      <w:r>
+        <w:t>Je commence par ce test pour m’assurer que tout fonctionne correctement et que mon application ne plante pas durant les essais.</w:t>
+      </w:r>
+    </w:p>
+    <w:p>
+      <w:pPr>
+        <w:pStyle w:val="Paragraphedeliste"/>
+        <w:numPr>
+          <w:ilvl w:val="0"/>
+          <w:numId w:val="30"/>
+        </w:numPr>
+      </w:pPr>
+      <w:r>
+        <w:t>Test de performance.</w:t>
+      </w:r>
+    </w:p>
+    <w:p>
+      <w:pPr>
+        <w:pStyle w:val="Paragraphedeliste"/>
+        <w:numPr>
+          <w:ilvl w:val="1"/>
+          <w:numId w:val="30"/>
+        </w:numPr>
+      </w:pPr>
+      <w:r>
+        <w:t>Il s’agit de vérifier si mon application a des ralentissements quand il traite les données. Cela peut avoir un impact sur l’expérience de jeu.</w:t>
+      </w:r>
+    </w:p>
+    <w:p>
+      <w:pPr>
+        <w:pStyle w:val="Paragraphedeliste"/>
+        <w:numPr>
+          <w:ilvl w:val="0"/>
+          <w:numId w:val="30"/>
+        </w:numPr>
+      </w:pPr>
+      <w:r>
+        <w:t>Test de robustesse.</w:t>
+      </w:r>
+    </w:p>
+    <w:p>
+      <w:pPr>
+        <w:pStyle w:val="Paragraphedeliste"/>
+        <w:numPr>
+          <w:ilvl w:val="1"/>
+          <w:numId w:val="30"/>
+        </w:numPr>
+      </w:pPr>
+      <w:r>
+        <w:t>Au final, nous allons tester s’il y a une gestion des erreurs suivant des cas anormaux.</w:t>
+      </w:r>
+    </w:p>
+    <w:p>
+      <w:pPr>
+        <w:ind w:left="360"/>
+      </w:pPr>
+    </w:p>
+    <w:tbl>
+      <w:tblPr>
+        <w:tblStyle w:val="TableauListe7Couleur-Accentuation3"/>
+        <w:tblW w:w="0" w:type="auto"/>
+        <w:tblLook w:val="04A0" w:firstRow="1" w:lastRow="0" w:firstColumn="1" w:lastColumn="0" w:noHBand="0" w:noVBand="1"/>
+      </w:tblPr>
+      <w:tblGrid>
+        <w:gridCol w:w="2265"/>
+        <w:gridCol w:w="2265"/>
+        <w:gridCol w:w="2265"/>
+        <w:gridCol w:w="2265"/>
+      </w:tblGrid>
+      <w:tr>
+        <w:trPr>
+          <w:cnfStyle w:val="100000000000" w:firstRow="1" w:lastRow="0" w:firstColumn="0" w:lastColumn="0" w:oddVBand="0" w:evenVBand="0" w:oddHBand="0" w:evenHBand="0" w:firstRowFirstColumn="0" w:firstRowLastColumn="0" w:lastRowFirstColumn="0" w:lastRowLastColumn="0"/>
+        </w:trPr>
+        <w:tc>
+          <w:tcPr>
+            <w:cnfStyle w:val="001000000100" w:firstRow="0" w:lastRow="0" w:firstColumn="1" w:lastColumn="0" w:oddVBand="0" w:evenVBand="0" w:oddHBand="0" w:evenHBand="0" w:firstRowFirstColumn="1" w:firstRowLastColumn="0" w:lastRowFirstColumn="0" w:lastRowLastColumn="0"/>
+            <w:tcW w:w="2265" w:type="dxa"/>
+          </w:tcPr>
+          <w:p>
+            <w:r>
+              <w:t>Type\Niveau</w:t>
+            </w:r>
+          </w:p>
+        </w:tc>
+        <w:tc>
+          <w:tcPr>
+            <w:tcW w:w="2265" w:type="dxa"/>
+          </w:tcPr>
+          <w:p>
+            <w:pPr>
+              <w:cnfStyle w:val="100000000000" w:firstRow="1" w:lastRow="0" w:firstColumn="0" w:lastColumn="0" w:oddVBand="0" w:evenVBand="0" w:oddHBand="0" w:evenHBand="0" w:firstRowFirstColumn="0" w:firstRowLastColumn="0" w:lastRowFirstColumn="0" w:lastRowLastColumn="0"/>
+            </w:pPr>
+            <w:r>
+              <w:t>Unitaire</w:t>
+            </w:r>
+          </w:p>
+        </w:tc>
+        <w:tc>
+          <w:tcPr>
+            <w:tcW w:w="2265" w:type="dxa"/>
+          </w:tcPr>
+          <w:p>
+            <w:pPr>
+              <w:cnfStyle w:val="100000000000" w:firstRow="1" w:lastRow="0" w:firstColumn="0" w:lastColumn="0" w:oddVBand="0" w:evenVBand="0" w:oddHBand="0" w:evenHBand="0" w:firstRowFirstColumn="0" w:firstRowLastColumn="0" w:lastRowFirstColumn="0" w:lastRowLastColumn="0"/>
+            </w:pPr>
+            <w:r>
+              <w:t>Intégration</w:t>
+            </w:r>
+          </w:p>
+        </w:tc>
+        <w:tc>
+          <w:tcPr>
+            <w:tcW w:w="2265" w:type="dxa"/>
+          </w:tcPr>
+          <w:p>
+            <w:pPr>
+              <w:cnfStyle w:val="100000000000" w:firstRow="1" w:lastRow="0" w:firstColumn="0" w:lastColumn="0" w:oddVBand="0" w:evenVBand="0" w:oddHBand="0" w:evenHBand="0" w:firstRowFirstColumn="0" w:firstRowLastColumn="0" w:lastRowFirstColumn="0" w:lastRowLastColumn="0"/>
+            </w:pPr>
+            <w:r>
+              <w:t>Système</w:t>
+            </w:r>
+          </w:p>
+        </w:tc>
+      </w:tr>
+      <w:tr>
+        <w:trPr>
+          <w:cnfStyle w:val="000000100000" w:firstRow="0" w:lastRow="0" w:firstColumn="0" w:lastColumn="0" w:oddVBand="0" w:evenVBand="0" w:oddHBand="1" w:evenHBand="0" w:firstRowFirstColumn="0" w:firstRowLastColumn="0" w:lastRowFirstColumn="0" w:lastRowLastColumn="0"/>
+          <w:trHeight w:val="1018"/>
+        </w:trPr>
+        <w:tc>
+          <w:tcPr>
+            <w:cnfStyle w:val="001000000000" w:firstRow="0" w:lastRow="0" w:firstColumn="1" w:lastColumn="0" w:oddVBand="0" w:evenVBand="0" w:oddHBand="0" w:evenHBand="0" w:firstRowFirstColumn="0" w:firstRowLastColumn="0" w:lastRowFirstColumn="0" w:lastRowLastColumn="0"/>
+            <w:tcW w:w="2265" w:type="dxa"/>
+            <w:vAlign w:val="center"/>
+          </w:tcPr>
+          <w:p>
+            <w:pPr>
+              <w:jc w:val="center"/>
+            </w:pPr>
+            <w:r>
+              <w:t>Fonctionnel</w:t>
+            </w:r>
+          </w:p>
+        </w:tc>
+        <w:tc>
+          <w:tcPr>
+            <w:tcW w:w="2265" w:type="dxa"/>
+          </w:tcPr>
+          <w:p>
+            <w:pPr>
+              <w:cnfStyle w:val="000000100000" w:firstRow="0" w:lastRow="0" w:firstColumn="0" w:lastColumn="0" w:oddVBand="0" w:evenVBand="0" w:oddHBand="1" w:evenHBand="0" w:firstRowFirstColumn="0" w:firstRowLastColumn="0" w:lastRowFirstColumn="0" w:lastRowLastColumn="0"/>
+            </w:pPr>
+          </w:p>
+        </w:tc>
+        <w:tc>
+          <w:tcPr>
+            <w:tcW w:w="2265" w:type="dxa"/>
+          </w:tcPr>
+          <w:p>
+            <w:pPr>
+              <w:cnfStyle w:val="000000100000" w:firstRow="0" w:lastRow="0" w:firstColumn="0" w:lastColumn="0" w:oddVBand="0" w:evenVBand="0" w:oddHBand="1" w:evenHBand="0" w:firstRowFirstColumn="0" w:firstRowLastColumn="0" w:lastRowFirstColumn="0" w:lastRowLastColumn="0"/>
+            </w:pPr>
+          </w:p>
+        </w:tc>
+        <w:tc>
+          <w:tcPr>
+            <w:tcW w:w="2265" w:type="dxa"/>
+          </w:tcPr>
+          <w:p>
+            <w:pPr>
+              <w:cnfStyle w:val="000000100000" w:firstRow="0" w:lastRow="0" w:firstColumn="0" w:lastColumn="0" w:oddVBand="0" w:evenVBand="0" w:oddHBand="1" w:evenHBand="0" w:firstRowFirstColumn="0" w:firstRowLastColumn="0" w:lastRowFirstColumn="0" w:lastRowLastColumn="0"/>
+            </w:pPr>
+          </w:p>
+        </w:tc>
+      </w:tr>
+      <w:tr>
+        <w:tc>
+          <w:tcPr>
+            <w:cnfStyle w:val="001000000000" w:firstRow="0" w:lastRow="0" w:firstColumn="1" w:lastColumn="0" w:oddVBand="0" w:evenVBand="0" w:oddHBand="0" w:evenHBand="0" w:firstRowFirstColumn="0" w:firstRowLastColumn="0" w:lastRowFirstColumn="0" w:lastRowLastColumn="0"/>
+            <w:tcW w:w="2265" w:type="dxa"/>
+          </w:tcPr>
+          <w:p>
+            <w:r>
+              <w:t>Performance</w:t>
+            </w:r>
+          </w:p>
+        </w:tc>
+        <w:tc>
+          <w:tcPr>
+            <w:tcW w:w="2265" w:type="dxa"/>
+          </w:tcPr>
+          <w:p>
+            <w:pPr>
+              <w:cnfStyle w:val="000000000000" w:firstRow="0" w:lastRow="0" w:firstColumn="0" w:lastColumn="0" w:oddVBand="0" w:evenVBand="0" w:oddHBand="0" w:evenHBand="0" w:firstRowFirstColumn="0" w:firstRowLastColumn="0" w:lastRowFirstColumn="0" w:lastRowLastColumn="0"/>
+            </w:pPr>
+          </w:p>
+        </w:tc>
+        <w:tc>
+          <w:tcPr>
+            <w:tcW w:w="2265" w:type="dxa"/>
+          </w:tcPr>
+          <w:p>
+            <w:pPr>
+              <w:cnfStyle w:val="000000000000" w:firstRow="0" w:lastRow="0" w:firstColumn="0" w:lastColumn="0" w:oddVBand="0" w:evenVBand="0" w:oddHBand="0" w:evenHBand="0" w:firstRowFirstColumn="0" w:firstRowLastColumn="0" w:lastRowFirstColumn="0" w:lastRowLastColumn="0"/>
+            </w:pPr>
+          </w:p>
+        </w:tc>
+        <w:tc>
+          <w:tcPr>
+            <w:tcW w:w="2265" w:type="dxa"/>
+          </w:tcPr>
+          <w:p>
+            <w:pPr>
+              <w:cnfStyle w:val="000000000000" w:firstRow="0" w:lastRow="0" w:firstColumn="0" w:lastColumn="0" w:oddVBand="0" w:evenVBand="0" w:oddHBand="0" w:evenHBand="0" w:firstRowFirstColumn="0" w:firstRowLastColumn="0" w:lastRowFirstColumn="0" w:lastRowLastColumn="0"/>
+            </w:pPr>
+          </w:p>
+        </w:tc>
+      </w:tr>
+      <w:tr>
+        <w:trPr>
+          <w:cnfStyle w:val="000000100000" w:firstRow="0" w:lastRow="0" w:firstColumn="0" w:lastColumn="0" w:oddVBand="0" w:evenVBand="0" w:oddHBand="1" w:evenHBand="0" w:firstRowFirstColumn="0" w:firstRowLastColumn="0" w:lastRowFirstColumn="0" w:lastRowLastColumn="0"/>
+        </w:trPr>
+        <w:tc>
+          <w:tcPr>
+            <w:cnfStyle w:val="001000000000" w:firstRow="0" w:lastRow="0" w:firstColumn="1" w:lastColumn="0" w:oddVBand="0" w:evenVBand="0" w:oddHBand="0" w:evenHBand="0" w:firstRowFirstColumn="0" w:firstRowLastColumn="0" w:lastRowFirstColumn="0" w:lastRowLastColumn="0"/>
+            <w:tcW w:w="2265" w:type="dxa"/>
+          </w:tcPr>
+          <w:p>
+            <w:r>
+              <w:t>Robustesse</w:t>
+            </w:r>
+          </w:p>
+        </w:tc>
+        <w:tc>
+          <w:tcPr>
+            <w:tcW w:w="2265" w:type="dxa"/>
+          </w:tcPr>
+          <w:p>
+            <w:pPr>
+              <w:cnfStyle w:val="000000100000" w:firstRow="0" w:lastRow="0" w:firstColumn="0" w:lastColumn="0" w:oddVBand="0" w:evenVBand="0" w:oddHBand="1" w:evenHBand="0" w:firstRowFirstColumn="0" w:firstRowLastColumn="0" w:lastRowFirstColumn="0" w:lastRowLastColumn="0"/>
+            </w:pPr>
+          </w:p>
+        </w:tc>
+        <w:tc>
+          <w:tcPr>
+            <w:tcW w:w="2265" w:type="dxa"/>
+          </w:tcPr>
+          <w:p>
+            <w:pPr>
+              <w:cnfStyle w:val="000000100000" w:firstRow="0" w:lastRow="0" w:firstColumn="0" w:lastColumn="0" w:oddVBand="0" w:evenVBand="0" w:oddHBand="1" w:evenHBand="0" w:firstRowFirstColumn="0" w:firstRowLastColumn="0" w:lastRowFirstColumn="0" w:lastRowLastColumn="0"/>
+            </w:pPr>
+          </w:p>
+        </w:tc>
+        <w:tc>
+          <w:tcPr>
+            <w:tcW w:w="2265" w:type="dxa"/>
+          </w:tcPr>
+          <w:p>
+            <w:pPr>
+              <w:cnfStyle w:val="000000100000" w:firstRow="0" w:lastRow="0" w:firstColumn="0" w:lastColumn="0" w:oddVBand="0" w:evenVBand="0" w:oddHBand="1" w:evenHBand="0" w:firstRowFirstColumn="0" w:firstRowLastColumn="0" w:lastRowFirstColumn="0" w:lastRowLastColumn="0"/>
+            </w:pPr>
+          </w:p>
+        </w:tc>
+      </w:tr>
+    </w:tbl>
+    <w:p>
+      <w:pPr>
+        <w:ind w:left="360"/>
+      </w:pPr>
+    </w:p>
+    <w:p>
+      <w:pPr>
+        <w:ind w:left="360"/>
+      </w:pPr>
+      <w:r>
+        <w:t>Pour réaliser ces tests, il faut se munir d’une tablette Android</w:t>
+      </w:r>
+      <w:r>
+        <w:t xml:space="preserve"> ou d’un émulateur Android sur ordinateur. </w:t>
+      </w:r>
+    </w:p>
+    <w:p>
+      <w:pPr>
+        <w:ind w:left="360"/>
+      </w:pPr>
+    </w:p>
     <w:p>
       <w:pPr>
         <w:pStyle w:val="En-tte"/>
@@ -3983,9 +4306,9 @@
           <w:iCs/>
         </w:rPr>
       </w:pPr>
-      <w:bookmarkStart w:id="9" w:name="_Toc25553310"/>
-      <w:bookmarkStart w:id="10" w:name="_Toc71691015"/>
-      <w:bookmarkStart w:id="11" w:name="_Toc499021839"/>
+      <w:bookmarkStart w:id="8" w:name="_Toc25553310"/>
+      <w:bookmarkStart w:id="9" w:name="_Toc71691015"/>
+      <w:bookmarkStart w:id="10" w:name="_Toc499021839"/>
       <w:r>
         <w:rPr>
           <w:rFonts w:cs="Arial"/>
@@ -3998,9 +4321,9 @@
         </w:rPr>
         <w:t>isques techniques</w:t>
       </w:r>
+      <w:bookmarkEnd w:id="8"/>
       <w:bookmarkEnd w:id="9"/>
       <w:bookmarkEnd w:id="10"/>
-      <w:bookmarkEnd w:id="11"/>
     </w:p>
     <w:p>
       <w:pPr>
@@ -4116,6 +4439,8 @@
         </w:rPr>
         <w:t>ance 3</w:t>
       </w:r>
+      <w:bookmarkStart w:id="11" w:name="_GoBack"/>
+      <w:bookmarkEnd w:id="11"/>
     </w:p>
     <w:p>
       <w:pPr>
@@ -4177,6 +4502,7 @@
           <w:szCs w:val="14"/>
           <w:lang w:eastAsia="fr-FR"/>
         </w:rPr>
+        <w:lastRenderedPageBreak/>
         <w:t>Révision de la planification initiale du projet :</w:t>
       </w:r>
     </w:p>
@@ -4444,11 +4770,134 @@
                 <w:iCs/>
                 <w:sz w:val="24"/>
                 <w:szCs w:val="14"/>
-                <w:highlight w:val="yellow"/>
                 <w:lang w:eastAsia="fr-FR"/>
               </w:rPr>
             </w:pPr>
             <w:r>
+              <w:rPr>
+                <w:rFonts w:ascii="Arial" w:hAnsi="Arial"/>
+                <w:i/>
+                <w:iCs/>
+                <w:sz w:val="24"/>
+                <w:szCs w:val="14"/>
+                <w:lang w:eastAsia="fr-FR"/>
+              </w:rPr>
+              <w:t>Sprint</w:t>
+            </w:r>
+          </w:p>
+        </w:tc>
+        <w:tc>
+          <w:tcPr>
+            <w:tcW w:w="2212" w:type="dxa"/>
+          </w:tcPr>
+          <w:p>
+            <w:pPr>
+              <w:pStyle w:val="Retraitnormal1"/>
+              <w:numPr>
+                <w:ilvl w:val="0"/>
+                <w:numId w:val="0"/>
+              </w:numPr>
+              <w:rPr>
+                <w:rFonts w:ascii="Arial" w:hAnsi="Arial"/>
+                <w:i/>
+                <w:iCs/>
+                <w:sz w:val="24"/>
+                <w:szCs w:val="14"/>
+                <w:lang w:eastAsia="fr-FR"/>
+              </w:rPr>
+            </w:pPr>
+            <w:r>
+              <w:rPr>
+                <w:rFonts w:ascii="Arial" w:hAnsi="Arial"/>
+                <w:i/>
+                <w:iCs/>
+                <w:sz w:val="24"/>
+                <w:szCs w:val="14"/>
+                <w:lang w:eastAsia="fr-FR"/>
+              </w:rPr>
+              <w:t>Démo</w:t>
+            </w:r>
+          </w:p>
+        </w:tc>
+        <w:tc>
+          <w:tcPr>
+            <w:tcW w:w="4875" w:type="dxa"/>
+          </w:tcPr>
+          <w:p>
+            <w:pPr>
+              <w:pStyle w:val="Retraitnormal1"/>
+              <w:numPr>
+                <w:ilvl w:val="0"/>
+                <w:numId w:val="0"/>
+              </w:numPr>
+              <w:rPr>
+                <w:rFonts w:ascii="Arial" w:hAnsi="Arial"/>
+                <w:i/>
+                <w:iCs/>
+                <w:sz w:val="24"/>
+                <w:szCs w:val="14"/>
+                <w:lang w:eastAsia="fr-FR"/>
+              </w:rPr>
+            </w:pPr>
+            <w:r>
+              <w:rPr>
+                <w:rFonts w:ascii="Arial" w:hAnsi="Arial"/>
+                <w:i/>
+                <w:iCs/>
+                <w:sz w:val="24"/>
+                <w:szCs w:val="14"/>
+                <w:lang w:eastAsia="fr-FR"/>
+              </w:rPr>
+              <w:t>Résultat</w:t>
+            </w:r>
+          </w:p>
+        </w:tc>
+      </w:tr>
+      <w:tr>
+        <w:tc>
+          <w:tcPr>
+            <w:tcW w:w="1613" w:type="dxa"/>
+          </w:tcPr>
+          <w:p>
+            <w:pPr>
+              <w:pStyle w:val="Retraitnormal1"/>
+              <w:numPr>
+                <w:ilvl w:val="0"/>
+                <w:numId w:val="0"/>
+              </w:numPr>
+              <w:rPr>
+                <w:rFonts w:ascii="Arial" w:hAnsi="Arial"/>
+                <w:i/>
+                <w:iCs/>
+                <w:sz w:val="24"/>
+                <w:szCs w:val="14"/>
+                <w:lang w:eastAsia="fr-FR"/>
+              </w:rPr>
+            </w:pPr>
+            <w:r>
+              <w:rPr>
+                <w:rFonts w:ascii="Arial" w:hAnsi="Arial"/>
+                <w:i/>
+                <w:iCs/>
+                <w:sz w:val="24"/>
+                <w:szCs w:val="14"/>
+                <w:lang w:eastAsia="fr-FR"/>
+              </w:rPr>
+              <w:t>No 1</w:t>
+            </w:r>
+          </w:p>
+        </w:tc>
+        <w:tc>
+          <w:tcPr>
+            <w:tcW w:w="2212" w:type="dxa"/>
+          </w:tcPr>
+          <w:p>
+            <w:pPr>
+              <w:pStyle w:val="Retraitnormal1"/>
+              <w:numPr>
+                <w:ilvl w:val="0"/>
+                <w:numId w:val="0"/>
+              </w:numPr>
               <w:rPr>
                 <w:rFonts w:ascii="Arial" w:hAnsi="Arial"/>
                 <w:i/>
@@ -4458,13 +4907,23 @@
                 <w:highlight w:val="yellow"/>
                 <w:lang w:eastAsia="fr-FR"/>
               </w:rPr>
-              <w:t>Sprint</w:t>
-            </w:r>
-          </w:p>
-        </w:tc>
-        <w:tc>
-          <w:tcPr>
-            <w:tcW w:w="2212" w:type="dxa"/>
+            </w:pPr>
+            <w:r>
+              <w:rPr>
+                <w:rFonts w:ascii="Arial" w:hAnsi="Arial"/>
+                <w:i/>
+                <w:iCs/>
+                <w:sz w:val="24"/>
+                <w:szCs w:val="14"/>
+                <w:lang w:eastAsia="fr-FR"/>
+              </w:rPr>
+              <w:t>17 Mai</w:t>
+            </w:r>
+          </w:p>
+        </w:tc>
+        <w:tc>
+          <w:tcPr>
+            <w:tcW w:w="4875" w:type="dxa"/>
           </w:tcPr>
           <w:p>
             <w:pPr>
@@ -4490,24 +4949,11 @@
                 <w:iCs/>
                 <w:sz w:val="24"/>
                 <w:szCs w:val="14"/>
-                <w:highlight w:val="yellow"/>
                 <w:lang w:eastAsia="fr-FR"/>
               </w:rPr>
-              <w:t>Démo</w:t>
-            </w:r>
-          </w:p>
-        </w:tc>
-        <w:tc>
-          <w:tcPr>
-            <w:tcW w:w="4875" w:type="dxa"/>
-          </w:tcPr>
-          <w:p>
-            <w:pPr>
-              <w:pStyle w:val="Retraitnormal1"/>
-              <w:numPr>
-                <w:ilvl w:val="0"/>
-                <w:numId w:val="0"/>
-              </w:numPr>
+              <w:t>Man</w:t>
+            </w:r>
+            <w:r>
               <w:rPr>
                 <w:rFonts w:ascii="Arial" w:hAnsi="Arial"/>
                 <w:i/>
@@ -4516,18 +4962,7 @@
                 <w:szCs w:val="14"/>
                 <w:lang w:eastAsia="fr-FR"/>
               </w:rPr>
-            </w:pPr>
-            <w:r>
-              <w:rPr>
-                <w:rFonts w:ascii="Arial" w:hAnsi="Arial"/>
-                <w:i/>
-                <w:iCs/>
-                <w:sz w:val="24"/>
-                <w:szCs w:val="14"/>
-                <w:highlight w:val="yellow"/>
-                <w:lang w:eastAsia="fr-FR"/>
-              </w:rPr>
-              <w:t>Résultat</w:t>
+              <w:t>que l’affichage des vocabulaires. Nouvelle classe à créer pour utiliser les données.</w:t>
             </w:r>
           </w:p>
         </w:tc>
@@ -4553,19 +4988,7 @@
                 <w:lang w:eastAsia="fr-FR"/>
               </w:rPr>
             </w:pPr>
-          </w:p>
-        </w:tc>
-        <w:tc>
-          <w:tcPr>
-            <w:tcW w:w="2212" w:type="dxa"/>
-          </w:tcPr>
-          <w:p>
-            <w:pPr>
-              <w:pStyle w:val="Retraitnormal1"/>
-              <w:numPr>
-                <w:ilvl w:val="0"/>
-                <w:numId w:val="0"/>
-              </w:numPr>
+            <w:r>
               <w:rPr>
                 <w:rFonts w:ascii="Arial" w:hAnsi="Arial"/>
                 <w:i/>
@@ -4574,12 +4997,13 @@
                 <w:szCs w:val="14"/>
                 <w:lang w:eastAsia="fr-FR"/>
               </w:rPr>
-            </w:pPr>
-          </w:p>
-        </w:tc>
-        <w:tc>
-          <w:tcPr>
-            <w:tcW w:w="4875" w:type="dxa"/>
+              <w:t>No 2</w:t>
+            </w:r>
+          </w:p>
+        </w:tc>
+        <w:tc>
+          <w:tcPr>
+            <w:tcW w:w="2212" w:type="dxa"/>
           </w:tcPr>
           <w:p>
             <w:pPr>
@@ -4597,6 +5021,50 @@
                 <w:lang w:eastAsia="fr-FR"/>
               </w:rPr>
             </w:pPr>
+            <w:r>
+              <w:rPr>
+                <w:rFonts w:ascii="Arial" w:hAnsi="Arial"/>
+                <w:i/>
+                <w:iCs/>
+                <w:sz w:val="24"/>
+                <w:szCs w:val="14"/>
+                <w:lang w:eastAsia="fr-FR"/>
+              </w:rPr>
+              <w:t>24 Mai</w:t>
+            </w:r>
+          </w:p>
+        </w:tc>
+        <w:tc>
+          <w:tcPr>
+            <w:tcW w:w="4875" w:type="dxa"/>
+          </w:tcPr>
+          <w:p>
+            <w:pPr>
+              <w:pStyle w:val="Retraitnormal1"/>
+              <w:numPr>
+                <w:ilvl w:val="0"/>
+                <w:numId w:val="0"/>
+              </w:numPr>
+              <w:rPr>
+                <w:rFonts w:ascii="Arial" w:hAnsi="Arial"/>
+                <w:i/>
+                <w:iCs/>
+                <w:sz w:val="24"/>
+                <w:szCs w:val="14"/>
+                <w:lang w:eastAsia="fr-FR"/>
+              </w:rPr>
+            </w:pPr>
+            <w:r>
+              <w:rPr>
+                <w:rFonts w:ascii="Arial" w:hAnsi="Arial"/>
+                <w:i/>
+                <w:iCs/>
+                <w:sz w:val="24"/>
+                <w:szCs w:val="14"/>
+                <w:lang w:eastAsia="fr-FR"/>
+              </w:rPr>
+              <w:t>L’envoi de l’avion et la prise des mots ne sont pas encore en place. Une démo est à faire pour ces deux objectifs le 29 Mai.</w:t>
+            </w:r>
           </w:p>
         </w:tc>
       </w:tr>
@@ -4779,7 +5247,6 @@
           <w:i/>
           <w:sz w:val="24"/>
         </w:rPr>
-        <w:lastRenderedPageBreak/>
         <w:t>le</w:t>
       </w:r>
       <w:proofErr w:type="gramEnd"/>
@@ -5130,6 +5597,7 @@
           <w:noProof/>
           <w:lang w:val="fr-CH" w:eastAsia="fr-CH"/>
         </w:rPr>
+        <w:lastRenderedPageBreak/>
         <w:drawing>
           <wp:anchor distT="0" distB="0" distL="114300" distR="114300" simplePos="0" relativeHeight="251660288" behindDoc="0" locked="0" layoutInCell="1" allowOverlap="1" wp14:anchorId="50C96C11" wp14:editId="126A13B6">
             <wp:simplePos x="0" y="0"/>
@@ -5154,7 +5622,7 @@
                     <pic:cNvPicPr/>
                   </pic:nvPicPr>
                   <pic:blipFill>
-                    <a:blip r:embed="rId12" cstate="print">
+                    <a:blip r:embed="rId13" cstate="print">
                       <a:extLst>
                         <a:ext uri="{28A0092B-C50C-407E-A947-70E740481C1C}">
                           <a14:useLocalDpi xmlns:a14="http://schemas.microsoft.com/office/drawing/2010/main" val="0"/>
@@ -5208,7 +5676,6 @@
           <w:noProof/>
           <w:lang w:val="fr-CH" w:eastAsia="fr-CH"/>
         </w:rPr>
-        <w:lastRenderedPageBreak/>
         <w:drawing>
           <wp:anchor distT="0" distB="0" distL="114300" distR="114300" simplePos="0" relativeHeight="251659264" behindDoc="0" locked="0" layoutInCell="1" allowOverlap="1" wp14:anchorId="628E79D4" wp14:editId="37DC1A48">
             <wp:simplePos x="0" y="0"/>
@@ -5233,7 +5700,7 @@
                     <pic:cNvPicPr/>
                   </pic:nvPicPr>
                   <pic:blipFill>
-                    <a:blip r:embed="rId13" cstate="print">
+                    <a:blip r:embed="rId14" cstate="print">
                       <a:extLst>
                         <a:ext uri="{28A0092B-C50C-407E-A947-70E740481C1C}">
                           <a14:useLocalDpi xmlns:a14="http://schemas.microsoft.com/office/drawing/2010/main" val="0"/>
@@ -5304,6 +5771,7 @@
           <w:noProof/>
           <w:lang w:val="fr-CH" w:eastAsia="fr-CH"/>
         </w:rPr>
+        <w:lastRenderedPageBreak/>
         <w:drawing>
           <wp:inline distT="0" distB="0" distL="0" distR="0" wp14:anchorId="66B6B14D" wp14:editId="572B8FDF">
             <wp:extent cx="5759450" cy="4057650"/>
@@ -5320,7 +5788,7 @@
                     <pic:cNvPicPr/>
                   </pic:nvPicPr>
                   <pic:blipFill>
-                    <a:blip r:embed="rId14">
+                    <a:blip r:embed="rId15">
                       <a:extLst>
                         <a:ext uri="{28A0092B-C50C-407E-A947-70E740481C1C}">
                           <a14:useLocalDpi xmlns:a14="http://schemas.microsoft.com/office/drawing/2010/main" val="0"/>
@@ -5389,6 +5857,7 @@
           <w:noProof/>
           <w:lang w:val="fr-CH" w:eastAsia="fr-CH"/>
         </w:rPr>
+        <w:lastRenderedPageBreak/>
         <w:drawing>
           <wp:inline distT="0" distB="0" distL="0" distR="0" wp14:anchorId="46437E5F" wp14:editId="68EBDFFD">
             <wp:extent cx="5759450" cy="4156710"/>
@@ -5405,7 +5874,7 @@
                     <pic:cNvPicPr/>
                   </pic:nvPicPr>
                   <pic:blipFill>
-                    <a:blip r:embed="rId15">
+                    <a:blip r:embed="rId16">
                       <a:extLst>
                         <a:ext uri="{28A0092B-C50C-407E-A947-70E740481C1C}">
                           <a14:useLocalDpi xmlns:a14="http://schemas.microsoft.com/office/drawing/2010/main" val="0"/>
@@ -5767,7 +6236,6 @@
               <w:keepNext/>
             </w:pPr>
             <w:r>
-              <w:lastRenderedPageBreak/>
               <w:t>Action</w:t>
             </w:r>
           </w:p>
@@ -5848,6 +6316,7 @@
           </w:tcPr>
           <w:p>
             <w:r>
+              <w:lastRenderedPageBreak/>
               <w:t>Le joueur glisse avec son doigt le texte « Français » sur le professeur</w:t>
             </w:r>
           </w:p>
@@ -6472,7 +6941,6 @@
           </w:tcPr>
           <w:p>
             <w:r>
-              <w:lastRenderedPageBreak/>
               <w:t>Le joueur clique sur le vocabulaire souhaité</w:t>
             </w:r>
           </w:p>
@@ -6525,6 +6993,7 @@
         </w:numPr>
       </w:pPr>
       <w:r>
+        <w:lastRenderedPageBreak/>
         <w:t>Pas de vocabulaire pour la langue sélectionné</w:t>
       </w:r>
       <w:r>
@@ -7207,7 +7676,13 @@
           </w:tcPr>
           <w:p>
             <w:r>
-              <w:t>Le joueur appuie sur une partie précise à gauche de l’écran.</w:t>
+              <w:t xml:space="preserve">Le joueur appuie sur une partie précise à </w:t>
+            </w:r>
+            <w:r>
+              <w:t>droite</w:t>
+            </w:r>
+            <w:r>
+              <w:t xml:space="preserve"> de l’écran.</w:t>
             </w:r>
           </w:p>
         </w:tc>
@@ -7340,7 +7815,13 @@
               <w:cnfStyle w:val="000000100000" w:firstRow="0" w:lastRow="0" w:firstColumn="0" w:lastColumn="0" w:oddVBand="0" w:evenVBand="0" w:oddHBand="1" w:evenHBand="0" w:firstRowFirstColumn="0" w:firstRowLastColumn="0" w:lastRowFirstColumn="0" w:lastRowLastColumn="0"/>
             </w:pPr>
             <w:r>
-              <w:t>L’endroit appuyé doit être au même niveau que le prof.</w:t>
+              <w:t xml:space="preserve">L’endroit appuyé </w:t>
+            </w:r>
+            <w:r>
+              <w:t>est</w:t>
+            </w:r>
+            <w:r>
+              <w:t xml:space="preserve"> au même niveau que le prof.</w:t>
             </w:r>
           </w:p>
         </w:tc>
@@ -7379,7 +7860,13 @@
               <w:cnfStyle w:val="000000000000" w:firstRow="0" w:lastRow="0" w:firstColumn="0" w:lastColumn="0" w:oddVBand="0" w:evenVBand="0" w:oddHBand="0" w:evenHBand="0" w:firstRowFirstColumn="0" w:firstRowLastColumn="0" w:lastRowFirstColumn="0" w:lastRowLastColumn="0"/>
             </w:pPr>
             <w:r>
-              <w:t>Le prof doit être au-dessus du rectangle.</w:t>
+              <w:t xml:space="preserve">Le prof </w:t>
+            </w:r>
+            <w:r>
+              <w:t xml:space="preserve">n’est pas </w:t>
+            </w:r>
+            <w:r>
+              <w:t>au-dessus du rectangle.</w:t>
             </w:r>
           </w:p>
         </w:tc>
@@ -7392,12 +7879,106 @@
               <w:cnfStyle w:val="000000000000" w:firstRow="0" w:lastRow="0" w:firstColumn="0" w:lastColumn="0" w:oddVBand="0" w:evenVBand="0" w:oddHBand="0" w:evenHBand="0" w:firstRowFirstColumn="0" w:firstRowLastColumn="0" w:lastRowFirstColumn="0" w:lastRowLastColumn="0"/>
             </w:pPr>
             <w:r>
-              <w:t>Un avion en papier se forme en face du professeur.</w:t>
+              <w:t>Le prof continue son déplacement.</w:t>
+            </w:r>
+          </w:p>
+        </w:tc>
+      </w:tr>
+      <w:tr>
+        <w:trPr>
+          <w:cnfStyle w:val="000000100000" w:firstRow="0" w:lastRow="0" w:firstColumn="0" w:lastColumn="0" w:oddVBand="0" w:evenVBand="0" w:oddHBand="1" w:evenHBand="0" w:firstRowFirstColumn="0" w:firstRowLastColumn="0" w:lastRowFirstColumn="0" w:lastRowLastColumn="0"/>
+        </w:trPr>
+        <w:tc>
+          <w:tcPr>
+            <w:cnfStyle w:val="001000000000" w:firstRow="0" w:lastRow="0" w:firstColumn="1" w:lastColumn="0" w:oddVBand="0" w:evenVBand="0" w:oddHBand="0" w:evenHBand="0" w:firstRowFirstColumn="0" w:firstRowLastColumn="0" w:lastRowFirstColumn="0" w:lastRowLastColumn="0"/>
+            <w:tcW w:w="2547" w:type="dxa"/>
+          </w:tcPr>
+          <w:p>
+            <w:r>
+              <w:t>Le joueur appuie sur le mot en dessous.</w:t>
+            </w:r>
+          </w:p>
+        </w:tc>
+        <w:tc>
+          <w:tcPr>
+            <w:tcW w:w="3260" w:type="dxa"/>
+          </w:tcPr>
+          <w:p>
+            <w:pPr>
+              <w:cnfStyle w:val="000000100000" w:firstRow="0" w:lastRow="0" w:firstColumn="0" w:lastColumn="0" w:oddVBand="0" w:evenVBand="0" w:oddHBand="1" w:evenHBand="0" w:firstRowFirstColumn="0" w:firstRowLastColumn="0" w:lastRowFirstColumn="0" w:lastRowLastColumn="0"/>
+            </w:pPr>
+            <w:r>
+              <w:t>Le prof est</w:t>
+            </w:r>
+            <w:r>
+              <w:t xml:space="preserve"> au-dessus du rectangle.</w:t>
+            </w:r>
+          </w:p>
+        </w:tc>
+        <w:tc>
+          <w:tcPr>
+            <w:tcW w:w="3253" w:type="dxa"/>
+          </w:tcPr>
+          <w:p>
+            <w:pPr>
+              <w:cnfStyle w:val="000000100000" w:firstRow="0" w:lastRow="0" w:firstColumn="0" w:lastColumn="0" w:oddVBand="0" w:evenVBand="0" w:oddHBand="1" w:evenHBand="0" w:firstRowFirstColumn="0" w:firstRowLastColumn="0" w:lastRowFirstColumn="0" w:lastRowLastColumn="0"/>
+            </w:pPr>
+            <w:r>
+              <w:t xml:space="preserve">L’avion en papier se forme en dessus du professeur et le professeur se tourne. </w:t>
+            </w:r>
+          </w:p>
+        </w:tc>
+      </w:tr>
+      <w:tr>
+        <w:tc>
+          <w:tcPr>
+            <w:cnfStyle w:val="001000000000" w:firstRow="0" w:lastRow="0" w:firstColumn="1" w:lastColumn="0" w:oddVBand="0" w:evenVBand="0" w:oddHBand="0" w:evenHBand="0" w:firstRowFirstColumn="0" w:firstRowLastColumn="0" w:lastRowFirstColumn="0" w:lastRowLastColumn="0"/>
+            <w:tcW w:w="2547" w:type="dxa"/>
+          </w:tcPr>
+          <w:p>
+            <w:r>
+              <w:t>Le joueur appuie sur une partie précise à droite de l’écran.</w:t>
+            </w:r>
+          </w:p>
+        </w:tc>
+        <w:tc>
+          <w:tcPr>
+            <w:tcW w:w="3260" w:type="dxa"/>
+          </w:tcPr>
+          <w:p>
+            <w:pPr>
+              <w:cnfStyle w:val="000000000000" w:firstRow="0" w:lastRow="0" w:firstColumn="0" w:lastColumn="0" w:oddVBand="0" w:evenVBand="0" w:oddHBand="0" w:evenHBand="0" w:firstRowFirstColumn="0" w:firstRowLastColumn="0" w:lastRowFirstColumn="0" w:lastRowLastColumn="0"/>
+            </w:pPr>
+          </w:p>
+        </w:tc>
+        <w:tc>
+          <w:tcPr>
+            <w:tcW w:w="3253" w:type="dxa"/>
+          </w:tcPr>
+          <w:p>
+            <w:pPr>
+              <w:cnfStyle w:val="000000000000" w:firstRow="0" w:lastRow="0" w:firstColumn="0" w:lastColumn="0" w:oddVBand="0" w:evenVBand="0" w:oddHBand="0" w:evenHBand="0" w:firstRowFirstColumn="0" w:firstRowLastColumn="0" w:lastRowFirstColumn="0" w:lastRowLastColumn="0"/>
+            </w:pPr>
+            <w:r>
+              <w:t>Le prof bouge petit à petit vers sa droite</w:t>
+            </w:r>
+            <w:r>
+              <w:t xml:space="preserve"> avec l’avion en dessus de lui</w:t>
+            </w:r>
+            <w:r>
+              <w:t>.</w:t>
             </w:r>
           </w:p>
         </w:tc>
       </w:tr>
     </w:tbl>
+    <w:p>
+      <w:pPr>
+        <w:rPr>
+          <w:u w:val="single"/>
+        </w:rPr>
+      </w:pPr>
+    </w:p>
     <w:p>
       <w:pPr>
         <w:rPr>
@@ -7415,6 +7996,258 @@
       </w:pPr>
       <w:r>
         <w:t>Le prof lance un avion en papier</w:t>
+      </w:r>
+      <w:r>
+        <w:t xml:space="preserve"> </w:t>
+      </w:r>
+    </w:p>
+    <w:p>
+      <w:pPr>
+        <w:pStyle w:val="Paragraphedeliste"/>
+        <w:ind w:left="1416"/>
+      </w:pPr>
+      <w:r>
+        <w:t>Ce scénario a lieu une fois que le prof a choisi un mot.</w:t>
+      </w:r>
+    </w:p>
+    <w:p/>
+    <w:tbl>
+      <w:tblPr>
+        <w:tblStyle w:val="TableauGrille4-Accentuation1"/>
+        <w:tblW w:w="0" w:type="auto"/>
+        <w:tblLook w:val="04A0" w:firstRow="1" w:lastRow="0" w:firstColumn="1" w:lastColumn="0" w:noHBand="0" w:noVBand="1"/>
+      </w:tblPr>
+      <w:tblGrid>
+        <w:gridCol w:w="2547"/>
+        <w:gridCol w:w="3260"/>
+        <w:gridCol w:w="3253"/>
+      </w:tblGrid>
+      <w:tr>
+        <w:trPr>
+          <w:cnfStyle w:val="100000000000" w:firstRow="1" w:lastRow="0" w:firstColumn="0" w:lastColumn="0" w:oddVBand="0" w:evenVBand="0" w:oddHBand="0" w:evenHBand="0" w:firstRowFirstColumn="0" w:firstRowLastColumn="0" w:lastRowFirstColumn="0" w:lastRowLastColumn="0"/>
+          <w:cantSplit/>
+          <w:tblHeader/>
+        </w:trPr>
+        <w:tc>
+          <w:tcPr>
+            <w:cnfStyle w:val="001000000000" w:firstRow="0" w:lastRow="0" w:firstColumn="1" w:lastColumn="0" w:oddVBand="0" w:evenVBand="0" w:oddHBand="0" w:evenHBand="0" w:firstRowFirstColumn="0" w:firstRowLastColumn="0" w:lastRowFirstColumn="0" w:lastRowLastColumn="0"/>
+            <w:tcW w:w="2547" w:type="dxa"/>
+          </w:tcPr>
+          <w:p>
+            <w:r>
+              <w:t>Action</w:t>
+            </w:r>
+          </w:p>
+        </w:tc>
+        <w:tc>
+          <w:tcPr>
+            <w:tcW w:w="3260" w:type="dxa"/>
+          </w:tcPr>
+          <w:p>
+            <w:pPr>
+              <w:cnfStyle w:val="100000000000" w:firstRow="1" w:lastRow="0" w:firstColumn="0" w:lastColumn="0" w:oddVBand="0" w:evenVBand="0" w:oddHBand="0" w:evenHBand="0" w:firstRowFirstColumn="0" w:firstRowLastColumn="0" w:lastRowFirstColumn="0" w:lastRowLastColumn="0"/>
+            </w:pPr>
+            <w:r>
+              <w:t>Condition particulière</w:t>
+            </w:r>
+          </w:p>
+        </w:tc>
+        <w:tc>
+          <w:tcPr>
+            <w:tcW w:w="3253" w:type="dxa"/>
+          </w:tcPr>
+          <w:p>
+            <w:pPr>
+              <w:cnfStyle w:val="100000000000" w:firstRow="1" w:lastRow="0" w:firstColumn="0" w:lastColumn="0" w:oddVBand="0" w:evenVBand="0" w:oddHBand="0" w:evenHBand="0" w:firstRowFirstColumn="0" w:firstRowLastColumn="0" w:lastRowFirstColumn="0" w:lastRowLastColumn="0"/>
+            </w:pPr>
+            <w:r>
+              <w:t>Réponse</w:t>
+            </w:r>
+          </w:p>
+        </w:tc>
+      </w:tr>
+      <w:tr>
+        <w:trPr>
+          <w:cnfStyle w:val="000000100000" w:firstRow="0" w:lastRow="0" w:firstColumn="0" w:lastColumn="0" w:oddVBand="0" w:evenVBand="0" w:oddHBand="1" w:evenHBand="0" w:firstRowFirstColumn="0" w:firstRowLastColumn="0" w:lastRowFirstColumn="0" w:lastRowLastColumn="0"/>
+          <w:cantSplit/>
+        </w:trPr>
+        <w:tc>
+          <w:tcPr>
+            <w:cnfStyle w:val="001000000000" w:firstRow="0" w:lastRow="0" w:firstColumn="1" w:lastColumn="0" w:oddVBand="0" w:evenVBand="0" w:oddHBand="0" w:evenHBand="0" w:firstRowFirstColumn="0" w:firstRowLastColumn="0" w:lastRowFirstColumn="0" w:lastRowLastColumn="0"/>
+            <w:tcW w:w="2547" w:type="dxa"/>
+          </w:tcPr>
+          <w:p>
+            <w:r>
+              <w:t>Le joueur appuie sur une partie précise à gauche de l’écran.</w:t>
+            </w:r>
+          </w:p>
+        </w:tc>
+        <w:tc>
+          <w:tcPr>
+            <w:tcW w:w="3260" w:type="dxa"/>
+          </w:tcPr>
+          <w:p>
+            <w:pPr>
+              <w:cnfStyle w:val="000000100000" w:firstRow="0" w:lastRow="0" w:firstColumn="0" w:lastColumn="0" w:oddVBand="0" w:evenVBand="0" w:oddHBand="1" w:evenHBand="0" w:firstRowFirstColumn="0" w:firstRowLastColumn="0" w:lastRowFirstColumn="0" w:lastRowLastColumn="0"/>
+            </w:pPr>
+            <w:r>
+              <w:t xml:space="preserve">L’endroit appuyé </w:t>
+            </w:r>
+            <w:r>
+              <w:t xml:space="preserve">est </w:t>
+            </w:r>
+            <w:r>
+              <w:t>au même niveau que le prof.</w:t>
+            </w:r>
+          </w:p>
+        </w:tc>
+        <w:tc>
+          <w:tcPr>
+            <w:tcW w:w="3253" w:type="dxa"/>
+          </w:tcPr>
+          <w:p>
+            <w:pPr>
+              <w:cnfStyle w:val="000000100000" w:firstRow="0" w:lastRow="0" w:firstColumn="0" w:lastColumn="0" w:oddVBand="0" w:evenVBand="0" w:oddHBand="1" w:evenHBand="0" w:firstRowFirstColumn="0" w:firstRowLastColumn="0" w:lastRowFirstColumn="0" w:lastRowLastColumn="0"/>
+            </w:pPr>
+            <w:r>
+              <w:t>Le prof bouge petit à petit vers sa gauche.</w:t>
+            </w:r>
+          </w:p>
+        </w:tc>
+      </w:tr>
+      <w:tr>
+        <w:trPr>
+          <w:cantSplit/>
+        </w:trPr>
+        <w:tc>
+          <w:tcPr>
+            <w:cnfStyle w:val="001000000000" w:firstRow="0" w:lastRow="0" w:firstColumn="1" w:lastColumn="0" w:oddVBand="0" w:evenVBand="0" w:oddHBand="0" w:evenHBand="0" w:firstRowFirstColumn="0" w:firstRowLastColumn="0" w:lastRowFirstColumn="0" w:lastRowLastColumn="0"/>
+            <w:tcW w:w="2547" w:type="dxa"/>
+          </w:tcPr>
+          <w:p>
+            <w:r>
+              <w:t>Le joueur appuie sur une partie précise à droite de l’écran.</w:t>
+            </w:r>
+          </w:p>
+        </w:tc>
+        <w:tc>
+          <w:tcPr>
+            <w:tcW w:w="3260" w:type="dxa"/>
+          </w:tcPr>
+          <w:p>
+            <w:pPr>
+              <w:cnfStyle w:val="000000000000" w:firstRow="0" w:lastRow="0" w:firstColumn="0" w:lastColumn="0" w:oddVBand="0" w:evenVBand="0" w:oddHBand="0" w:evenHBand="0" w:firstRowFirstColumn="0" w:firstRowLastColumn="0" w:lastRowFirstColumn="0" w:lastRowLastColumn="0"/>
+            </w:pPr>
+          </w:p>
+        </w:tc>
+        <w:tc>
+          <w:tcPr>
+            <w:tcW w:w="3253" w:type="dxa"/>
+          </w:tcPr>
+          <w:p>
+            <w:pPr>
+              <w:cnfStyle w:val="000000000000" w:firstRow="0" w:lastRow="0" w:firstColumn="0" w:lastColumn="0" w:oddVBand="0" w:evenVBand="0" w:oddHBand="0" w:evenHBand="0" w:firstRowFirstColumn="0" w:firstRowLastColumn="0" w:lastRowFirstColumn="0" w:lastRowLastColumn="0"/>
+            </w:pPr>
+            <w:r>
+              <w:t>Le prof bouge petit à petit vers sa droite avec l’avion en dessus de lui.</w:t>
+            </w:r>
+          </w:p>
+        </w:tc>
+      </w:tr>
+      <w:tr>
+        <w:trPr>
+          <w:cnfStyle w:val="000000100000" w:firstRow="0" w:lastRow="0" w:firstColumn="0" w:lastColumn="0" w:oddVBand="0" w:evenVBand="0" w:oddHBand="1" w:evenHBand="0" w:firstRowFirstColumn="0" w:firstRowLastColumn="0" w:lastRowFirstColumn="0" w:lastRowLastColumn="0"/>
+          <w:cantSplit/>
+        </w:trPr>
+        <w:tc>
+          <w:tcPr>
+            <w:cnfStyle w:val="001000000000" w:firstRow="0" w:lastRow="0" w:firstColumn="1" w:lastColumn="0" w:oddVBand="0" w:evenVBand="0" w:oddHBand="0" w:evenHBand="0" w:firstRowFirstColumn="0" w:firstRowLastColumn="0" w:lastRowFirstColumn="0" w:lastRowLastColumn="0"/>
+            <w:tcW w:w="2547" w:type="dxa"/>
+          </w:tcPr>
+          <w:p>
+            <w:r>
+              <w:lastRenderedPageBreak/>
+              <w:t>Le joueur appuie sur une partie de l’écran au-dessus du prof</w:t>
+            </w:r>
+          </w:p>
+        </w:tc>
+        <w:tc>
+          <w:tcPr>
+            <w:tcW w:w="3260" w:type="dxa"/>
+          </w:tcPr>
+          <w:p>
+            <w:pPr>
+              <w:cnfStyle w:val="000000100000" w:firstRow="0" w:lastRow="0" w:firstColumn="0" w:lastColumn="0" w:oddVBand="0" w:evenVBand="0" w:oddHBand="1" w:evenHBand="0" w:firstRowFirstColumn="0" w:firstRowLastColumn="0" w:lastRowFirstColumn="0" w:lastRowLastColumn="0"/>
+            </w:pPr>
+          </w:p>
+        </w:tc>
+        <w:tc>
+          <w:tcPr>
+            <w:tcW w:w="3253" w:type="dxa"/>
+          </w:tcPr>
+          <w:p>
+            <w:pPr>
+              <w:cnfStyle w:val="000000100000" w:firstRow="0" w:lastRow="0" w:firstColumn="0" w:lastColumn="0" w:oddVBand="0" w:evenVBand="0" w:oddHBand="1" w:evenHBand="0" w:firstRowFirstColumn="0" w:firstRowLastColumn="0" w:lastRowFirstColumn="0" w:lastRowLastColumn="0"/>
+            </w:pPr>
+            <w:r>
+              <w:t>L’avion part en ligne droite.</w:t>
+            </w:r>
+          </w:p>
+        </w:tc>
+      </w:tr>
+      <w:tr>
+        <w:trPr>
+          <w:cantSplit/>
+        </w:trPr>
+        <w:tc>
+          <w:tcPr>
+            <w:cnfStyle w:val="001000000000" w:firstRow="0" w:lastRow="0" w:firstColumn="1" w:lastColumn="0" w:oddVBand="0" w:evenVBand="0" w:oddHBand="0" w:evenHBand="0" w:firstRowFirstColumn="0" w:firstRowLastColumn="0" w:lastRowFirstColumn="0" w:lastRowLastColumn="0"/>
+            <w:tcW w:w="2547" w:type="dxa"/>
+          </w:tcPr>
+          <w:p/>
+        </w:tc>
+        <w:tc>
+          <w:tcPr>
+            <w:tcW w:w="3260" w:type="dxa"/>
+          </w:tcPr>
+          <w:p>
+            <w:pPr>
+              <w:cnfStyle w:val="000000000000" w:firstRow="0" w:lastRow="0" w:firstColumn="0" w:lastColumn="0" w:oddVBand="0" w:evenVBand="0" w:oddHBand="0" w:evenHBand="0" w:firstRowFirstColumn="0" w:firstRowLastColumn="0" w:lastRowFirstColumn="0" w:lastRowLastColumn="0"/>
+            </w:pPr>
+            <w:r>
+              <w:t>L’avion atteint le bord de l’écran.</w:t>
+            </w:r>
+          </w:p>
+        </w:tc>
+        <w:tc>
+          <w:tcPr>
+            <w:tcW w:w="3253" w:type="dxa"/>
+          </w:tcPr>
+          <w:p>
+            <w:pPr>
+              <w:cnfStyle w:val="000000000000" w:firstRow="0" w:lastRow="0" w:firstColumn="0" w:lastColumn="0" w:oddVBand="0" w:evenVBand="0" w:oddHBand="0" w:evenHBand="0" w:firstRowFirstColumn="0" w:firstRowLastColumn="0" w:lastRowFirstColumn="0" w:lastRowLastColumn="0"/>
+            </w:pPr>
+            <w:r>
+              <w:t>L’avion disparaît et le même mot réapparaît en bas de l’écran.</w:t>
+            </w:r>
+          </w:p>
+        </w:tc>
+      </w:tr>
+    </w:tbl>
+    <w:p/>
+    <w:p>
+      <w:pPr>
+        <w:pStyle w:val="Paragraphedeliste"/>
+        <w:numPr>
+          <w:ilvl w:val="2"/>
+          <w:numId w:val="20"/>
+        </w:numPr>
+      </w:pPr>
+      <w:r>
+        <w:t>L</w:t>
+      </w:r>
+      <w:r>
+        <w:t>e prof a envoyé tous les élèves en pause</w:t>
       </w:r>
     </w:p>
     <w:p/>
@@ -7439,6 +8272,9 @@
             <w:tcW w:w="2547" w:type="dxa"/>
           </w:tcPr>
           <w:p>
+            <w:pPr>
+              <w:keepNext/>
+            </w:pPr>
             <w:r>
               <w:t>Action</w:t>
             </w:r>
@@ -7450,6 +8286,7 @@
           </w:tcPr>
           <w:p>
             <w:pPr>
+              <w:keepNext/>
               <w:cnfStyle w:val="100000000000" w:firstRow="1" w:lastRow="0" w:firstColumn="0" w:lastColumn="0" w:oddVBand="0" w:evenVBand="0" w:oddHBand="0" w:evenHBand="0" w:firstRowFirstColumn="0" w:firstRowLastColumn="0" w:lastRowFirstColumn="0" w:lastRowLastColumn="0"/>
             </w:pPr>
             <w:r>
@@ -7463,6 +8300,7 @@
           </w:tcPr>
           <w:p>
             <w:pPr>
+              <w:keepNext/>
               <w:cnfStyle w:val="100000000000" w:firstRow="1" w:lastRow="0" w:firstColumn="0" w:lastColumn="0" w:oddVBand="0" w:evenVBand="0" w:oddHBand="0" w:evenHBand="0" w:firstRowFirstColumn="0" w:firstRowLastColumn="0" w:lastRowFirstColumn="0" w:lastRowLastColumn="0"/>
             </w:pPr>
             <w:r>
@@ -7482,7 +8320,7 @@
           </w:tcPr>
           <w:p>
             <w:r>
-              <w:t>Le joueur appuie sur une partie précise à gauche de l’écran.</w:t>
+              <w:t>Le joueur joue sa partie.</w:t>
             </w:r>
           </w:p>
         </w:tc>
@@ -7494,9 +8332,6 @@
             <w:pPr>
               <w:cnfStyle w:val="000000100000" w:firstRow="0" w:lastRow="0" w:firstColumn="0" w:lastColumn="0" w:oddVBand="0" w:evenVBand="0" w:oddHBand="1" w:evenHBand="0" w:firstRowFirstColumn="0" w:firstRowLastColumn="0" w:lastRowFirstColumn="0" w:lastRowLastColumn="0"/>
             </w:pPr>
-            <w:r>
-              <w:t>L’endroit appuyé doit être au même niveau que le prof.</w:t>
-            </w:r>
           </w:p>
         </w:tc>
         <w:tc>
@@ -7508,7 +8343,7 @@
               <w:cnfStyle w:val="000000100000" w:firstRow="0" w:lastRow="0" w:firstColumn="0" w:lastColumn="0" w:oddVBand="0" w:evenVBand="0" w:oddHBand="1" w:evenHBand="0" w:firstRowFirstColumn="0" w:firstRowLastColumn="0" w:lastRowFirstColumn="0" w:lastRowLastColumn="0"/>
             </w:pPr>
             <w:r>
-              <w:t>Le prof bouge petit à petit vers sa gauche.</w:t>
+              <w:t>Le prof lance des avions en papier, les élèves avancent.</w:t>
             </w:r>
           </w:p>
         </w:tc>
@@ -7521,7 +8356,7 @@
           </w:tcPr>
           <w:p>
             <w:r>
-              <w:t>Le joueur appuie sur le mot en dessous.</w:t>
+              <w:t>-</w:t>
             </w:r>
           </w:p>
         </w:tc>
@@ -7534,7 +8369,7 @@
               <w:cnfStyle w:val="000000000000" w:firstRow="0" w:lastRow="0" w:firstColumn="0" w:lastColumn="0" w:oddVBand="0" w:evenVBand="0" w:oddHBand="0" w:evenHBand="0" w:firstRowFirstColumn="0" w:firstRowLastColumn="0" w:lastRowFirstColumn="0" w:lastRowLastColumn="0"/>
             </w:pPr>
             <w:r>
-              <w:t>Le prof doit être au-dessus du rectangle.</w:t>
+              <w:t>Tous les élèves ont été envoyés en pause.</w:t>
             </w:r>
           </w:p>
         </w:tc>
@@ -7547,59 +8382,18 @@
               <w:cnfStyle w:val="000000000000" w:firstRow="0" w:lastRow="0" w:firstColumn="0" w:lastColumn="0" w:oddVBand="0" w:evenVBand="0" w:oddHBand="0" w:evenHBand="0" w:firstRowFirstColumn="0" w:firstRowLastColumn="0" w:lastRowFirstColumn="0" w:lastRowLastColumn="0"/>
             </w:pPr>
             <w:r>
-              <w:t>Un avion en papier se forme en face du professeur.</w:t>
-            </w:r>
-          </w:p>
-        </w:tc>
-      </w:tr>
-      <w:tr>
-        <w:trPr>
-          <w:cnfStyle w:val="000000100000" w:firstRow="0" w:lastRow="0" w:firstColumn="0" w:lastColumn="0" w:oddVBand="0" w:evenVBand="0" w:oddHBand="1" w:evenHBand="0" w:firstRowFirstColumn="0" w:firstRowLastColumn="0" w:lastRowFirstColumn="0" w:lastRowLastColumn="0"/>
-        </w:trPr>
-        <w:tc>
-          <w:tcPr>
-            <w:cnfStyle w:val="001000000000" w:firstRow="0" w:lastRow="0" w:firstColumn="1" w:lastColumn="0" w:oddVBand="0" w:evenVBand="0" w:oddHBand="0" w:evenHBand="0" w:firstRowFirstColumn="0" w:firstRowLastColumn="0" w:lastRowFirstColumn="0" w:lastRowLastColumn="0"/>
-            <w:tcW w:w="2547" w:type="dxa"/>
-          </w:tcPr>
-          <w:p>
-            <w:r>
-              <w:t>Le joueur appuie sur l’avion en papier.</w:t>
-            </w:r>
-          </w:p>
-        </w:tc>
-        <w:tc>
-          <w:tcPr>
-            <w:tcW w:w="3260" w:type="dxa"/>
-          </w:tcPr>
-          <w:p>
-            <w:pPr>
-              <w:cnfStyle w:val="000000100000" w:firstRow="0" w:lastRow="0" w:firstColumn="0" w:lastColumn="0" w:oddVBand="0" w:evenVBand="0" w:oddHBand="1" w:evenHBand="0" w:firstRowFirstColumn="0" w:firstRowLastColumn="0" w:lastRowFirstColumn="0" w:lastRowLastColumn="0"/>
-            </w:pPr>
-            <w:r>
-              <w:t>Attendre que la fabrication de l’avion en papier se termine.</w:t>
-            </w:r>
-          </w:p>
-        </w:tc>
-        <w:tc>
-          <w:tcPr>
-            <w:tcW w:w="3253" w:type="dxa"/>
-          </w:tcPr>
-          <w:p>
-            <w:pPr>
-              <w:cnfStyle w:val="000000100000" w:firstRow="0" w:lastRow="0" w:firstColumn="0" w:lastColumn="0" w:oddVBand="0" w:evenVBand="0" w:oddHBand="1" w:evenHBand="0" w:firstRowFirstColumn="0" w:firstRowLastColumn="0" w:lastRowFirstColumn="0" w:lastRowLastColumn="0"/>
-            </w:pPr>
-            <w:r>
-              <w:t>L’avion en papier se dirige verticalement sans se déplacer.</w:t>
+              <w:t>Un écran « Bien joué ! » s’affiche en indiquant le score du joueur ainsi que la possibilité de rejouer ou de changer la langue.</w:t>
             </w:r>
           </w:p>
         </w:tc>
       </w:tr>
     </w:tbl>
-    <w:p/>
-    <w:p>
-      <w:r>
-        <w:br w:type="page"/>
-      </w:r>
+    <w:p>
+      <w:pPr>
+        <w:rPr>
+          <w:u w:val="single"/>
+        </w:rPr>
+      </w:pPr>
     </w:p>
     <w:p>
       <w:pPr>
@@ -7610,11 +8404,7 @@
         </w:numPr>
       </w:pPr>
       <w:r>
-        <w:lastRenderedPageBreak/>
-        <w:t>L</w:t>
-      </w:r>
-      <w:r>
-        <w:t>e prof a envoyé tous les élèves en pause</w:t>
+        <w:t>L’élève atteint le prof</w:t>
       </w:r>
     </w:p>
     <w:p/>
@@ -7736,163 +8526,6 @@
               <w:cnfStyle w:val="000000000000" w:firstRow="0" w:lastRow="0" w:firstColumn="0" w:lastColumn="0" w:oddVBand="0" w:evenVBand="0" w:oddHBand="0" w:evenHBand="0" w:firstRowFirstColumn="0" w:firstRowLastColumn="0" w:lastRowFirstColumn="0" w:lastRowLastColumn="0"/>
             </w:pPr>
             <w:r>
-              <w:t>Tous les élèves ont été envoyés en pause.</w:t>
-            </w:r>
-          </w:p>
-        </w:tc>
-        <w:tc>
-          <w:tcPr>
-            <w:tcW w:w="3253" w:type="dxa"/>
-          </w:tcPr>
-          <w:p>
-            <w:pPr>
-              <w:cnfStyle w:val="000000000000" w:firstRow="0" w:lastRow="0" w:firstColumn="0" w:lastColumn="0" w:oddVBand="0" w:evenVBand="0" w:oddHBand="0" w:evenHBand="0" w:firstRowFirstColumn="0" w:firstRowLastColumn="0" w:lastRowFirstColumn="0" w:lastRowLastColumn="0"/>
-            </w:pPr>
-            <w:r>
-              <w:t>Un écran « Bien joué ! » s’affiche en indiquant le score du joueur ainsi que la possibilité de rejouer ou de changer la langue.</w:t>
-            </w:r>
-          </w:p>
-        </w:tc>
-      </w:tr>
-    </w:tbl>
-    <w:p>
-      <w:pPr>
-        <w:rPr>
-          <w:u w:val="single"/>
-        </w:rPr>
-      </w:pPr>
-    </w:p>
-    <w:p>
-      <w:pPr>
-        <w:pStyle w:val="Paragraphedeliste"/>
-        <w:numPr>
-          <w:ilvl w:val="2"/>
-          <w:numId w:val="20"/>
-        </w:numPr>
-      </w:pPr>
-      <w:r>
-        <w:t>L’élève atteint le prof</w:t>
-      </w:r>
-    </w:p>
-    <w:p/>
-    <w:tbl>
-      <w:tblPr>
-        <w:tblStyle w:val="TableauGrille4-Accentuation1"/>
-        <w:tblW w:w="0" w:type="auto"/>
-        <w:tblLook w:val="04A0" w:firstRow="1" w:lastRow="0" w:firstColumn="1" w:lastColumn="0" w:noHBand="0" w:noVBand="1"/>
-      </w:tblPr>
-      <w:tblGrid>
-        <w:gridCol w:w="2547"/>
-        <w:gridCol w:w="3260"/>
-        <w:gridCol w:w="3253"/>
-      </w:tblGrid>
-      <w:tr>
-        <w:trPr>
-          <w:cnfStyle w:val="100000000000" w:firstRow="1" w:lastRow="0" w:firstColumn="0" w:lastColumn="0" w:oddVBand="0" w:evenVBand="0" w:oddHBand="0" w:evenHBand="0" w:firstRowFirstColumn="0" w:firstRowLastColumn="0" w:lastRowFirstColumn="0" w:lastRowLastColumn="0"/>
-        </w:trPr>
-        <w:tc>
-          <w:tcPr>
-            <w:cnfStyle w:val="001000000000" w:firstRow="0" w:lastRow="0" w:firstColumn="1" w:lastColumn="0" w:oddVBand="0" w:evenVBand="0" w:oddHBand="0" w:evenHBand="0" w:firstRowFirstColumn="0" w:firstRowLastColumn="0" w:lastRowFirstColumn="0" w:lastRowLastColumn="0"/>
-            <w:tcW w:w="2547" w:type="dxa"/>
-          </w:tcPr>
-          <w:p>
-            <w:pPr>
-              <w:keepNext/>
-            </w:pPr>
-            <w:r>
-              <w:t>Action</w:t>
-            </w:r>
-          </w:p>
-        </w:tc>
-        <w:tc>
-          <w:tcPr>
-            <w:tcW w:w="3260" w:type="dxa"/>
-          </w:tcPr>
-          <w:p>
-            <w:pPr>
-              <w:keepNext/>
-              <w:cnfStyle w:val="100000000000" w:firstRow="1" w:lastRow="0" w:firstColumn="0" w:lastColumn="0" w:oddVBand="0" w:evenVBand="0" w:oddHBand="0" w:evenHBand="0" w:firstRowFirstColumn="0" w:firstRowLastColumn="0" w:lastRowFirstColumn="0" w:lastRowLastColumn="0"/>
-            </w:pPr>
-            <w:r>
-              <w:t>Condition particulière</w:t>
-            </w:r>
-          </w:p>
-        </w:tc>
-        <w:tc>
-          <w:tcPr>
-            <w:tcW w:w="3253" w:type="dxa"/>
-          </w:tcPr>
-          <w:p>
-            <w:pPr>
-              <w:keepNext/>
-              <w:cnfStyle w:val="100000000000" w:firstRow="1" w:lastRow="0" w:firstColumn="0" w:lastColumn="0" w:oddVBand="0" w:evenVBand="0" w:oddHBand="0" w:evenHBand="0" w:firstRowFirstColumn="0" w:firstRowLastColumn="0" w:lastRowFirstColumn="0" w:lastRowLastColumn="0"/>
-            </w:pPr>
-            <w:r>
-              <w:t>Réponse</w:t>
-            </w:r>
-          </w:p>
-        </w:tc>
-      </w:tr>
-      <w:tr>
-        <w:trPr>
-          <w:cnfStyle w:val="000000100000" w:firstRow="0" w:lastRow="0" w:firstColumn="0" w:lastColumn="0" w:oddVBand="0" w:evenVBand="0" w:oddHBand="1" w:evenHBand="0" w:firstRowFirstColumn="0" w:firstRowLastColumn="0" w:lastRowFirstColumn="0" w:lastRowLastColumn="0"/>
-        </w:trPr>
-        <w:tc>
-          <w:tcPr>
-            <w:cnfStyle w:val="001000000000" w:firstRow="0" w:lastRow="0" w:firstColumn="1" w:lastColumn="0" w:oddVBand="0" w:evenVBand="0" w:oddHBand="0" w:evenHBand="0" w:firstRowFirstColumn="0" w:firstRowLastColumn="0" w:lastRowFirstColumn="0" w:lastRowLastColumn="0"/>
-            <w:tcW w:w="2547" w:type="dxa"/>
-          </w:tcPr>
-          <w:p>
-            <w:r>
-              <w:t>Le joueur joue sa partie.</w:t>
-            </w:r>
-          </w:p>
-        </w:tc>
-        <w:tc>
-          <w:tcPr>
-            <w:tcW w:w="3260" w:type="dxa"/>
-          </w:tcPr>
-          <w:p>
-            <w:pPr>
-              <w:cnfStyle w:val="000000100000" w:firstRow="0" w:lastRow="0" w:firstColumn="0" w:lastColumn="0" w:oddVBand="0" w:evenVBand="0" w:oddHBand="1" w:evenHBand="0" w:firstRowFirstColumn="0" w:firstRowLastColumn="0" w:lastRowFirstColumn="0" w:lastRowLastColumn="0"/>
-            </w:pPr>
-          </w:p>
-        </w:tc>
-        <w:tc>
-          <w:tcPr>
-            <w:tcW w:w="3253" w:type="dxa"/>
-          </w:tcPr>
-          <w:p>
-            <w:pPr>
-              <w:cnfStyle w:val="000000100000" w:firstRow="0" w:lastRow="0" w:firstColumn="0" w:lastColumn="0" w:oddVBand="0" w:evenVBand="0" w:oddHBand="1" w:evenHBand="0" w:firstRowFirstColumn="0" w:firstRowLastColumn="0" w:lastRowFirstColumn="0" w:lastRowLastColumn="0"/>
-            </w:pPr>
-            <w:r>
-              <w:t>Le prof lance des avions en papier, les élèves avancent.</w:t>
-            </w:r>
-          </w:p>
-        </w:tc>
-      </w:tr>
-      <w:tr>
-        <w:tc>
-          <w:tcPr>
-            <w:cnfStyle w:val="001000000000" w:firstRow="0" w:lastRow="0" w:firstColumn="1" w:lastColumn="0" w:oddVBand="0" w:evenVBand="0" w:oddHBand="0" w:evenHBand="0" w:firstRowFirstColumn="0" w:firstRowLastColumn="0" w:lastRowFirstColumn="0" w:lastRowLastColumn="0"/>
-            <w:tcW w:w="2547" w:type="dxa"/>
-          </w:tcPr>
-          <w:p>
-            <w:r>
-              <w:t>-</w:t>
-            </w:r>
-          </w:p>
-        </w:tc>
-        <w:tc>
-          <w:tcPr>
-            <w:tcW w:w="3260" w:type="dxa"/>
-          </w:tcPr>
-          <w:p>
-            <w:pPr>
-              <w:cnfStyle w:val="000000000000" w:firstRow="0" w:lastRow="0" w:firstColumn="0" w:lastColumn="0" w:oddVBand="0" w:evenVBand="0" w:oddHBand="0" w:evenHBand="0" w:firstRowFirstColumn="0" w:firstRowLastColumn="0" w:lastRowFirstColumn="0" w:lastRowLastColumn="0"/>
-            </w:pPr>
-            <w:r>
               <w:t>L’élève atteint le prof.</w:t>
             </w:r>
           </w:p>
@@ -8069,7 +8702,7 @@
               </w:rPr>
               <w:t xml:space="preserve">Va à l’URL </w:t>
             </w:r>
-            <w:hyperlink r:id="rId16" w:history="1">
+            <w:hyperlink r:id="rId17" w:history="1">
               <w:r>
                 <w:rPr>
                   <w:rStyle w:val="Lienhypertexte"/>
@@ -8254,6 +8887,7 @@
         <w:pStyle w:val="Titre3"/>
       </w:pPr>
       <w:r>
+        <w:lastRenderedPageBreak/>
         <w:t>(Particularité 2)</w:t>
       </w:r>
     </w:p>
@@ -8368,7 +9002,6 @@
           <w:i/>
           <w:iCs/>
         </w:rPr>
-        <w:lastRenderedPageBreak/>
         <w:t>les</w:t>
       </w:r>
       <w:proofErr w:type="gramEnd"/>
@@ -9868,6 +10501,7 @@
         <w:rPr>
           <w:highlight w:val="yellow"/>
         </w:rPr>
+        <w:lastRenderedPageBreak/>
         <w:t>Eché</w:t>
       </w:r>
       <w:r>
@@ -10554,7 +11188,6 @@
         <w:rPr>
           <w:i w:val="0"/>
           <w:iCs/>
-          <w:highlight w:val="yellow"/>
         </w:rPr>
       </w:pPr>
       <w:bookmarkStart w:id="40" w:name="_Toc25553330"/>
@@ -10564,7 +11197,6 @@
         <w:rPr>
           <w:i w:val="0"/>
           <w:iCs/>
-          <w:highlight w:val="yellow"/>
         </w:rPr>
         <w:t xml:space="preserve">Journal de </w:t>
       </w:r>
@@ -10575,18 +11207,11 @@
         <w:rPr>
           <w:i w:val="0"/>
           <w:iCs/>
-          <w:highlight w:val="yellow"/>
         </w:rPr>
         <w:t>bord</w:t>
       </w:r>
     </w:p>
-    <w:p>
-      <w:pPr>
-        <w:rPr>
-          <w:highlight w:val="yellow"/>
-        </w:rPr>
-      </w:pPr>
-    </w:p>
+    <w:p/>
     <w:tbl>
       <w:tblPr>
         <w:tblW w:w="9093" w:type="dxa"/>
@@ -10614,13 +11239,11 @@
             <w:pPr>
               <w:rPr>
                 <w:b/>
-                <w:highlight w:val="yellow"/>
               </w:rPr>
             </w:pPr>
             <w:r>
               <w:rPr>
                 <w:b/>
-                <w:highlight w:val="yellow"/>
               </w:rPr>
               <w:t>Date</w:t>
             </w:r>
@@ -10634,13 +11257,11 @@
             <w:pPr>
               <w:rPr>
                 <w:b/>
-                <w:highlight w:val="yellow"/>
               </w:rPr>
             </w:pPr>
             <w:r>
               <w:rPr>
                 <w:b/>
-                <w:highlight w:val="yellow"/>
               </w:rPr>
               <w:t>Evénement</w:t>
             </w:r>
@@ -10653,11 +11274,9 @@
             <w:tcW w:w="820" w:type="dxa"/>
           </w:tcPr>
           <w:p>
-            <w:pPr>
-              <w:rPr>
-                <w:highlight w:val="yellow"/>
-              </w:rPr>
-            </w:pPr>
+            <w:r>
+              <w:t>24.05</w:t>
+            </w:r>
           </w:p>
         </w:tc>
         <w:tc>
@@ -10665,11 +11284,9 @@
             <w:tcW w:w="8273" w:type="dxa"/>
           </w:tcPr>
           <w:p>
-            <w:pPr>
-              <w:rPr>
-                <w:highlight w:val="yellow"/>
-              </w:rPr>
-            </w:pPr>
+            <w:r>
+              <w:t xml:space="preserve">Revue du Sprint 2. L’envoi des avions et la prise des mots ne sont pas fonctionnels. Les scénarios ainsi que le MCD/Vue d’ensemble ont été revus et validés. Une deuxième démo a lieu le 29 Mai pour montrer l’envoi des avions ainsi que la prise des mots. </w:t>
+            </w:r>
           </w:p>
         </w:tc>
       </w:tr>
@@ -10974,8 +11591,8 @@
       </w:pPr>
     </w:p>
     <w:sectPr>
-      <w:headerReference w:type="default" r:id="rId17"/>
-      <w:footerReference w:type="default" r:id="rId18"/>
+      <w:headerReference w:type="default" r:id="rId18"/>
+      <w:footerReference w:type="default" r:id="rId19"/>
       <w:pgSz w:w="11906" w:h="16838" w:code="9"/>
       <w:pgMar w:top="1418" w:right="1418" w:bottom="1418" w:left="1418" w:header="720" w:footer="720" w:gutter="0"/>
       <w:cols w:space="720"/>
@@ -11091,7 +11708,7 @@
               <w:sz w:val="16"/>
               <w:szCs w:val="16"/>
             </w:rPr>
-            <w:t>4</w:t>
+            <w:t>18</w:t>
           </w:r>
           <w:r>
             <w:rPr>
@@ -12362,6 +12979,95 @@
     </w:lvl>
   </w:abstractNum>
   <w:abstractNum w:abstractNumId="10" w15:restartNumberingAfterBreak="0">
+    <w:nsid w:val="370465BF"/>
+    <w:multiLevelType w:val="hybridMultilevel"/>
+    <w:tmpl w:val="33B2BDC4"/>
+    <w:lvl w:ilvl="0" w:tplc="100C000F">
+      <w:start w:val="1"/>
+      <w:numFmt w:val="decimal"/>
+      <w:lvlText w:val="%1."/>
+      <w:lvlJc w:val="left"/>
+      <w:pPr>
+        <w:ind w:left="720" w:hanging="360"/>
+      </w:pPr>
+      <w:rPr>
+        <w:rFonts w:hint="default"/>
+      </w:rPr>
+    </w:lvl>
+    <w:lvl w:ilvl="1" w:tplc="100C0019">
+      <w:start w:val="1"/>
+      <w:numFmt w:val="lowerLetter"/>
+      <w:lvlText w:val="%2."/>
+      <w:lvlJc w:val="left"/>
+      <w:pPr>
+        <w:ind w:left="1440" w:hanging="360"/>
+      </w:pPr>
+    </w:lvl>
+    <w:lvl w:ilvl="2" w:tplc="100C001B" w:tentative="1">
+      <w:start w:val="1"/>
+      <w:numFmt w:val="lowerRoman"/>
+      <w:lvlText w:val="%3."/>
+      <w:lvlJc w:val="right"/>
+      <w:pPr>
+        <w:ind w:left="2160" w:hanging="180"/>
+      </w:pPr>
+    </w:lvl>
+    <w:lvl w:ilvl="3" w:tplc="100C000F" w:tentative="1">
+      <w:start w:val="1"/>
+      <w:numFmt w:val="decimal"/>
+      <w:lvlText w:val="%4."/>
+      <w:lvlJc w:val="left"/>
+      <w:pPr>
+        <w:ind w:left="2880" w:hanging="360"/>
+      </w:pPr>
+    </w:lvl>
+    <w:lvl w:ilvl="4" w:tplc="100C0019" w:tentative="1">
+      <w:start w:val="1"/>
+      <w:numFmt w:val="lowerLetter"/>
+      <w:lvlText w:val="%5."/>
+      <w:lvlJc w:val="left"/>
+      <w:pPr>
+        <w:ind w:left="3600" w:hanging="360"/>
+      </w:pPr>
+    </w:lvl>
+    <w:lvl w:ilvl="5" w:tplc="100C001B" w:tentative="1">
+      <w:start w:val="1"/>
+      <w:numFmt w:val="lowerRoman"/>
+      <w:lvlText w:val="%6."/>
+      <w:lvlJc w:val="right"/>
+      <w:pPr>
+        <w:ind w:left="4320" w:hanging="180"/>
+      </w:pPr>
+    </w:lvl>
+    <w:lvl w:ilvl="6" w:tplc="100C000F" w:tentative="1">
+      <w:start w:val="1"/>
+      <w:numFmt w:val="decimal"/>
+      <w:lvlText w:val="%7."/>
+      <w:lvlJc w:val="left"/>
+      <w:pPr>
+        <w:ind w:left="5040" w:hanging="360"/>
+      </w:pPr>
+    </w:lvl>
+    <w:lvl w:ilvl="7" w:tplc="100C0019" w:tentative="1">
+      <w:start w:val="1"/>
+      <w:numFmt w:val="lowerLetter"/>
+      <w:lvlText w:val="%8."/>
+      <w:lvlJc w:val="left"/>
+      <w:pPr>
+        <w:ind w:left="5760" w:hanging="360"/>
+      </w:pPr>
+    </w:lvl>
+    <w:lvl w:ilvl="8" w:tplc="100C001B" w:tentative="1">
+      <w:start w:val="1"/>
+      <w:numFmt w:val="lowerRoman"/>
+      <w:lvlText w:val="%9."/>
+      <w:lvlJc w:val="right"/>
+      <w:pPr>
+        <w:ind w:left="6480" w:hanging="180"/>
+      </w:pPr>
+    </w:lvl>
+  </w:abstractNum>
+  <w:abstractNum w:abstractNumId="11" w15:restartNumberingAfterBreak="0">
     <w:nsid w:val="3B7E1F64"/>
     <w:multiLevelType w:val="multilevel"/>
     <w:tmpl w:val="09263AEC"/>
@@ -12482,7 +13188,7 @@
       </w:rPr>
     </w:lvl>
   </w:abstractNum>
-  <w:abstractNum w:abstractNumId="11" w15:restartNumberingAfterBreak="0">
+  <w:abstractNum w:abstractNumId="12" w15:restartNumberingAfterBreak="0">
     <w:nsid w:val="3C7630CA"/>
     <w:multiLevelType w:val="multilevel"/>
     <w:tmpl w:val="09263AEC"/>
@@ -12603,7 +13309,7 @@
       </w:rPr>
     </w:lvl>
   </w:abstractNum>
-  <w:abstractNum w:abstractNumId="12" w15:restartNumberingAfterBreak="0">
+  <w:abstractNum w:abstractNumId="13" w15:restartNumberingAfterBreak="0">
     <w:nsid w:val="408C02FF"/>
     <w:multiLevelType w:val="hybridMultilevel"/>
     <w:tmpl w:val="1C925AC4"/>
@@ -12740,7 +13446,7 @@
       </w:rPr>
     </w:lvl>
   </w:abstractNum>
-  <w:abstractNum w:abstractNumId="13" w15:restartNumberingAfterBreak="0">
+  <w:abstractNum w:abstractNumId="14" w15:restartNumberingAfterBreak="0">
     <w:nsid w:val="42F31DAB"/>
     <w:multiLevelType w:val="hybridMultilevel"/>
     <w:tmpl w:val="A46C5D1C"/>
@@ -12880,7 +13586,7 @@
       </w:rPr>
     </w:lvl>
   </w:abstractNum>
-  <w:abstractNum w:abstractNumId="14" w15:restartNumberingAfterBreak="0">
+  <w:abstractNum w:abstractNumId="15" w15:restartNumberingAfterBreak="0">
     <w:nsid w:val="43502691"/>
     <w:multiLevelType w:val="multilevel"/>
     <w:tmpl w:val="09263AEC"/>
@@ -13001,7 +13707,7 @@
       </w:rPr>
     </w:lvl>
   </w:abstractNum>
-  <w:abstractNum w:abstractNumId="15" w15:restartNumberingAfterBreak="0">
+  <w:abstractNum w:abstractNumId="16" w15:restartNumberingAfterBreak="0">
     <w:nsid w:val="5082572C"/>
     <w:multiLevelType w:val="hybridMultilevel"/>
     <w:tmpl w:val="ED4ACFA4"/>
@@ -13141,7 +13847,7 @@
       </w:rPr>
     </w:lvl>
   </w:abstractNum>
-  <w:abstractNum w:abstractNumId="16" w15:restartNumberingAfterBreak="0">
+  <w:abstractNum w:abstractNumId="17" w15:restartNumberingAfterBreak="0">
     <w:nsid w:val="52B247CA"/>
     <w:multiLevelType w:val="hybridMultilevel"/>
     <w:tmpl w:val="B7D4D45A"/>
@@ -13152,6 +13858,146 @@
       <w:lvlJc w:val="left"/>
       <w:pPr>
         <w:tabs>
+          <w:tab w:val="num" w:pos="1069"/>
+        </w:tabs>
+        <w:ind w:left="1069" w:hanging="360"/>
+      </w:pPr>
+      <w:rPr>
+        <w:rFonts w:ascii="Symbol" w:hAnsi="Symbol" w:hint="default"/>
+      </w:rPr>
+    </w:lvl>
+    <w:lvl w:ilvl="1" w:tplc="040C0003" w:tentative="1">
+      <w:start w:val="1"/>
+      <w:numFmt w:val="bullet"/>
+      <w:lvlText w:val="o"/>
+      <w:lvlJc w:val="left"/>
+      <w:pPr>
+        <w:tabs>
+          <w:tab w:val="num" w:pos="1789"/>
+        </w:tabs>
+        <w:ind w:left="1789" w:hanging="360"/>
+      </w:pPr>
+      <w:rPr>
+        <w:rFonts w:ascii="Courier New" w:hAnsi="Courier New" w:hint="default"/>
+      </w:rPr>
+    </w:lvl>
+    <w:lvl w:ilvl="2" w:tplc="040C0005" w:tentative="1">
+      <w:start w:val="1"/>
+      <w:numFmt w:val="bullet"/>
+      <w:lvlText w:val=""/>
+      <w:lvlJc w:val="left"/>
+      <w:pPr>
+        <w:tabs>
+          <w:tab w:val="num" w:pos="2509"/>
+        </w:tabs>
+        <w:ind w:left="2509" w:hanging="360"/>
+      </w:pPr>
+      <w:rPr>
+        <w:rFonts w:ascii="Wingdings" w:hAnsi="Wingdings" w:hint="default"/>
+      </w:rPr>
+    </w:lvl>
+    <w:lvl w:ilvl="3" w:tplc="040C0001" w:tentative="1">
+      <w:start w:val="1"/>
+      <w:numFmt w:val="bullet"/>
+      <w:lvlText w:val=""/>
+      <w:lvlJc w:val="left"/>
+      <w:pPr>
+        <w:tabs>
+          <w:tab w:val="num" w:pos="3229"/>
+        </w:tabs>
+        <w:ind w:left="3229" w:hanging="360"/>
+      </w:pPr>
+      <w:rPr>
+        <w:rFonts w:ascii="Symbol" w:hAnsi="Symbol" w:hint="default"/>
+      </w:rPr>
+    </w:lvl>
+    <w:lvl w:ilvl="4" w:tplc="040C0003" w:tentative="1">
+      <w:start w:val="1"/>
+      <w:numFmt w:val="bullet"/>
+      <w:lvlText w:val="o"/>
+      <w:lvlJc w:val="left"/>
+      <w:pPr>
+        <w:tabs>
+          <w:tab w:val="num" w:pos="3949"/>
+        </w:tabs>
+        <w:ind w:left="3949" w:hanging="360"/>
+      </w:pPr>
+      <w:rPr>
+        <w:rFonts w:ascii="Courier New" w:hAnsi="Courier New" w:hint="default"/>
+      </w:rPr>
+    </w:lvl>
+    <w:lvl w:ilvl="5" w:tplc="040C0005" w:tentative="1">
+      <w:start w:val="1"/>
+      <w:numFmt w:val="bullet"/>
+      <w:lvlText w:val=""/>
+      <w:lvlJc w:val="left"/>
+      <w:pPr>
+        <w:tabs>
+          <w:tab w:val="num" w:pos="4669"/>
+        </w:tabs>
+        <w:ind w:left="4669" w:hanging="360"/>
+      </w:pPr>
+      <w:rPr>
+        <w:rFonts w:ascii="Wingdings" w:hAnsi="Wingdings" w:hint="default"/>
+      </w:rPr>
+    </w:lvl>
+    <w:lvl w:ilvl="6" w:tplc="040C0001" w:tentative="1">
+      <w:start w:val="1"/>
+      <w:numFmt w:val="bullet"/>
+      <w:lvlText w:val=""/>
+      <w:lvlJc w:val="left"/>
+      <w:pPr>
+        <w:tabs>
+          <w:tab w:val="num" w:pos="5389"/>
+        </w:tabs>
+        <w:ind w:left="5389" w:hanging="360"/>
+      </w:pPr>
+      <w:rPr>
+        <w:rFonts w:ascii="Symbol" w:hAnsi="Symbol" w:hint="default"/>
+      </w:rPr>
+    </w:lvl>
+    <w:lvl w:ilvl="7" w:tplc="040C0003" w:tentative="1">
+      <w:start w:val="1"/>
+      <w:numFmt w:val="bullet"/>
+      <w:lvlText w:val="o"/>
+      <w:lvlJc w:val="left"/>
+      <w:pPr>
+        <w:tabs>
+          <w:tab w:val="num" w:pos="6109"/>
+        </w:tabs>
+        <w:ind w:left="6109" w:hanging="360"/>
+      </w:pPr>
+      <w:rPr>
+        <w:rFonts w:ascii="Courier New" w:hAnsi="Courier New" w:hint="default"/>
+      </w:rPr>
+    </w:lvl>
+    <w:lvl w:ilvl="8" w:tplc="040C0005" w:tentative="1">
+      <w:start w:val="1"/>
+      <w:numFmt w:val="bullet"/>
+      <w:lvlText w:val=""/>
+      <w:lvlJc w:val="left"/>
+      <w:pPr>
+        <w:tabs>
+          <w:tab w:val="num" w:pos="6829"/>
+        </w:tabs>
+        <w:ind w:left="6829" w:hanging="360"/>
+      </w:pPr>
+      <w:rPr>
+        <w:rFonts w:ascii="Wingdings" w:hAnsi="Wingdings" w:hint="default"/>
+      </w:rPr>
+    </w:lvl>
+  </w:abstractNum>
+  <w:abstractNum w:abstractNumId="18" w15:restartNumberingAfterBreak="0">
+    <w:nsid w:val="594C1361"/>
+    <w:multiLevelType w:val="hybridMultilevel"/>
+    <w:tmpl w:val="5C243628"/>
+    <w:lvl w:ilvl="0" w:tplc="040C0001">
+      <w:start w:val="1"/>
+      <w:numFmt w:val="bullet"/>
+      <w:lvlText w:val=""/>
+      <w:lvlJc w:val="left"/>
+      <w:pPr>
+        <w:tabs>
           <w:tab w:val="num" w:pos="1080"/>
         </w:tabs>
         <w:ind w:left="1080" w:hanging="360"/>
@@ -13281,147 +14127,7 @@
       </w:rPr>
     </w:lvl>
   </w:abstractNum>
-  <w:abstractNum w:abstractNumId="17" w15:restartNumberingAfterBreak="0">
-    <w:nsid w:val="594C1361"/>
-    <w:multiLevelType w:val="hybridMultilevel"/>
-    <w:tmpl w:val="5C243628"/>
-    <w:lvl w:ilvl="0" w:tplc="040C0001">
-      <w:start w:val="1"/>
-      <w:numFmt w:val="bullet"/>
-      <w:lvlText w:val=""/>
-      <w:lvlJc w:val="left"/>
-      <w:pPr>
-        <w:tabs>
-          <w:tab w:val="num" w:pos="1080"/>
-        </w:tabs>
-        <w:ind w:left="1080" w:hanging="360"/>
-      </w:pPr>
-      <w:rPr>
-        <w:rFonts w:ascii="Symbol" w:hAnsi="Symbol" w:hint="default"/>
-      </w:rPr>
-    </w:lvl>
-    <w:lvl w:ilvl="1" w:tplc="040C0003" w:tentative="1">
-      <w:start w:val="1"/>
-      <w:numFmt w:val="bullet"/>
-      <w:lvlText w:val="o"/>
-      <w:lvlJc w:val="left"/>
-      <w:pPr>
-        <w:tabs>
-          <w:tab w:val="num" w:pos="1800"/>
-        </w:tabs>
-        <w:ind w:left="1800" w:hanging="360"/>
-      </w:pPr>
-      <w:rPr>
-        <w:rFonts w:ascii="Courier New" w:hAnsi="Courier New" w:hint="default"/>
-      </w:rPr>
-    </w:lvl>
-    <w:lvl w:ilvl="2" w:tplc="040C0005" w:tentative="1">
-      <w:start w:val="1"/>
-      <w:numFmt w:val="bullet"/>
-      <w:lvlText w:val=""/>
-      <w:lvlJc w:val="left"/>
-      <w:pPr>
-        <w:tabs>
-          <w:tab w:val="num" w:pos="2520"/>
-        </w:tabs>
-        <w:ind w:left="2520" w:hanging="360"/>
-      </w:pPr>
-      <w:rPr>
-        <w:rFonts w:ascii="Wingdings" w:hAnsi="Wingdings" w:hint="default"/>
-      </w:rPr>
-    </w:lvl>
-    <w:lvl w:ilvl="3" w:tplc="040C0001" w:tentative="1">
-      <w:start w:val="1"/>
-      <w:numFmt w:val="bullet"/>
-      <w:lvlText w:val=""/>
-      <w:lvlJc w:val="left"/>
-      <w:pPr>
-        <w:tabs>
-          <w:tab w:val="num" w:pos="3240"/>
-        </w:tabs>
-        <w:ind w:left="3240" w:hanging="360"/>
-      </w:pPr>
-      <w:rPr>
-        <w:rFonts w:ascii="Symbol" w:hAnsi="Symbol" w:hint="default"/>
-      </w:rPr>
-    </w:lvl>
-    <w:lvl w:ilvl="4" w:tplc="040C0003" w:tentative="1">
-      <w:start w:val="1"/>
-      <w:numFmt w:val="bullet"/>
-      <w:lvlText w:val="o"/>
-      <w:lvlJc w:val="left"/>
-      <w:pPr>
-        <w:tabs>
-          <w:tab w:val="num" w:pos="3960"/>
-        </w:tabs>
-        <w:ind w:left="3960" w:hanging="360"/>
-      </w:pPr>
-      <w:rPr>
-        <w:rFonts w:ascii="Courier New" w:hAnsi="Courier New" w:hint="default"/>
-      </w:rPr>
-    </w:lvl>
-    <w:lvl w:ilvl="5" w:tplc="040C0005" w:tentative="1">
-      <w:start w:val="1"/>
-      <w:numFmt w:val="bullet"/>
-      <w:lvlText w:val=""/>
-      <w:lvlJc w:val="left"/>
-      <w:pPr>
-        <w:tabs>
-          <w:tab w:val="num" w:pos="4680"/>
-        </w:tabs>
-        <w:ind w:left="4680" w:hanging="360"/>
-      </w:pPr>
-      <w:rPr>
-        <w:rFonts w:ascii="Wingdings" w:hAnsi="Wingdings" w:hint="default"/>
-      </w:rPr>
-    </w:lvl>
-    <w:lvl w:ilvl="6" w:tplc="040C0001" w:tentative="1">
-      <w:start w:val="1"/>
-      <w:numFmt w:val="bullet"/>
-      <w:lvlText w:val=""/>
-      <w:lvlJc w:val="left"/>
-      <w:pPr>
-        <w:tabs>
-          <w:tab w:val="num" w:pos="5400"/>
-        </w:tabs>
-        <w:ind w:left="5400" w:hanging="360"/>
-      </w:pPr>
-      <w:rPr>
-        <w:rFonts w:ascii="Symbol" w:hAnsi="Symbol" w:hint="default"/>
-      </w:rPr>
-    </w:lvl>
-    <w:lvl w:ilvl="7" w:tplc="040C0003" w:tentative="1">
-      <w:start w:val="1"/>
-      <w:numFmt w:val="bullet"/>
-      <w:lvlText w:val="o"/>
-      <w:lvlJc w:val="left"/>
-      <w:pPr>
-        <w:tabs>
-          <w:tab w:val="num" w:pos="6120"/>
-        </w:tabs>
-        <w:ind w:left="6120" w:hanging="360"/>
-      </w:pPr>
-      <w:rPr>
-        <w:rFonts w:ascii="Courier New" w:hAnsi="Courier New" w:hint="default"/>
-      </w:rPr>
-    </w:lvl>
-    <w:lvl w:ilvl="8" w:tplc="040C0005" w:tentative="1">
-      <w:start w:val="1"/>
-      <w:numFmt w:val="bullet"/>
-      <w:lvlText w:val=""/>
-      <w:lvlJc w:val="left"/>
-      <w:pPr>
-        <w:tabs>
-          <w:tab w:val="num" w:pos="6840"/>
-        </w:tabs>
-        <w:ind w:left="6840" w:hanging="360"/>
-      </w:pPr>
-      <w:rPr>
-        <w:rFonts w:ascii="Wingdings" w:hAnsi="Wingdings" w:hint="default"/>
-      </w:rPr>
-    </w:lvl>
-  </w:abstractNum>
-  <w:abstractNum w:abstractNumId="18" w15:restartNumberingAfterBreak="0">
+  <w:abstractNum w:abstractNumId="19" w15:restartNumberingAfterBreak="0">
     <w:nsid w:val="5D84529E"/>
     <w:multiLevelType w:val="hybridMultilevel"/>
     <w:tmpl w:val="1500FFE2"/>
@@ -13533,7 +14239,7 @@
       </w:rPr>
     </w:lvl>
   </w:abstractNum>
-  <w:abstractNum w:abstractNumId="19" w15:restartNumberingAfterBreak="0">
+  <w:abstractNum w:abstractNumId="20" w15:restartNumberingAfterBreak="0">
     <w:nsid w:val="61414240"/>
     <w:multiLevelType w:val="multilevel"/>
     <w:tmpl w:val="09263AEC"/>
@@ -13654,7 +14360,7 @@
       </w:rPr>
     </w:lvl>
   </w:abstractNum>
-  <w:abstractNum w:abstractNumId="20" w15:restartNumberingAfterBreak="0">
+  <w:abstractNum w:abstractNumId="21" w15:restartNumberingAfterBreak="0">
     <w:nsid w:val="66564962"/>
     <w:multiLevelType w:val="hybridMultilevel"/>
     <w:tmpl w:val="1A92ABCE"/>
@@ -13743,7 +14449,7 @@
       </w:pPr>
     </w:lvl>
   </w:abstractNum>
-  <w:abstractNum w:abstractNumId="21" w15:restartNumberingAfterBreak="0">
+  <w:abstractNum w:abstractNumId="22" w15:restartNumberingAfterBreak="0">
     <w:nsid w:val="6B90369F"/>
     <w:multiLevelType w:val="multilevel"/>
     <w:tmpl w:val="09263AEC"/>
@@ -13864,7 +14570,7 @@
       </w:rPr>
     </w:lvl>
   </w:abstractNum>
-  <w:abstractNum w:abstractNumId="22" w15:restartNumberingAfterBreak="0">
+  <w:abstractNum w:abstractNumId="23" w15:restartNumberingAfterBreak="0">
     <w:nsid w:val="71E06583"/>
     <w:multiLevelType w:val="hybridMultilevel"/>
     <w:tmpl w:val="26C81FCE"/>
@@ -14004,7 +14710,7 @@
       </w:rPr>
     </w:lvl>
   </w:abstractNum>
-  <w:abstractNum w:abstractNumId="23" w15:restartNumberingAfterBreak="0">
+  <w:abstractNum w:abstractNumId="24" w15:restartNumberingAfterBreak="0">
     <w:nsid w:val="730847C5"/>
     <w:multiLevelType w:val="multilevel"/>
     <w:tmpl w:val="09263AEC"/>
@@ -14125,7 +14831,7 @@
       </w:rPr>
     </w:lvl>
   </w:abstractNum>
-  <w:abstractNum w:abstractNumId="24" w15:restartNumberingAfterBreak="0">
+  <w:abstractNum w:abstractNumId="25" w15:restartNumberingAfterBreak="0">
     <w:nsid w:val="73DF7308"/>
     <w:multiLevelType w:val="multilevel"/>
     <w:tmpl w:val="09263AEC"/>
@@ -14246,7 +14952,7 @@
       </w:rPr>
     </w:lvl>
   </w:abstractNum>
-  <w:abstractNum w:abstractNumId="25" w15:restartNumberingAfterBreak="0">
+  <w:abstractNum w:abstractNumId="26" w15:restartNumberingAfterBreak="0">
     <w:nsid w:val="75A3529B"/>
     <w:multiLevelType w:val="hybridMultilevel"/>
     <w:tmpl w:val="819EEA64"/>
@@ -14386,7 +15092,7 @@
       </w:rPr>
     </w:lvl>
   </w:abstractNum>
-  <w:abstractNum w:abstractNumId="26" w15:restartNumberingAfterBreak="0">
+  <w:abstractNum w:abstractNumId="27" w15:restartNumberingAfterBreak="0">
     <w:nsid w:val="7B193736"/>
     <w:multiLevelType w:val="multilevel"/>
     <w:tmpl w:val="3E0A631E"/>
@@ -14508,7 +15214,7 @@
       </w:pPr>
     </w:lvl>
   </w:abstractNum>
-  <w:abstractNum w:abstractNumId="27" w15:restartNumberingAfterBreak="0">
+  <w:abstractNum w:abstractNumId="28" w15:restartNumberingAfterBreak="0">
     <w:nsid w:val="7DD245F2"/>
     <w:multiLevelType w:val="hybridMultilevel"/>
     <w:tmpl w:val="3100450C"/>
@@ -14649,7 +15355,7 @@
     </w:lvl>
   </w:abstractNum>
   <w:num w:numId="1">
-    <w:abstractNumId w:val="26"/>
+    <w:abstractNumId w:val="27"/>
   </w:num>
   <w:num w:numId="2">
     <w:abstractNumId w:val="1"/>
@@ -14658,34 +15364,34 @@
     <w:abstractNumId w:val="3"/>
   </w:num>
   <w:num w:numId="4">
-    <w:abstractNumId w:val="25"/>
+    <w:abstractNumId w:val="26"/>
   </w:num>
   <w:num w:numId="5">
-    <w:abstractNumId w:val="16"/>
+    <w:abstractNumId w:val="17"/>
   </w:num>
   <w:num w:numId="6">
     <w:abstractNumId w:val="7"/>
   </w:num>
   <w:num w:numId="7">
-    <w:abstractNumId w:val="17"/>
+    <w:abstractNumId w:val="18"/>
   </w:num>
   <w:num w:numId="8">
-    <w:abstractNumId w:val="27"/>
+    <w:abstractNumId w:val="28"/>
   </w:num>
   <w:num w:numId="9">
     <w:abstractNumId w:val="2"/>
   </w:num>
   <w:num w:numId="10">
-    <w:abstractNumId w:val="12"/>
+    <w:abstractNumId w:val="13"/>
   </w:num>
   <w:num w:numId="11">
-    <w:abstractNumId w:val="15"/>
+    <w:abstractNumId w:val="16"/>
   </w:num>
   <w:num w:numId="12">
-    <w:abstractNumId w:val="13"/>
+    <w:abstractNumId w:val="14"/>
   </w:num>
   <w:num w:numId="13">
-    <w:abstractNumId w:val="22"/>
+    <w:abstractNumId w:val="23"/>
   </w:num>
   <w:num w:numId="14">
     <w:abstractNumId w:val="1"/>
@@ -14694,7 +15400,7 @@
     <w:abstractNumId w:val="6"/>
   </w:num>
   <w:num w:numId="16">
-    <w:abstractNumId w:val="18"/>
+    <w:abstractNumId w:val="19"/>
   </w:num>
   <w:num w:numId="17">
     <w:abstractNumId w:val="5"/>
@@ -14709,30 +15415,33 @@
     <w:abstractNumId w:val="9"/>
   </w:num>
   <w:num w:numId="21">
-    <w:abstractNumId w:val="20"/>
+    <w:abstractNumId w:val="21"/>
   </w:num>
   <w:num w:numId="22">
-    <w:abstractNumId w:val="14"/>
+    <w:abstractNumId w:val="15"/>
   </w:num>
   <w:num w:numId="23">
     <w:abstractNumId w:val="0"/>
   </w:num>
   <w:num w:numId="24">
-    <w:abstractNumId w:val="23"/>
+    <w:abstractNumId w:val="24"/>
   </w:num>
   <w:num w:numId="25">
-    <w:abstractNumId w:val="24"/>
+    <w:abstractNumId w:val="25"/>
   </w:num>
   <w:num w:numId="26">
-    <w:abstractNumId w:val="19"/>
+    <w:abstractNumId w:val="20"/>
   </w:num>
   <w:num w:numId="27">
+    <w:abstractNumId w:val="12"/>
+  </w:num>
+  <w:num w:numId="28">
+    <w:abstractNumId w:val="22"/>
+  </w:num>
+  <w:num w:numId="29">
     <w:abstractNumId w:val="11"/>
   </w:num>
-  <w:num w:numId="28">
-    <w:abstractNumId w:val="21"/>
-  </w:num>
-  <w:num w:numId="29">
+  <w:num w:numId="30">
     <w:abstractNumId w:val="10"/>
   </w:num>
   <w:numIdMacAtCleanup w:val="13"/>
@@ -15640,6 +16349,332 @@
       </w:tcPr>
     </w:tblStylePr>
   </w:style>
+  <w:style w:type="table" w:styleId="TableauGrille5Fonc">
+    <w:name w:val="Grid Table 5 Dark"/>
+    <w:basedOn w:val="TableauNormal"/>
+    <w:uiPriority w:val="50"/>
+    <w:rsid w:val="00D92CFA"/>
+    <w:tblPr>
+      <w:tblStyleRowBandSize w:val="1"/>
+      <w:tblStyleColBandSize w:val="1"/>
+      <w:tblBorders>
+        <w:top w:val="single" w:sz="4" w:space="0" w:color="FFFFFF" w:themeColor="background1"/>
+        <w:left w:val="single" w:sz="4" w:space="0" w:color="FFFFFF" w:themeColor="background1"/>
+        <w:bottom w:val="single" w:sz="4" w:space="0" w:color="FFFFFF" w:themeColor="background1"/>
+        <w:right w:val="single" w:sz="4" w:space="0" w:color="FFFFFF" w:themeColor="background1"/>
+        <w:insideH w:val="single" w:sz="4" w:space="0" w:color="FFFFFF" w:themeColor="background1"/>
+        <w:insideV w:val="single" w:sz="4" w:space="0" w:color="FFFFFF" w:themeColor="background1"/>
+      </w:tblBorders>
+    </w:tblPr>
+    <w:tcPr>
+      <w:shd w:val="clear" w:color="auto" w:fill="CCCCCC" w:themeFill="text1" w:themeFillTint="33"/>
+    </w:tcPr>
+    <w:tblStylePr w:type="firstRow">
+      <w:rPr>
+        <w:b/>
+        <w:bCs/>
+        <w:color w:val="FFFFFF" w:themeColor="background1"/>
+      </w:rPr>
+      <w:tblPr/>
+      <w:tcPr>
+        <w:tcBorders>
+          <w:top w:val="single" w:sz="4" w:space="0" w:color="FFFFFF" w:themeColor="background1"/>
+          <w:left w:val="single" w:sz="4" w:space="0" w:color="FFFFFF" w:themeColor="background1"/>
+          <w:right w:val="single" w:sz="4" w:space="0" w:color="FFFFFF" w:themeColor="background1"/>
+          <w:insideH w:val="nil"/>
+          <w:insideV w:val="nil"/>
+        </w:tcBorders>
+        <w:shd w:val="clear" w:color="auto" w:fill="000000" w:themeFill="text1"/>
+      </w:tcPr>
+    </w:tblStylePr>
+    <w:tblStylePr w:type="lastRow">
+      <w:rPr>
+        <w:b/>
+        <w:bCs/>
+        <w:color w:val="FFFFFF" w:themeColor="background1"/>
+      </w:rPr>
+      <w:tblPr/>
+      <w:tcPr>
+        <w:tcBorders>
+          <w:left w:val="single" w:sz="4" w:space="0" w:color="FFFFFF" w:themeColor="background1"/>
+          <w:bottom w:val="single" w:sz="4" w:space="0" w:color="FFFFFF" w:themeColor="background1"/>
+          <w:right w:val="single" w:sz="4" w:space="0" w:color="FFFFFF" w:themeColor="background1"/>
+          <w:insideH w:val="nil"/>
+          <w:insideV w:val="nil"/>
+        </w:tcBorders>
+        <w:shd w:val="clear" w:color="auto" w:fill="000000" w:themeFill="text1"/>
+      </w:tcPr>
+    </w:tblStylePr>
+    <w:tblStylePr w:type="firstCol">
+      <w:rPr>
+        <w:b/>
+        <w:bCs/>
+        <w:color w:val="FFFFFF" w:themeColor="background1"/>
+      </w:rPr>
+      <w:tblPr/>
+      <w:tcPr>
+        <w:tcBorders>
+          <w:top w:val="single" w:sz="4" w:space="0" w:color="FFFFFF" w:themeColor="background1"/>
+          <w:left w:val="single" w:sz="4" w:space="0" w:color="FFFFFF" w:themeColor="background1"/>
+          <w:bottom w:val="single" w:sz="4" w:space="0" w:color="FFFFFF" w:themeColor="background1"/>
+          <w:insideV w:val="nil"/>
+        </w:tcBorders>
+        <w:shd w:val="clear" w:color="auto" w:fill="000000" w:themeFill="text1"/>
+      </w:tcPr>
+    </w:tblStylePr>
+    <w:tblStylePr w:type="lastCol">
+      <w:rPr>
+        <w:b/>
+        <w:bCs/>
+        <w:color w:val="FFFFFF" w:themeColor="background1"/>
+      </w:rPr>
+      <w:tblPr/>
+      <w:tcPr>
+        <w:tcBorders>
+          <w:top w:val="single" w:sz="4" w:space="0" w:color="FFFFFF" w:themeColor="background1"/>
+          <w:bottom w:val="single" w:sz="4" w:space="0" w:color="FFFFFF" w:themeColor="background1"/>
+          <w:right w:val="single" w:sz="4" w:space="0" w:color="FFFFFF" w:themeColor="background1"/>
+          <w:insideV w:val="nil"/>
+        </w:tcBorders>
+        <w:shd w:val="clear" w:color="auto" w:fill="000000" w:themeFill="text1"/>
+      </w:tcPr>
+    </w:tblStylePr>
+    <w:tblStylePr w:type="band1Vert">
+      <w:tblPr/>
+      <w:tcPr>
+        <w:shd w:val="clear" w:color="auto" w:fill="999999" w:themeFill="text1" w:themeFillTint="66"/>
+      </w:tcPr>
+    </w:tblStylePr>
+    <w:tblStylePr w:type="band1Horz">
+      <w:tblPr/>
+      <w:tcPr>
+        <w:shd w:val="clear" w:color="auto" w:fill="999999" w:themeFill="text1" w:themeFillTint="66"/>
+      </w:tcPr>
+    </w:tblStylePr>
+  </w:style>
+  <w:style w:type="table" w:styleId="TableauGrille5Fonc-Accentuation3">
+    <w:name w:val="Grid Table 5 Dark Accent 3"/>
+    <w:basedOn w:val="TableauNormal"/>
+    <w:uiPriority w:val="50"/>
+    <w:rsid w:val="00D92CFA"/>
+    <w:tblPr>
+      <w:tblStyleRowBandSize w:val="1"/>
+      <w:tblStyleColBandSize w:val="1"/>
+      <w:tblBorders>
+        <w:top w:val="single" w:sz="4" w:space="0" w:color="FFFFFF" w:themeColor="background1"/>
+        <w:left w:val="single" w:sz="4" w:space="0" w:color="FFFFFF" w:themeColor="background1"/>
+        <w:bottom w:val="single" w:sz="4" w:space="0" w:color="FFFFFF" w:themeColor="background1"/>
+        <w:right w:val="single" w:sz="4" w:space="0" w:color="FFFFFF" w:themeColor="background1"/>
+        <w:insideH w:val="single" w:sz="4" w:space="0" w:color="FFFFFF" w:themeColor="background1"/>
+        <w:insideV w:val="single" w:sz="4" w:space="0" w:color="FFFFFF" w:themeColor="background1"/>
+      </w:tblBorders>
+    </w:tblPr>
+    <w:tcPr>
+      <w:shd w:val="clear" w:color="auto" w:fill="EDEDED" w:themeFill="accent3" w:themeFillTint="33"/>
+    </w:tcPr>
+    <w:tblStylePr w:type="firstRow">
+      <w:rPr>
+        <w:b/>
+        <w:bCs/>
+        <w:color w:val="FFFFFF" w:themeColor="background1"/>
+      </w:rPr>
+      <w:tblPr/>
+      <w:tcPr>
+        <w:tcBorders>
+          <w:top w:val="single" w:sz="4" w:space="0" w:color="FFFFFF" w:themeColor="background1"/>
+          <w:left w:val="single" w:sz="4" w:space="0" w:color="FFFFFF" w:themeColor="background1"/>
+          <w:right w:val="single" w:sz="4" w:space="0" w:color="FFFFFF" w:themeColor="background1"/>
+          <w:insideH w:val="nil"/>
+          <w:insideV w:val="nil"/>
+        </w:tcBorders>
+        <w:shd w:val="clear" w:color="auto" w:fill="A5A5A5" w:themeFill="accent3"/>
+      </w:tcPr>
+    </w:tblStylePr>
+    <w:tblStylePr w:type="lastRow">
+      <w:rPr>
+        <w:b/>
+        <w:bCs/>
+        <w:color w:val="FFFFFF" w:themeColor="background1"/>
+      </w:rPr>
+      <w:tblPr/>
+      <w:tcPr>
+        <w:tcBorders>
+          <w:left w:val="single" w:sz="4" w:space="0" w:color="FFFFFF" w:themeColor="background1"/>
+          <w:bottom w:val="single" w:sz="4" w:space="0" w:color="FFFFFF" w:themeColor="background1"/>
+          <w:right w:val="single" w:sz="4" w:space="0" w:color="FFFFFF" w:themeColor="background1"/>
+          <w:insideH w:val="nil"/>
+          <w:insideV w:val="nil"/>
+        </w:tcBorders>
+        <w:shd w:val="clear" w:color="auto" w:fill="A5A5A5" w:themeFill="accent3"/>
+      </w:tcPr>
+    </w:tblStylePr>
+    <w:tblStylePr w:type="firstCol">
+      <w:rPr>
+        <w:b/>
+        <w:bCs/>
+        <w:color w:val="FFFFFF" w:themeColor="background1"/>
+      </w:rPr>
+      <w:tblPr/>
+      <w:tcPr>
+        <w:tcBorders>
+          <w:top w:val="single" w:sz="4" w:space="0" w:color="FFFFFF" w:themeColor="background1"/>
+          <w:left w:val="single" w:sz="4" w:space="0" w:color="FFFFFF" w:themeColor="background1"/>
+          <w:bottom w:val="single" w:sz="4" w:space="0" w:color="FFFFFF" w:themeColor="background1"/>
+          <w:insideV w:val="nil"/>
+        </w:tcBorders>
+        <w:shd w:val="clear" w:color="auto" w:fill="A5A5A5" w:themeFill="accent3"/>
+      </w:tcPr>
+    </w:tblStylePr>
+    <w:tblStylePr w:type="lastCol">
+      <w:rPr>
+        <w:b/>
+        <w:bCs/>
+        <w:color w:val="FFFFFF" w:themeColor="background1"/>
+      </w:rPr>
+      <w:tblPr/>
+      <w:tcPr>
+        <w:tcBorders>
+          <w:top w:val="single" w:sz="4" w:space="0" w:color="FFFFFF" w:themeColor="background1"/>
+          <w:bottom w:val="single" w:sz="4" w:space="0" w:color="FFFFFF" w:themeColor="background1"/>
+          <w:right w:val="single" w:sz="4" w:space="0" w:color="FFFFFF" w:themeColor="background1"/>
+          <w:insideV w:val="nil"/>
+        </w:tcBorders>
+        <w:shd w:val="clear" w:color="auto" w:fill="A5A5A5" w:themeFill="accent3"/>
+      </w:tcPr>
+    </w:tblStylePr>
+    <w:tblStylePr w:type="band1Vert">
+      <w:tblPr/>
+      <w:tcPr>
+        <w:shd w:val="clear" w:color="auto" w:fill="DBDBDB" w:themeFill="accent3" w:themeFillTint="66"/>
+      </w:tcPr>
+    </w:tblStylePr>
+    <w:tblStylePr w:type="band1Horz">
+      <w:tblPr/>
+      <w:tcPr>
+        <w:shd w:val="clear" w:color="auto" w:fill="DBDBDB" w:themeFill="accent3" w:themeFillTint="66"/>
+      </w:tcPr>
+    </w:tblStylePr>
+  </w:style>
+  <w:style w:type="table" w:styleId="TableauListe7Couleur-Accentuation3">
+    <w:name w:val="List Table 7 Colorful Accent 3"/>
+    <w:basedOn w:val="TableauNormal"/>
+    <w:uiPriority w:val="52"/>
+    <w:rsid w:val="00D92CFA"/>
+    <w:rPr>
+      <w:color w:val="7B7B7B" w:themeColor="accent3" w:themeShade="BF"/>
+    </w:rPr>
+    <w:tblPr>
+      <w:tblStyleRowBandSize w:val="1"/>
+      <w:tblStyleColBandSize w:val="1"/>
+    </w:tblPr>
+    <w:tblStylePr w:type="firstRow">
+      <w:rPr>
+        <w:rFonts w:asciiTheme="majorHAnsi" w:eastAsiaTheme="majorEastAsia" w:hAnsiTheme="majorHAnsi" w:cstheme="majorBidi"/>
+        <w:i/>
+        <w:iCs/>
+        <w:sz w:val="26"/>
+      </w:rPr>
+      <w:tblPr/>
+      <w:tcPr>
+        <w:tcBorders>
+          <w:bottom w:val="single" w:sz="4" w:space="0" w:color="A5A5A5" w:themeColor="accent3"/>
+        </w:tcBorders>
+        <w:shd w:val="clear" w:color="auto" w:fill="FFFFFF" w:themeFill="background1"/>
+      </w:tcPr>
+    </w:tblStylePr>
+    <w:tblStylePr w:type="lastRow">
+      <w:rPr>
+        <w:rFonts w:asciiTheme="majorHAnsi" w:eastAsiaTheme="majorEastAsia" w:hAnsiTheme="majorHAnsi" w:cstheme="majorBidi"/>
+        <w:i/>
+        <w:iCs/>
+        <w:sz w:val="26"/>
+      </w:rPr>
+      <w:tblPr/>
+      <w:tcPr>
+        <w:tcBorders>
+          <w:top w:val="single" w:sz="4" w:space="0" w:color="A5A5A5" w:themeColor="accent3"/>
+        </w:tcBorders>
+        <w:shd w:val="clear" w:color="auto" w:fill="FFFFFF" w:themeFill="background1"/>
+      </w:tcPr>
+    </w:tblStylePr>
+    <w:tblStylePr w:type="firstCol">
+      <w:pPr>
+        <w:jc w:val="right"/>
+      </w:pPr>
+      <w:rPr>
+        <w:rFonts w:asciiTheme="majorHAnsi" w:eastAsiaTheme="majorEastAsia" w:hAnsiTheme="majorHAnsi" w:cstheme="majorBidi"/>
+        <w:i/>
+        <w:iCs/>
+        <w:sz w:val="26"/>
+      </w:rPr>
+      <w:tblPr/>
+      <w:tcPr>
+        <w:tcBorders>
+          <w:right w:val="single" w:sz="4" w:space="0" w:color="A5A5A5" w:themeColor="accent3"/>
+        </w:tcBorders>
+        <w:shd w:val="clear" w:color="auto" w:fill="FFFFFF" w:themeFill="background1"/>
+      </w:tcPr>
+    </w:tblStylePr>
+    <w:tblStylePr w:type="lastCol">
+      <w:rPr>
+        <w:rFonts w:asciiTheme="majorHAnsi" w:eastAsiaTheme="majorEastAsia" w:hAnsiTheme="majorHAnsi" w:cstheme="majorBidi"/>
+        <w:i/>
+        <w:iCs/>
+        <w:sz w:val="26"/>
+      </w:rPr>
+      <w:tblPr/>
+      <w:tcPr>
+        <w:tcBorders>
+          <w:left w:val="single" w:sz="4" w:space="0" w:color="A5A5A5" w:themeColor="accent3"/>
+        </w:tcBorders>
+        <w:shd w:val="clear" w:color="auto" w:fill="FFFFFF" w:themeFill="background1"/>
+      </w:tcPr>
+    </w:tblStylePr>
+    <w:tblStylePr w:type="band1Vert">
+      <w:tblPr/>
+      <w:tcPr>
+        <w:shd w:val="clear" w:color="auto" w:fill="EDEDED" w:themeFill="accent3" w:themeFillTint="33"/>
+      </w:tcPr>
+    </w:tblStylePr>
+    <w:tblStylePr w:type="band1Horz">
+      <w:tblPr/>
+      <w:tcPr>
+        <w:shd w:val="clear" w:color="auto" w:fill="EDEDED" w:themeFill="accent3" w:themeFillTint="33"/>
+      </w:tcPr>
+    </w:tblStylePr>
+    <w:tblStylePr w:type="neCell">
+      <w:tblPr/>
+      <w:tcPr>
+        <w:tcBorders>
+          <w:left w:val="nil"/>
+        </w:tcBorders>
+      </w:tcPr>
+    </w:tblStylePr>
+    <w:tblStylePr w:type="nwCell">
+      <w:tblPr/>
+      <w:tcPr>
+        <w:tcBorders>
+          <w:right w:val="nil"/>
+        </w:tcBorders>
+      </w:tcPr>
+    </w:tblStylePr>
+    <w:tblStylePr w:type="seCell">
+      <w:tblPr/>
+      <w:tcPr>
+        <w:tcBorders>
+          <w:left w:val="nil"/>
+        </w:tcBorders>
+      </w:tcPr>
+    </w:tblStylePr>
+    <w:tblStylePr w:type="swCell">
+      <w:tblPr/>
+      <w:tcPr>
+        <w:tcBorders>
+          <w:right w:val="nil"/>
+        </w:tcBorders>
+      </w:tcPr>
+    </w:tblStylePr>
+  </w:style>
 </w:styles>
 </file>
 
@@ -15936,4 +16971,16 @@
     </a:ext>
   </a:extLst>
 </a:theme>
+</file>
+
+<file path=customXml/item1.xml><?xml version="1.0" encoding="utf-8"?>
+<b:Sources xmlns:b="http://schemas.openxmlformats.org/officeDocument/2006/bibliography" xmlns="http://schemas.openxmlformats.org/officeDocument/2006/bibliography" SelectedStyle="\APASixthEditionOfficeOnline.xsl" StyleName="APA" Version="6"/>
+</file>
+
+<file path=customXml/itemProps1.xml><?xml version="1.0" encoding="utf-8"?>
+<ds:datastoreItem xmlns:ds="http://schemas.openxmlformats.org/officeDocument/2006/customXml" ds:itemID="{0ACB191B-93C4-4F37-B85C-EF9AB219BBCF}">
+  <ds:schemaRefs>
+    <ds:schemaRef ds:uri="http://schemas.openxmlformats.org/officeDocument/2006/bibliography"/>
+  </ds:schemaRefs>
+</ds:datastoreItem>
 </file>
</xml_diff>

<commit_message>
Ajout des boxes "dynamiques" + Doc
</commit_message>
<xml_diff>
--- a/Documentation/Student Invaders v1.3 - SJM.docx
+++ b/Documentation/Student Invaders v1.3 - SJM.docx
@@ -3742,229 +3742,40 @@
         <w:ind w:left="360"/>
       </w:pPr>
     </w:p>
-    <w:tbl>
-      <w:tblPr>
-        <w:tblStyle w:val="TableauListe7Couleur-Accentuation3"/>
-        <w:tblW w:w="0" w:type="auto"/>
-        <w:tblLook w:val="04A0" w:firstRow="1" w:lastRow="0" w:firstColumn="1" w:lastColumn="0" w:noHBand="0" w:noVBand="1"/>
-      </w:tblPr>
-      <w:tblGrid>
-        <w:gridCol w:w="2265"/>
-        <w:gridCol w:w="2265"/>
-        <w:gridCol w:w="2265"/>
-        <w:gridCol w:w="2265"/>
-      </w:tblGrid>
-      <w:tr>
-        <w:trPr>
-          <w:cnfStyle w:val="100000000000" w:firstRow="1" w:lastRow="0" w:firstColumn="0" w:lastColumn="0" w:oddVBand="0" w:evenVBand="0" w:oddHBand="0" w:evenHBand="0" w:firstRowFirstColumn="0" w:firstRowLastColumn="0" w:lastRowFirstColumn="0" w:lastRowLastColumn="0"/>
-        </w:trPr>
-        <w:tc>
-          <w:tcPr>
-            <w:cnfStyle w:val="001000000100" w:firstRow="0" w:lastRow="0" w:firstColumn="1" w:lastColumn="0" w:oddVBand="0" w:evenVBand="0" w:oddHBand="0" w:evenHBand="0" w:firstRowFirstColumn="1" w:firstRowLastColumn="0" w:lastRowFirstColumn="0" w:lastRowLastColumn="0"/>
-            <w:tcW w:w="2265" w:type="dxa"/>
-          </w:tcPr>
-          <w:p>
-            <w:r>
-              <w:t>Type\Niveau</w:t>
-            </w:r>
-          </w:p>
-        </w:tc>
-        <w:tc>
-          <w:tcPr>
-            <w:tcW w:w="2265" w:type="dxa"/>
-          </w:tcPr>
-          <w:p>
-            <w:pPr>
-              <w:cnfStyle w:val="100000000000" w:firstRow="1" w:lastRow="0" w:firstColumn="0" w:lastColumn="0" w:oddVBand="0" w:evenVBand="0" w:oddHBand="0" w:evenHBand="0" w:firstRowFirstColumn="0" w:firstRowLastColumn="0" w:lastRowFirstColumn="0" w:lastRowLastColumn="0"/>
-            </w:pPr>
-            <w:r>
-              <w:t>Unitaire</w:t>
-            </w:r>
-          </w:p>
-        </w:tc>
-        <w:tc>
-          <w:tcPr>
-            <w:tcW w:w="2265" w:type="dxa"/>
-          </w:tcPr>
-          <w:p>
-            <w:pPr>
-              <w:cnfStyle w:val="100000000000" w:firstRow="1" w:lastRow="0" w:firstColumn="0" w:lastColumn="0" w:oddVBand="0" w:evenVBand="0" w:oddHBand="0" w:evenHBand="0" w:firstRowFirstColumn="0" w:firstRowLastColumn="0" w:lastRowFirstColumn="0" w:lastRowLastColumn="0"/>
-            </w:pPr>
-            <w:r>
-              <w:t>Intégration</w:t>
-            </w:r>
-          </w:p>
-        </w:tc>
-        <w:tc>
-          <w:tcPr>
-            <w:tcW w:w="2265" w:type="dxa"/>
-          </w:tcPr>
-          <w:p>
-            <w:pPr>
-              <w:cnfStyle w:val="100000000000" w:firstRow="1" w:lastRow="0" w:firstColumn="0" w:lastColumn="0" w:oddVBand="0" w:evenVBand="0" w:oddHBand="0" w:evenHBand="0" w:firstRowFirstColumn="0" w:firstRowLastColumn="0" w:lastRowFirstColumn="0" w:lastRowLastColumn="0"/>
-            </w:pPr>
-            <w:r>
-              <w:t>Système</w:t>
-            </w:r>
-          </w:p>
-        </w:tc>
-      </w:tr>
-      <w:tr>
-        <w:trPr>
-          <w:cnfStyle w:val="000000100000" w:firstRow="0" w:lastRow="0" w:firstColumn="0" w:lastColumn="0" w:oddVBand="0" w:evenVBand="0" w:oddHBand="1" w:evenHBand="0" w:firstRowFirstColumn="0" w:firstRowLastColumn="0" w:lastRowFirstColumn="0" w:lastRowLastColumn="0"/>
-          <w:trHeight w:val="1018"/>
-        </w:trPr>
-        <w:tc>
-          <w:tcPr>
-            <w:cnfStyle w:val="001000000000" w:firstRow="0" w:lastRow="0" w:firstColumn="1" w:lastColumn="0" w:oddVBand="0" w:evenVBand="0" w:oddHBand="0" w:evenHBand="0" w:firstRowFirstColumn="0" w:firstRowLastColumn="0" w:lastRowFirstColumn="0" w:lastRowLastColumn="0"/>
-            <w:tcW w:w="2265" w:type="dxa"/>
-            <w:vAlign w:val="center"/>
-          </w:tcPr>
-          <w:p>
-            <w:pPr>
-              <w:jc w:val="center"/>
-            </w:pPr>
-            <w:r>
-              <w:t>Fonctionnel</w:t>
-            </w:r>
-          </w:p>
-        </w:tc>
-        <w:tc>
-          <w:tcPr>
-            <w:tcW w:w="2265" w:type="dxa"/>
-          </w:tcPr>
-          <w:p>
-            <w:pPr>
-              <w:cnfStyle w:val="000000100000" w:firstRow="0" w:lastRow="0" w:firstColumn="0" w:lastColumn="0" w:oddVBand="0" w:evenVBand="0" w:oddHBand="1" w:evenHBand="0" w:firstRowFirstColumn="0" w:firstRowLastColumn="0" w:lastRowFirstColumn="0" w:lastRowLastColumn="0"/>
-            </w:pPr>
-          </w:p>
-        </w:tc>
-        <w:tc>
-          <w:tcPr>
-            <w:tcW w:w="2265" w:type="dxa"/>
-          </w:tcPr>
-          <w:p>
-            <w:pPr>
-              <w:cnfStyle w:val="000000100000" w:firstRow="0" w:lastRow="0" w:firstColumn="0" w:lastColumn="0" w:oddVBand="0" w:evenVBand="0" w:oddHBand="1" w:evenHBand="0" w:firstRowFirstColumn="0" w:firstRowLastColumn="0" w:lastRowFirstColumn="0" w:lastRowLastColumn="0"/>
-            </w:pPr>
-          </w:p>
-        </w:tc>
-        <w:tc>
-          <w:tcPr>
-            <w:tcW w:w="2265" w:type="dxa"/>
-          </w:tcPr>
-          <w:p>
-            <w:pPr>
-              <w:cnfStyle w:val="000000100000" w:firstRow="0" w:lastRow="0" w:firstColumn="0" w:lastColumn="0" w:oddVBand="0" w:evenVBand="0" w:oddHBand="1" w:evenHBand="0" w:firstRowFirstColumn="0" w:firstRowLastColumn="0" w:lastRowFirstColumn="0" w:lastRowLastColumn="0"/>
-            </w:pPr>
-          </w:p>
-        </w:tc>
-      </w:tr>
-      <w:tr>
-        <w:tc>
-          <w:tcPr>
-            <w:cnfStyle w:val="001000000000" w:firstRow="0" w:lastRow="0" w:firstColumn="1" w:lastColumn="0" w:oddVBand="0" w:evenVBand="0" w:oddHBand="0" w:evenHBand="0" w:firstRowFirstColumn="0" w:firstRowLastColumn="0" w:lastRowFirstColumn="0" w:lastRowLastColumn="0"/>
-            <w:tcW w:w="2265" w:type="dxa"/>
-          </w:tcPr>
-          <w:p>
-            <w:r>
-              <w:t>Performance</w:t>
-            </w:r>
-          </w:p>
-        </w:tc>
-        <w:tc>
-          <w:tcPr>
-            <w:tcW w:w="2265" w:type="dxa"/>
-          </w:tcPr>
-          <w:p>
-            <w:pPr>
-              <w:cnfStyle w:val="000000000000" w:firstRow="0" w:lastRow="0" w:firstColumn="0" w:lastColumn="0" w:oddVBand="0" w:evenVBand="0" w:oddHBand="0" w:evenHBand="0" w:firstRowFirstColumn="0" w:firstRowLastColumn="0" w:lastRowFirstColumn="0" w:lastRowLastColumn="0"/>
-            </w:pPr>
-          </w:p>
-        </w:tc>
-        <w:tc>
-          <w:tcPr>
-            <w:tcW w:w="2265" w:type="dxa"/>
-          </w:tcPr>
-          <w:p>
-            <w:pPr>
-              <w:cnfStyle w:val="000000000000" w:firstRow="0" w:lastRow="0" w:firstColumn="0" w:lastColumn="0" w:oddVBand="0" w:evenVBand="0" w:oddHBand="0" w:evenHBand="0" w:firstRowFirstColumn="0" w:firstRowLastColumn="0" w:lastRowFirstColumn="0" w:lastRowLastColumn="0"/>
-            </w:pPr>
-          </w:p>
-        </w:tc>
-        <w:tc>
-          <w:tcPr>
-            <w:tcW w:w="2265" w:type="dxa"/>
-          </w:tcPr>
-          <w:p>
-            <w:pPr>
-              <w:cnfStyle w:val="000000000000" w:firstRow="0" w:lastRow="0" w:firstColumn="0" w:lastColumn="0" w:oddVBand="0" w:evenVBand="0" w:oddHBand="0" w:evenHBand="0" w:firstRowFirstColumn="0" w:firstRowLastColumn="0" w:lastRowFirstColumn="0" w:lastRowLastColumn="0"/>
-            </w:pPr>
-          </w:p>
-        </w:tc>
-      </w:tr>
-      <w:tr>
-        <w:trPr>
-          <w:cnfStyle w:val="000000100000" w:firstRow="0" w:lastRow="0" w:firstColumn="0" w:lastColumn="0" w:oddVBand="0" w:evenVBand="0" w:oddHBand="1" w:evenHBand="0" w:firstRowFirstColumn="0" w:firstRowLastColumn="0" w:lastRowFirstColumn="0" w:lastRowLastColumn="0"/>
-        </w:trPr>
-        <w:tc>
-          <w:tcPr>
-            <w:cnfStyle w:val="001000000000" w:firstRow="0" w:lastRow="0" w:firstColumn="1" w:lastColumn="0" w:oddVBand="0" w:evenVBand="0" w:oddHBand="0" w:evenHBand="0" w:firstRowFirstColumn="0" w:firstRowLastColumn="0" w:lastRowFirstColumn="0" w:lastRowLastColumn="0"/>
-            <w:tcW w:w="2265" w:type="dxa"/>
-          </w:tcPr>
-          <w:p>
-            <w:r>
-              <w:t>Robustesse</w:t>
-            </w:r>
-          </w:p>
-        </w:tc>
-        <w:tc>
-          <w:tcPr>
-            <w:tcW w:w="2265" w:type="dxa"/>
-          </w:tcPr>
-          <w:p>
-            <w:pPr>
-              <w:cnfStyle w:val="000000100000" w:firstRow="0" w:lastRow="0" w:firstColumn="0" w:lastColumn="0" w:oddVBand="0" w:evenVBand="0" w:oddHBand="1" w:evenHBand="0" w:firstRowFirstColumn="0" w:firstRowLastColumn="0" w:lastRowFirstColumn="0" w:lastRowLastColumn="0"/>
-            </w:pPr>
-          </w:p>
-        </w:tc>
-        <w:tc>
-          <w:tcPr>
-            <w:tcW w:w="2265" w:type="dxa"/>
-          </w:tcPr>
-          <w:p>
-            <w:pPr>
-              <w:cnfStyle w:val="000000100000" w:firstRow="0" w:lastRow="0" w:firstColumn="0" w:lastColumn="0" w:oddVBand="0" w:evenVBand="0" w:oddHBand="1" w:evenHBand="0" w:firstRowFirstColumn="0" w:firstRowLastColumn="0" w:lastRowFirstColumn="0" w:lastRowLastColumn="0"/>
-            </w:pPr>
-          </w:p>
-        </w:tc>
-        <w:tc>
-          <w:tcPr>
-            <w:tcW w:w="2265" w:type="dxa"/>
-          </w:tcPr>
-          <w:p>
-            <w:pPr>
-              <w:cnfStyle w:val="000000100000" w:firstRow="0" w:lastRow="0" w:firstColumn="0" w:lastColumn="0" w:oddVBand="0" w:evenVBand="0" w:oddHBand="1" w:evenHBand="0" w:firstRowFirstColumn="0" w:firstRowLastColumn="0" w:lastRowFirstColumn="0" w:lastRowLastColumn="0"/>
-            </w:pPr>
-          </w:p>
-        </w:tc>
-      </w:tr>
-    </w:tbl>
     <w:p>
       <w:pPr>
         <w:ind w:left="360"/>
       </w:pPr>
+      <w:r>
+        <w:t xml:space="preserve">Dans les tests fonctionnels, Il y aura des tests unitaires qui seront effectués tout au long du projet. Les tests systèmes auront aussi lieu pour tester la connexion entre le </w:t>
+      </w:r>
+      <w:proofErr w:type="spellStart"/>
+      <w:r>
+        <w:t>webservice</w:t>
+      </w:r>
+      <w:proofErr w:type="spellEnd"/>
+      <w:r>
+        <w:t xml:space="preserve"> et le jeu. </w:t>
+      </w:r>
     </w:p>
     <w:p>
       <w:pPr>
         <w:ind w:left="360"/>
       </w:pPr>
+    </w:p>
+    <w:p>
+      <w:pPr>
+        <w:ind w:left="360"/>
+      </w:pPr>
       <w:r>
         <w:t>Pour réaliser ces tests, il faut se munir d’une tablette Android</w:t>
       </w:r>
       <w:r>
         <w:t xml:space="preserve"> ou d’un émulateur Android sur ordinateur. </w:t>
       </w:r>
+      <w:r>
+        <w:t>Un téléphone est aussi possible pour l’utilisation mais l’application n’est pas optimisée pour ce dernier.</w:t>
+      </w:r>
     </w:p>
     <w:p>
       <w:pPr>
@@ -3973,314 +3784,77 @@
     </w:p>
     <w:p>
       <w:pPr>
-        <w:pStyle w:val="En-tte"/>
-        <w:ind w:firstLine="360"/>
-        <w:rPr>
-          <w:i/>
-          <w:iCs/>
-          <w:szCs w:val="14"/>
-        </w:rPr>
-      </w:pPr>
-      <w:r>
-        <w:rPr>
-          <w:i/>
-          <w:iCs/>
-          <w:szCs w:val="14"/>
-        </w:rPr>
-        <w:t xml:space="preserve">Décrire la stratégie globale de </w:t>
-      </w:r>
-      <w:proofErr w:type="gramStart"/>
-      <w:r>
-        <w:rPr>
-          <w:i/>
-          <w:iCs/>
-          <w:szCs w:val="14"/>
-        </w:rPr>
-        <w:t>test:</w:t>
-      </w:r>
-      <w:proofErr w:type="gramEnd"/>
-      <w:r>
-        <w:rPr>
-          <w:i/>
-          <w:iCs/>
-          <w:szCs w:val="14"/>
-        </w:rPr>
-        <w:t xml:space="preserve"> </w:t>
-      </w:r>
-    </w:p>
-    <w:p>
-      <w:pPr>
-        <w:pStyle w:val="En-tte"/>
-        <w:ind w:firstLine="360"/>
-        <w:rPr>
-          <w:i/>
-          <w:iCs/>
-          <w:szCs w:val="14"/>
-        </w:rPr>
-      </w:pPr>
-    </w:p>
-    <w:p>
-      <w:pPr>
-        <w:pStyle w:val="En-tte"/>
+        <w:ind w:left="360"/>
+      </w:pPr>
+      <w:r>
+        <w:t>Comme données de test, il faudra utiliser des données réelles pour les langues disponibles ainsi que les mots traduits.</w:t>
+      </w:r>
+      <w:r>
+        <w:t xml:space="preserve"> Ces données sont </w:t>
+      </w:r>
+      <w:r>
+        <w:t>fournies</w:t>
+      </w:r>
+      <w:r>
+        <w:t xml:space="preserve"> par Mr. Carrel dans une base de donnée mis à disposition.</w:t>
+      </w:r>
+      <w:r>
+        <w:t xml:space="preserve"> M</w:t>
+      </w:r>
+      <w:r>
+        <w:t>ême si je peux effectuer les tests moi-même</w:t>
+      </w:r>
+      <w:r>
+        <w:t>, je vais demander à mes camardes qui ont du temps pour essayer l’application et découvrir les différents problèmes/bugs.</w:t>
+      </w:r>
+    </w:p>
+    <w:p>
+      <w:pPr>
+        <w:ind w:left="360"/>
+      </w:pPr>
+    </w:p>
+    <w:p>
+      <w:pPr>
+        <w:pStyle w:val="Retraitnormal1"/>
         <w:numPr>
           <w:ilvl w:val="0"/>
-          <w:numId w:val="6"/>
+          <w:numId w:val="0"/>
         </w:numPr>
-        <w:tabs>
-          <w:tab w:val="clear" w:pos="4536"/>
-          <w:tab w:val="clear" w:pos="9072"/>
-        </w:tabs>
-        <w:rPr>
-          <w:i/>
+        <w:ind w:left="360" w:hanging="360"/>
+        <w:rPr>
+          <w:rFonts w:ascii="Arial" w:hAnsi="Arial"/>
+          <w:sz w:val="24"/>
+          <w:szCs w:val="14"/>
+          <w:lang w:eastAsia="fr-FR"/>
+        </w:rPr>
+      </w:pPr>
+    </w:p>
+    <w:p>
+      <w:pPr>
+        <w:pStyle w:val="Titre2"/>
+        <w:rPr>
+          <w:i w:val="0"/>
           <w:iCs/>
-          <w:szCs w:val="14"/>
-        </w:rPr>
-      </w:pPr>
-      <w:proofErr w:type="gramStart"/>
-      <w:r>
-        <w:rPr>
-          <w:i/>
-          <w:iCs/>
-          <w:szCs w:val="14"/>
-        </w:rPr>
-        <w:t>t</w:t>
-      </w:r>
-      <w:r>
-        <w:rPr>
-          <w:i/>
-          <w:iCs/>
-          <w:szCs w:val="14"/>
-        </w:rPr>
-        <w:t>ypes</w:t>
-      </w:r>
-      <w:proofErr w:type="gramEnd"/>
-      <w:r>
-        <w:rPr>
-          <w:i/>
-          <w:iCs/>
-          <w:szCs w:val="14"/>
-        </w:rPr>
-        <w:t xml:space="preserve"> de des tests et ordre dans lequel ils seront effectués.</w:t>
-      </w:r>
-    </w:p>
-    <w:p>
-      <w:pPr>
-        <w:pStyle w:val="En-tte"/>
-        <w:numPr>
-          <w:ilvl w:val="0"/>
-          <w:numId w:val="6"/>
-        </w:numPr>
-        <w:tabs>
-          <w:tab w:val="clear" w:pos="4536"/>
-          <w:tab w:val="clear" w:pos="9072"/>
-        </w:tabs>
-        <w:rPr>
-          <w:i/>
-          <w:iCs/>
-          <w:szCs w:val="14"/>
-        </w:rPr>
-      </w:pPr>
-      <w:proofErr w:type="gramStart"/>
-      <w:r>
-        <w:rPr>
-          <w:i/>
-          <w:iCs/>
-          <w:szCs w:val="14"/>
-        </w:rPr>
-        <w:t>l</w:t>
-      </w:r>
-      <w:r>
-        <w:rPr>
-          <w:i/>
-          <w:iCs/>
-          <w:szCs w:val="14"/>
-        </w:rPr>
-        <w:t>es</w:t>
-      </w:r>
-      <w:proofErr w:type="gramEnd"/>
-      <w:r>
-        <w:rPr>
-          <w:i/>
-          <w:iCs/>
-          <w:szCs w:val="14"/>
-        </w:rPr>
-        <w:t xml:space="preserve"> moyens à mettre en œuvre</w:t>
-      </w:r>
-      <w:r>
-        <w:rPr>
-          <w:i/>
-          <w:iCs/>
-          <w:szCs w:val="14"/>
-        </w:rPr>
-        <w:t>.</w:t>
-      </w:r>
-    </w:p>
-    <w:p>
-      <w:pPr>
-        <w:pStyle w:val="En-tte"/>
-        <w:numPr>
-          <w:ilvl w:val="0"/>
-          <w:numId w:val="6"/>
-        </w:numPr>
-        <w:tabs>
-          <w:tab w:val="clear" w:pos="4536"/>
-          <w:tab w:val="clear" w:pos="9072"/>
-        </w:tabs>
-        <w:rPr>
-          <w:i/>
-          <w:iCs/>
-          <w:szCs w:val="14"/>
-        </w:rPr>
-      </w:pPr>
-      <w:proofErr w:type="gramStart"/>
-      <w:r>
-        <w:rPr>
-          <w:i/>
-          <w:iCs/>
-          <w:szCs w:val="14"/>
-        </w:rPr>
-        <w:t>c</w:t>
-      </w:r>
-      <w:r>
-        <w:rPr>
-          <w:i/>
-          <w:iCs/>
-          <w:szCs w:val="14"/>
-        </w:rPr>
-        <w:t>ouverture</w:t>
-      </w:r>
-      <w:proofErr w:type="gramEnd"/>
-      <w:r>
-        <w:rPr>
-          <w:i/>
-          <w:iCs/>
-          <w:szCs w:val="14"/>
-        </w:rPr>
-        <w:t xml:space="preserve"> des tests (tests exhaustifs ou non, si non, pourquoi ?)</w:t>
-      </w:r>
-      <w:r>
-        <w:rPr>
-          <w:i/>
-          <w:iCs/>
-          <w:szCs w:val="14"/>
-        </w:rPr>
-        <w:t>.</w:t>
-      </w:r>
-    </w:p>
-    <w:p>
-      <w:pPr>
-        <w:pStyle w:val="En-tte"/>
-        <w:numPr>
-          <w:ilvl w:val="0"/>
-          <w:numId w:val="6"/>
-        </w:numPr>
-        <w:tabs>
-          <w:tab w:val="clear" w:pos="4536"/>
-          <w:tab w:val="clear" w:pos="9072"/>
-        </w:tabs>
-        <w:rPr>
-          <w:i/>
-          <w:iCs/>
-          <w:szCs w:val="14"/>
-        </w:rPr>
-      </w:pPr>
-      <w:proofErr w:type="gramStart"/>
-      <w:r>
-        <w:rPr>
-          <w:i/>
-          <w:iCs/>
-          <w:szCs w:val="14"/>
-        </w:rPr>
-        <w:t>d</w:t>
-      </w:r>
-      <w:r>
-        <w:rPr>
-          <w:i/>
-          <w:iCs/>
-          <w:szCs w:val="14"/>
-        </w:rPr>
-        <w:t>onnées</w:t>
-      </w:r>
-      <w:proofErr w:type="gramEnd"/>
-      <w:r>
-        <w:rPr>
-          <w:i/>
-          <w:iCs/>
-          <w:szCs w:val="14"/>
-        </w:rPr>
-        <w:t xml:space="preserve"> de test à prévoir (données réelles ?)</w:t>
-      </w:r>
-      <w:r>
-        <w:rPr>
-          <w:i/>
-          <w:iCs/>
-          <w:szCs w:val="14"/>
-        </w:rPr>
-        <w:t>.</w:t>
-      </w:r>
-    </w:p>
-    <w:p>
-      <w:pPr>
-        <w:pStyle w:val="En-tte"/>
-        <w:numPr>
-          <w:ilvl w:val="0"/>
-          <w:numId w:val="6"/>
-        </w:numPr>
-        <w:tabs>
-          <w:tab w:val="clear" w:pos="4536"/>
-          <w:tab w:val="clear" w:pos="9072"/>
-        </w:tabs>
-        <w:rPr>
-          <w:i/>
-          <w:iCs/>
-          <w:szCs w:val="14"/>
-        </w:rPr>
-      </w:pPr>
-      <w:proofErr w:type="gramStart"/>
-      <w:r>
-        <w:rPr>
-          <w:i/>
-          <w:iCs/>
-          <w:szCs w:val="14"/>
-        </w:rPr>
-        <w:t>les</w:t>
-      </w:r>
-      <w:proofErr w:type="gramEnd"/>
-      <w:r>
-        <w:rPr>
-          <w:i/>
-          <w:iCs/>
-          <w:szCs w:val="14"/>
-        </w:rPr>
-        <w:t xml:space="preserve"> testeurs extérieurs éventuels.</w:t>
-      </w:r>
-    </w:p>
-    <w:p>
-      <w:pPr>
-        <w:pStyle w:val="En-tte"/>
-        <w:tabs>
-          <w:tab w:val="clear" w:pos="4536"/>
-          <w:tab w:val="clear" w:pos="9072"/>
-        </w:tabs>
-        <w:ind w:left="717"/>
-        <w:rPr>
-          <w:szCs w:val="14"/>
-        </w:rPr>
-      </w:pPr>
-    </w:p>
-    <w:p>
-      <w:r>
-        <w:rPr>
-          <w:highlight w:val="yellow"/>
-        </w:rPr>
-        <w:t>Eché</w:t>
-      </w:r>
-      <w:r>
-        <w:rPr>
-          <w:highlight w:val="yellow"/>
-        </w:rPr>
-        <w:t>ance 3</w:t>
-      </w:r>
+        </w:rPr>
+      </w:pPr>
+      <w:bookmarkStart w:id="8" w:name="_Toc25553310"/>
+      <w:bookmarkStart w:id="9" w:name="_Toc71691015"/>
+      <w:bookmarkStart w:id="10" w:name="_Toc499021839"/>
+      <w:r>
+        <w:rPr>
+          <w:rFonts w:cs="Arial"/>
+        </w:rPr>
+        <w:t>R</w:t>
+      </w:r>
+      <w:r>
+        <w:rPr>
+          <w:rFonts w:cs="Arial"/>
+        </w:rPr>
+        <w:t>isques techniques</w:t>
+      </w:r>
+      <w:bookmarkEnd w:id="8"/>
+      <w:bookmarkEnd w:id="9"/>
+      <w:bookmarkEnd w:id="10"/>
     </w:p>
     <w:p>
       <w:pPr>
@@ -4291,39 +3865,11 @@
         </w:numPr>
         <w:ind w:left="360"/>
         <w:rPr>
-          <w:rFonts w:ascii="Arial" w:hAnsi="Arial"/>
+          <w:rFonts w:ascii="Arial" w:hAnsi="Arial" w:cs="Arial"/>
+          <w:iCs/>
           <w:sz w:val="24"/>
-          <w:szCs w:val="14"/>
-          <w:lang w:eastAsia="fr-FR"/>
-        </w:rPr>
-      </w:pPr>
-    </w:p>
-    <w:p>
-      <w:pPr>
-        <w:pStyle w:val="Titre2"/>
-        <w:rPr>
-          <w:i w:val="0"/>
-          <w:iCs/>
-        </w:rPr>
-      </w:pPr>
-      <w:bookmarkStart w:id="8" w:name="_Toc25553310"/>
-      <w:bookmarkStart w:id="9" w:name="_Toc71691015"/>
-      <w:bookmarkStart w:id="10" w:name="_Toc499021839"/>
-      <w:r>
-        <w:rPr>
-          <w:rFonts w:cs="Arial"/>
-        </w:rPr>
-        <w:t>R</w:t>
-      </w:r>
-      <w:r>
-        <w:rPr>
-          <w:rFonts w:cs="Arial"/>
-        </w:rPr>
-        <w:t>isques techniques</w:t>
-      </w:r>
-      <w:bookmarkEnd w:id="8"/>
-      <w:bookmarkEnd w:id="9"/>
-      <w:bookmarkEnd w:id="10"/>
+        </w:rPr>
+      </w:pPr>
     </w:p>
     <w:p>
       <w:pPr>
@@ -4339,6 +3885,14 @@
           <w:sz w:val="24"/>
         </w:rPr>
       </w:pPr>
+      <w:r>
+        <w:rPr>
+          <w:rFonts w:ascii="Arial" w:hAnsi="Arial" w:cs="Arial"/>
+          <w:iCs/>
+          <w:sz w:val="24"/>
+        </w:rPr>
+        <w:t xml:space="preserve">Quelques  </w:t>
+      </w:r>
     </w:p>
     <w:p>
       <w:pPr>
@@ -4439,8 +3993,6 @@
         </w:rPr>
         <w:t>ance 3</w:t>
       </w:r>
-      <w:bookmarkStart w:id="11" w:name="_GoBack"/>
-      <w:bookmarkEnd w:id="11"/>
     </w:p>
     <w:p>
       <w:pPr>
@@ -4465,7 +4017,7 @@
           <w:iCs/>
         </w:rPr>
       </w:pPr>
-      <w:bookmarkStart w:id="12" w:name="_Toc499021840"/>
+      <w:bookmarkStart w:id="11" w:name="_Toc499021840"/>
       <w:r>
         <w:rPr>
           <w:i w:val="0"/>
@@ -4473,7 +4025,7 @@
         </w:rPr>
         <w:t>Planification</w:t>
       </w:r>
-      <w:bookmarkEnd w:id="12"/>
+      <w:bookmarkEnd w:id="11"/>
     </w:p>
     <w:p/>
     <w:p>
@@ -4502,7 +4054,6 @@
           <w:szCs w:val="14"/>
           <w:lang w:eastAsia="fr-FR"/>
         </w:rPr>
-        <w:lastRenderedPageBreak/>
         <w:t>Révision de la planification initiale du projet :</w:t>
       </w:r>
     </w:p>
@@ -4964,21 +4515,7 @@
               </w:rPr>
               <w:t>que l’affichage des vocabulaires. Nouvelle classe à créer pour utiliser les données.</w:t>
             </w:r>
-          </w:p>
-        </w:tc>
-      </w:tr>
-      <w:tr>
-        <w:tc>
-          <w:tcPr>
-            <w:tcW w:w="1613" w:type="dxa"/>
-          </w:tcPr>
-          <w:p>
-            <w:pPr>
-              <w:pStyle w:val="Retraitnormal1"/>
-              <w:numPr>
-                <w:ilvl w:val="0"/>
-                <w:numId w:val="0"/>
-              </w:numPr>
+            <w:r>
               <w:rPr>
                 <w:rFonts w:ascii="Arial" w:hAnsi="Arial"/>
                 <w:i/>
@@ -4987,8 +4524,23 @@
                 <w:szCs w:val="14"/>
                 <w:lang w:eastAsia="fr-FR"/>
               </w:rPr>
-            </w:pPr>
-            <w:r>
+              <w:t xml:space="preserve"> Deux tâches sont reportées au sprint suivant.</w:t>
+            </w:r>
+          </w:p>
+        </w:tc>
+      </w:tr>
+      <w:tr>
+        <w:tc>
+          <w:tcPr>
+            <w:tcW w:w="1613" w:type="dxa"/>
+          </w:tcPr>
+          <w:p>
+            <w:pPr>
+              <w:pStyle w:val="Retraitnormal1"/>
+              <w:numPr>
+                <w:ilvl w:val="0"/>
+                <w:numId w:val="0"/>
+              </w:numPr>
               <w:rPr>
                 <w:rFonts w:ascii="Arial" w:hAnsi="Arial"/>
                 <w:i/>
@@ -4997,21 +4549,8 @@
                 <w:szCs w:val="14"/>
                 <w:lang w:eastAsia="fr-FR"/>
               </w:rPr>
-              <w:t>No 2</w:t>
-            </w:r>
-          </w:p>
-        </w:tc>
-        <w:tc>
-          <w:tcPr>
-            <w:tcW w:w="2212" w:type="dxa"/>
-          </w:tcPr>
-          <w:p>
-            <w:pPr>
-              <w:pStyle w:val="Retraitnormal1"/>
-              <w:numPr>
-                <w:ilvl w:val="0"/>
-                <w:numId w:val="0"/>
-              </w:numPr>
+            </w:pPr>
+            <w:r>
               <w:rPr>
                 <w:rFonts w:ascii="Arial" w:hAnsi="Arial"/>
                 <w:i/>
@@ -5020,8 +4559,21 @@
                 <w:szCs w:val="14"/>
                 <w:lang w:eastAsia="fr-FR"/>
               </w:rPr>
-            </w:pPr>
-            <w:r>
+              <w:t>No 2</w:t>
+            </w:r>
+          </w:p>
+        </w:tc>
+        <w:tc>
+          <w:tcPr>
+            <w:tcW w:w="2212" w:type="dxa"/>
+          </w:tcPr>
+          <w:p>
+            <w:pPr>
+              <w:pStyle w:val="Retraitnormal1"/>
+              <w:numPr>
+                <w:ilvl w:val="0"/>
+                <w:numId w:val="0"/>
+              </w:numPr>
               <w:rPr>
                 <w:rFonts w:ascii="Arial" w:hAnsi="Arial"/>
                 <w:i/>
@@ -5030,21 +4582,8 @@
                 <w:szCs w:val="14"/>
                 <w:lang w:eastAsia="fr-FR"/>
               </w:rPr>
-              <w:t>24 Mai</w:t>
-            </w:r>
-          </w:p>
-        </w:tc>
-        <w:tc>
-          <w:tcPr>
-            <w:tcW w:w="4875" w:type="dxa"/>
-          </w:tcPr>
-          <w:p>
-            <w:pPr>
-              <w:pStyle w:val="Retraitnormal1"/>
-              <w:numPr>
-                <w:ilvl w:val="0"/>
-                <w:numId w:val="0"/>
-              </w:numPr>
+            </w:pPr>
+            <w:r>
               <w:rPr>
                 <w:rFonts w:ascii="Arial" w:hAnsi="Arial"/>
                 <w:i/>
@@ -5053,8 +4592,21 @@
                 <w:szCs w:val="14"/>
                 <w:lang w:eastAsia="fr-FR"/>
               </w:rPr>
-            </w:pPr>
-            <w:r>
+              <w:t>24 Mai</w:t>
+            </w:r>
+          </w:p>
+        </w:tc>
+        <w:tc>
+          <w:tcPr>
+            <w:tcW w:w="4875" w:type="dxa"/>
+          </w:tcPr>
+          <w:p>
+            <w:pPr>
+              <w:pStyle w:val="Retraitnormal1"/>
+              <w:numPr>
+                <w:ilvl w:val="0"/>
+                <w:numId w:val="0"/>
+              </w:numPr>
               <w:rPr>
                 <w:rFonts w:ascii="Arial" w:hAnsi="Arial"/>
                 <w:i/>
@@ -5063,6 +4615,16 @@
                 <w:szCs w:val="14"/>
                 <w:lang w:eastAsia="fr-FR"/>
               </w:rPr>
+            </w:pPr>
+            <w:r>
+              <w:rPr>
+                <w:rFonts w:ascii="Arial" w:hAnsi="Arial"/>
+                <w:i/>
+                <w:iCs/>
+                <w:sz w:val="24"/>
+                <w:szCs w:val="14"/>
+                <w:lang w:eastAsia="fr-FR"/>
+              </w:rPr>
               <w:t>L’envoi de l’avion et la prise des mots ne sont pas encore en place. Une démo est à faire pour ces deux objectifs le 29 Mai.</w:t>
             </w:r>
           </w:p>
@@ -5151,9 +4713,9 @@
           <w:iCs/>
         </w:rPr>
       </w:pPr>
-      <w:bookmarkStart w:id="13" w:name="_Toc25553314"/>
-      <w:bookmarkStart w:id="14" w:name="_Toc71691019"/>
-      <w:bookmarkStart w:id="15" w:name="_Toc499021841"/>
+      <w:bookmarkStart w:id="12" w:name="_Toc25553314"/>
+      <w:bookmarkStart w:id="13" w:name="_Toc71691019"/>
+      <w:bookmarkStart w:id="14" w:name="_Toc499021841"/>
       <w:r>
         <w:rPr>
           <w:i w:val="0"/>
@@ -5161,9 +4723,9 @@
         </w:rPr>
         <w:t>Dossier de conception</w:t>
       </w:r>
+      <w:bookmarkEnd w:id="12"/>
       <w:bookmarkEnd w:id="13"/>
       <w:bookmarkEnd w:id="14"/>
-      <w:bookmarkEnd w:id="15"/>
     </w:p>
     <w:p>
       <w:pPr>
@@ -7908,10 +7470,7 @@
               <w:cnfStyle w:val="000000100000" w:firstRow="0" w:lastRow="0" w:firstColumn="0" w:lastColumn="0" w:oddVBand="0" w:evenVBand="0" w:oddHBand="1" w:evenHBand="0" w:firstRowFirstColumn="0" w:firstRowLastColumn="0" w:lastRowFirstColumn="0" w:lastRowLastColumn="0"/>
             </w:pPr>
             <w:r>
-              <w:t>Le prof est</w:t>
-            </w:r>
-            <w:r>
-              <w:t xml:space="preserve"> au-dessus du rectangle.</w:t>
+              <w:t>Le prof est au-dessus du rectangle.</w:t>
             </w:r>
           </w:p>
         </w:tc>
@@ -7960,13 +7519,7 @@
               <w:cnfStyle w:val="000000000000" w:firstRow="0" w:lastRow="0" w:firstColumn="0" w:lastColumn="0" w:oddVBand="0" w:evenVBand="0" w:oddHBand="0" w:evenHBand="0" w:firstRowFirstColumn="0" w:firstRowLastColumn="0" w:lastRowFirstColumn="0" w:lastRowLastColumn="0"/>
             </w:pPr>
             <w:r>
-              <w:t>Le prof bouge petit à petit vers sa droite</w:t>
-            </w:r>
-            <w:r>
-              <w:t xml:space="preserve"> avec l’avion en dessus de lui</w:t>
-            </w:r>
-            <w:r>
-              <w:t>.</w:t>
+              <w:t>Le prof bouge petit à petit vers sa droite avec l’avion en dessus de lui.</w:t>
             </w:r>
           </w:p>
         </w:tc>
@@ -8548,13 +8101,6 @@
     <w:p>
       <w:pPr>
         <w:rPr>
-          <w:u w:val="single"/>
-        </w:rPr>
-      </w:pPr>
-    </w:p>
-    <w:p>
-      <w:pPr>
-        <w:rPr>
           <w:highlight w:val="yellow"/>
         </w:rPr>
       </w:pPr>
@@ -8844,10 +8390,15 @@
       </w:r>
     </w:p>
     <w:p>
-      <w:r>
+      <w:pPr>
         <w:rPr>
           <w:highlight w:val="yellow"/>
         </w:rPr>
+      </w:pPr>
+      <w:r>
+        <w:rPr>
+          <w:highlight w:val="yellow"/>
+        </w:rPr>
         <w:t>Eché</w:t>
       </w:r>
       <w:r>
@@ -8859,35 +8410,476 @@
     </w:p>
     <w:p>
       <w:pPr>
+        <w:rPr>
+          <w:highlight w:val="yellow"/>
+        </w:rPr>
+      </w:pPr>
+      <w:r>
+        <w:rPr>
+          <w:highlight w:val="yellow"/>
+        </w:rPr>
+        <w:br w:type="page"/>
+      </w:r>
+    </w:p>
+    <w:p/>
+    <w:p>
+      <w:pPr>
         <w:pStyle w:val="Titre3"/>
       </w:pPr>
-      <w:bookmarkStart w:id="16" w:name="_Toc71703259"/>
-      <w:bookmarkStart w:id="17" w:name="_Toc499021842"/>
-      <w:r>
-        <w:t>(Particularité 1)</w:t>
-      </w:r>
-    </w:p>
-    <w:p>
-      <w:r>
-        <w:rPr>
-          <w:highlight w:val="yellow"/>
-        </w:rPr>
-        <w:t>Eché</w:t>
-      </w:r>
-      <w:r>
-        <w:rPr>
-          <w:highlight w:val="yellow"/>
-        </w:rPr>
-        <w:t>ance 3</w:t>
+      <w:bookmarkStart w:id="15" w:name="_Toc71703259"/>
+      <w:bookmarkStart w:id="16" w:name="_Toc499021842"/>
+      <w:r>
+        <w:t>Particularité 1 – Les blocs pour les mots du professeur</w:t>
       </w:r>
     </w:p>
     <w:p/>
     <w:p>
+      <w:r>
+        <w:t>Arrivé à la moitié du projet, un problème s’imposait au moment d’afficher les mots pour le professeur. En effet, durant la programmation, je me suis posé la question suivante : « Comment faire pour afficher ces boîtes qui sont dans un tableau ? Dois-je afficher ces blocs en continu même s’ils seront cachés car ils dépassent l’écran ou dois-je en mettre 4 et dès qu’un mot a été traduit, on le supprime pour le remplacer par le suivant ? ». J’ai donc posé la question à mon chef de projet et il m’a conseillé de partir avec la première méthode car elle est plus simple. Pour cela, j’ai dû modifier le code en ajoutant une nouvelle classe qui est « </w:t>
+      </w:r>
+      <w:proofErr w:type="spellStart"/>
+      <w:r>
+        <w:t>TeacherWords</w:t>
+      </w:r>
+      <w:proofErr w:type="spellEnd"/>
+      <w:r>
+        <w:t xml:space="preserve"> ». Cette classe permet de connaître les mots </w:t>
+      </w:r>
+      <w:r>
+        <w:t>que le prof possède</w:t>
+      </w:r>
+      <w:r>
+        <w:t xml:space="preserve"> ainsi que de savoir si un mot a été appris.</w:t>
+      </w:r>
+    </w:p>
+    <w:p>
+      <w:r>
+        <w:rPr>
+          <w:noProof/>
+        </w:rPr>
+        <mc:AlternateContent>
+          <mc:Choice Requires="wps">
+            <w:drawing>
+              <wp:anchor distT="0" distB="0" distL="114300" distR="114300" simplePos="0" relativeHeight="251663360" behindDoc="0" locked="0" layoutInCell="1" allowOverlap="1" wp14:anchorId="714B8915" wp14:editId="1018BA9C">
+                <wp:simplePos x="0" y="0"/>
+                <wp:positionH relativeFrom="column">
+                  <wp:posOffset>282530</wp:posOffset>
+                </wp:positionH>
+                <wp:positionV relativeFrom="paragraph">
+                  <wp:posOffset>4135932</wp:posOffset>
+                </wp:positionV>
+                <wp:extent cx="5000625" cy="635"/>
+                <wp:effectExtent l="0" t="0" r="0" b="0"/>
+                <wp:wrapTopAndBottom/>
+                <wp:docPr id="10" name="Zone de texte 10"/>
+                <wp:cNvGraphicFramePr/>
+                <a:graphic xmlns:a="http://schemas.openxmlformats.org/drawingml/2006/main">
+                  <a:graphicData uri="http://schemas.microsoft.com/office/word/2010/wordprocessingShape">
+                    <wps:wsp>
+                      <wps:cNvSpPr txBox="1"/>
+                      <wps:spPr>
+                        <a:xfrm>
+                          <a:off x="0" y="0"/>
+                          <a:ext cx="5000625" cy="635"/>
+                        </a:xfrm>
+                        <a:prstGeom prst="rect">
+                          <a:avLst/>
+                        </a:prstGeom>
+                        <a:solidFill>
+                          <a:prstClr val="white"/>
+                        </a:solidFill>
+                        <a:ln>
+                          <a:noFill/>
+                        </a:ln>
+                      </wps:spPr>
+                      <wps:txbx>
+                        <w:txbxContent>
+                          <w:p>
+                            <w:pPr>
+                              <w:pStyle w:val="Lgende"/>
+                              <w:jc w:val="center"/>
+                              <w:rPr>
+                                <w:noProof/>
+                                <w:sz w:val="24"/>
+                                <w:szCs w:val="20"/>
+                              </w:rPr>
+                            </w:pPr>
+                            <w:r>
+                              <w:t xml:space="preserve">Figure </w:t>
+                            </w:r>
+                            <w:r>
+                              <w:fldChar w:fldCharType="begin"/>
+                            </w:r>
+                            <w:r>
+                              <w:instrText xml:space="preserve"> SEQ Figure \* ARABIC </w:instrText>
+                            </w:r>
+                            <w:r>
+                              <w:fldChar w:fldCharType="separate"/>
+                            </w:r>
+                            <w:r>
+                              <w:rPr>
+                                <w:noProof/>
+                              </w:rPr>
+                              <w:t>1</w:t>
+                            </w:r>
+                            <w:r>
+                              <w:fldChar w:fldCharType="end"/>
+                            </w:r>
+                            <w:r>
+                              <w:t>. Photo de la discussion avec Mr. Carrel</w:t>
+                            </w:r>
+                          </w:p>
+                        </w:txbxContent>
+                      </wps:txbx>
+                      <wps:bodyPr rot="0" spcFirstLastPara="0" vertOverflow="overflow" horzOverflow="overflow" vert="horz" wrap="square" lIns="0" tIns="0" rIns="0" bIns="0" numCol="1" spcCol="0" rtlCol="0" fromWordArt="0" anchor="t" anchorCtr="0" forceAA="0" compatLnSpc="1">
+                        <a:prstTxWarp prst="textNoShape">
+                          <a:avLst/>
+                        </a:prstTxWarp>
+                        <a:spAutoFit/>
+                      </wps:bodyPr>
+                    </wps:wsp>
+                  </a:graphicData>
+                </a:graphic>
+              </wp:anchor>
+            </w:drawing>
+          </mc:Choice>
+          <mc:Fallback>
+            <w:pict>
+              <v:shapetype w14:anchorId="714B8915" id="_x0000_t202" coordsize="21600,21600" o:spt="202" path="m,l,21600r21600,l21600,xe">
+                <v:stroke joinstyle="miter"/>
+                <v:path gradientshapeok="t" o:connecttype="rect"/>
+              </v:shapetype>
+              <v:shape id="Zone de texte 10" o:spid="_x0000_s1026" type="#_x0000_t202" style="position:absolute;margin-left:22.25pt;margin-top:325.65pt;width:393.75pt;height:.05pt;z-index:251663360;visibility:visible;mso-wrap-style:square;mso-wrap-distance-left:9pt;mso-wrap-distance-top:0;mso-wrap-distance-right:9pt;mso-wrap-distance-bottom:0;mso-position-horizontal:absolute;mso-position-horizontal-relative:text;mso-position-vertical:absolute;mso-position-vertical-relative:text;v-text-anchor:top" o:gfxdata="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" stroked="f">
+                <v:textbox style="mso-fit-shape-to-text:t" inset="0,0,0,0">
+                  <w:txbxContent>
+                    <w:p>
+                      <w:pPr>
+                        <w:pStyle w:val="Lgende"/>
+                        <w:jc w:val="center"/>
+                        <w:rPr>
+                          <w:noProof/>
+                          <w:sz w:val="24"/>
+                          <w:szCs w:val="20"/>
+                        </w:rPr>
+                      </w:pPr>
+                      <w:r>
+                        <w:t xml:space="preserve">Figure </w:t>
+                      </w:r>
+                      <w:r>
+                        <w:fldChar w:fldCharType="begin"/>
+                      </w:r>
+                      <w:r>
+                        <w:instrText xml:space="preserve"> SEQ Figure \* ARABIC </w:instrText>
+                      </w:r>
+                      <w:r>
+                        <w:fldChar w:fldCharType="separate"/>
+                      </w:r>
+                      <w:r>
+                        <w:rPr>
+                          <w:noProof/>
+                        </w:rPr>
+                        <w:t>1</w:t>
+                      </w:r>
+                      <w:r>
+                        <w:fldChar w:fldCharType="end"/>
+                      </w:r>
+                      <w:r>
+                        <w:t>. Photo de la discussion avec Mr. Carrel</w:t>
+                      </w:r>
+                    </w:p>
+                  </w:txbxContent>
+                </v:textbox>
+                <w10:wrap type="topAndBottom"/>
+              </v:shape>
+            </w:pict>
+          </mc:Fallback>
+        </mc:AlternateContent>
+      </w:r>
+      <w:r>
+        <w:rPr>
+          <w:noProof/>
+          <w:lang w:val="fr-CH" w:eastAsia="fr-CH"/>
+        </w:rPr>
+        <w:drawing>
+          <wp:anchor distT="0" distB="0" distL="114300" distR="114300" simplePos="0" relativeHeight="251661312" behindDoc="0" locked="0" layoutInCell="1" allowOverlap="1" wp14:anchorId="302BD92A" wp14:editId="7C9A0814">
+            <wp:simplePos x="0" y="0"/>
+            <wp:positionH relativeFrom="margin">
+              <wp:posOffset>262137</wp:posOffset>
+            </wp:positionH>
+            <wp:positionV relativeFrom="paragraph">
+              <wp:posOffset>330200</wp:posOffset>
+            </wp:positionV>
+            <wp:extent cx="5001036" cy="3699894"/>
+            <wp:effectExtent l="0" t="0" r="0" b="0"/>
+            <wp:wrapTopAndBottom/>
+            <wp:docPr id="9" name="Image 9"/>
+            <wp:cNvGraphicFramePr>
+              <a:graphicFrameLocks xmlns:a="http://schemas.openxmlformats.org/drawingml/2006/main" noChangeAspect="1"/>
+            </wp:cNvGraphicFramePr>
+            <a:graphic xmlns:a="http://schemas.openxmlformats.org/drawingml/2006/main">
+              <a:graphicData uri="http://schemas.openxmlformats.org/drawingml/2006/picture">
+                <pic:pic xmlns:pic="http://schemas.openxmlformats.org/drawingml/2006/picture">
+                  <pic:nvPicPr>
+                    <pic:cNvPr id="9" name="IMG_20180525_113101.jpg"/>
+                    <pic:cNvPicPr/>
+                  </pic:nvPicPr>
+                  <pic:blipFill rotWithShape="1">
+                    <a:blip r:embed="rId18" cstate="print">
+                      <a:extLst>
+                        <a:ext uri="{28A0092B-C50C-407E-A947-70E740481C1C}">
+                          <a14:useLocalDpi xmlns:a14="http://schemas.microsoft.com/office/drawing/2010/main" val="0"/>
+                        </a:ext>
+                      </a:extLst>
+                    </a:blip>
+                    <a:srcRect t="17579" b="40806"/>
+                    <a:stretch/>
+                  </pic:blipFill>
+                  <pic:spPr bwMode="auto">
+                    <a:xfrm>
+                      <a:off x="0" y="0"/>
+                      <a:ext cx="5001036" cy="3699894"/>
+                    </a:xfrm>
+                    <a:prstGeom prst="rect">
+                      <a:avLst/>
+                    </a:prstGeom>
+                    <a:ln>
+                      <a:noFill/>
+                    </a:ln>
+                    <a:extLst>
+                      <a:ext uri="{53640926-AAD7-44D8-BBD7-CCE9431645EC}">
+                        <a14:shadowObscured xmlns:a14="http://schemas.microsoft.com/office/drawing/2010/main"/>
+                      </a:ext>
+                    </a:extLst>
+                  </pic:spPr>
+                </pic:pic>
+              </a:graphicData>
+            </a:graphic>
+          </wp:anchor>
+        </w:drawing>
+      </w:r>
+    </w:p>
+    <w:p>
+      <w:bookmarkStart w:id="17" w:name="_GoBack"/>
+      <w:bookmarkEnd w:id="17"/>
+    </w:p>
+    <w:p/>
+    <w:p>
+      <w:r>
+        <w:rPr>
+          <w:noProof/>
+        </w:rPr>
+        <w:lastRenderedPageBreak/>
+        <mc:AlternateContent>
+          <mc:Choice Requires="wps">
+            <w:drawing>
+              <wp:anchor distT="0" distB="0" distL="114300" distR="114300" simplePos="0" relativeHeight="251666432" behindDoc="0" locked="0" layoutInCell="1" allowOverlap="1" wp14:anchorId="625AA4E7" wp14:editId="35648186">
+                <wp:simplePos x="0" y="0"/>
+                <wp:positionH relativeFrom="column">
+                  <wp:posOffset>572770</wp:posOffset>
+                </wp:positionH>
+                <wp:positionV relativeFrom="paragraph">
+                  <wp:posOffset>4014470</wp:posOffset>
+                </wp:positionV>
+                <wp:extent cx="4613910" cy="635"/>
+                <wp:effectExtent l="0" t="0" r="0" b="0"/>
+                <wp:wrapTopAndBottom/>
+                <wp:docPr id="14" name="Zone de texte 14"/>
+                <wp:cNvGraphicFramePr/>
+                <a:graphic xmlns:a="http://schemas.openxmlformats.org/drawingml/2006/main">
+                  <a:graphicData uri="http://schemas.microsoft.com/office/word/2010/wordprocessingShape">
+                    <wps:wsp>
+                      <wps:cNvSpPr txBox="1"/>
+                      <wps:spPr>
+                        <a:xfrm>
+                          <a:off x="0" y="0"/>
+                          <a:ext cx="4613910" cy="635"/>
+                        </a:xfrm>
+                        <a:prstGeom prst="rect">
+                          <a:avLst/>
+                        </a:prstGeom>
+                        <a:solidFill>
+                          <a:prstClr val="white"/>
+                        </a:solidFill>
+                        <a:ln>
+                          <a:noFill/>
+                        </a:ln>
+                      </wps:spPr>
+                      <wps:txbx>
+                        <w:txbxContent>
+                          <w:p>
+                            <w:pPr>
+                              <w:pStyle w:val="Lgende"/>
+                              <w:jc w:val="center"/>
+                              <w:rPr>
+                                <w:noProof/>
+                                <w:sz w:val="24"/>
+                                <w:szCs w:val="20"/>
+                              </w:rPr>
+                            </w:pPr>
+                            <w:r>
+                              <w:t xml:space="preserve">Figure </w:t>
+                            </w:r>
+                            <w:r>
+                              <w:fldChar w:fldCharType="begin"/>
+                            </w:r>
+                            <w:r>
+                              <w:instrText xml:space="preserve"> SEQ Figure \* ARABIC </w:instrText>
+                            </w:r>
+                            <w:r>
+                              <w:fldChar w:fldCharType="separate"/>
+                            </w:r>
+                            <w:r>
+                              <w:rPr>
+                                <w:noProof/>
+                              </w:rPr>
+                              <w:t>2</w:t>
+                            </w:r>
+                            <w:r>
+                              <w:fldChar w:fldCharType="end"/>
+                            </w:r>
+                            <w:r>
+                              <w:t>. Dessin clair pour l'explication</w:t>
+                            </w:r>
+                          </w:p>
+                        </w:txbxContent>
+                      </wps:txbx>
+                      <wps:bodyPr rot="0" spcFirstLastPara="0" vertOverflow="overflow" horzOverflow="overflow" vert="horz" wrap="square" lIns="0" tIns="0" rIns="0" bIns="0" numCol="1" spcCol="0" rtlCol="0" fromWordArt="0" anchor="t" anchorCtr="0" forceAA="0" compatLnSpc="1">
+                        <a:prstTxWarp prst="textNoShape">
+                          <a:avLst/>
+                        </a:prstTxWarp>
+                        <a:spAutoFit/>
+                      </wps:bodyPr>
+                    </wps:wsp>
+                  </a:graphicData>
+                </a:graphic>
+              </wp:anchor>
+            </w:drawing>
+          </mc:Choice>
+          <mc:Fallback>
+            <w:pict>
+              <v:shape w14:anchorId="625AA4E7" id="Zone de texte 14" o:spid="_x0000_s1027" type="#_x0000_t202" style="position:absolute;margin-left:45.1pt;margin-top:316.1pt;width:363.3pt;height:.05pt;z-index:251666432;visibility:visible;mso-wrap-style:square;mso-wrap-distance-left:9pt;mso-wrap-distance-top:0;mso-wrap-distance-right:9pt;mso-wrap-distance-bottom:0;mso-position-horizontal:absolute;mso-position-horizontal-relative:text;mso-position-vertical:absolute;mso-position-vertical-relative:text;v-text-anchor:top" o:gfxdata="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" stroked="f">
+                <v:textbox style="mso-fit-shape-to-text:t" inset="0,0,0,0">
+                  <w:txbxContent>
+                    <w:p>
+                      <w:pPr>
+                        <w:pStyle w:val="Lgende"/>
+                        <w:jc w:val="center"/>
+                        <w:rPr>
+                          <w:noProof/>
+                          <w:sz w:val="24"/>
+                          <w:szCs w:val="20"/>
+                        </w:rPr>
+                      </w:pPr>
+                      <w:r>
+                        <w:t xml:space="preserve">Figure </w:t>
+                      </w:r>
+                      <w:r>
+                        <w:fldChar w:fldCharType="begin"/>
+                      </w:r>
+                      <w:r>
+                        <w:instrText xml:space="preserve"> SEQ Figure \* ARABIC </w:instrText>
+                      </w:r>
+                      <w:r>
+                        <w:fldChar w:fldCharType="separate"/>
+                      </w:r>
+                      <w:r>
+                        <w:rPr>
+                          <w:noProof/>
+                        </w:rPr>
+                        <w:t>2</w:t>
+                      </w:r>
+                      <w:r>
+                        <w:fldChar w:fldCharType="end"/>
+                      </w:r>
+                      <w:r>
+                        <w:t>. Dessin clair pour l'explication</w:t>
+                      </w:r>
+                    </w:p>
+                  </w:txbxContent>
+                </v:textbox>
+                <w10:wrap type="topAndBottom"/>
+              </v:shape>
+            </w:pict>
+          </mc:Fallback>
+        </mc:AlternateContent>
+      </w:r>
+      <w:r>
+        <w:rPr>
+          <w:noProof/>
+          <w:lang w:val="fr-CH" w:eastAsia="fr-CH"/>
+        </w:rPr>
+        <w:drawing>
+          <wp:anchor distT="0" distB="0" distL="114300" distR="114300" simplePos="0" relativeHeight="251664384" behindDoc="0" locked="0" layoutInCell="1" allowOverlap="1" wp14:anchorId="69D76B58" wp14:editId="30D74292">
+            <wp:simplePos x="0" y="0"/>
+            <wp:positionH relativeFrom="margin">
+              <wp:align>center</wp:align>
+            </wp:positionH>
+            <wp:positionV relativeFrom="paragraph">
+              <wp:posOffset>2924</wp:posOffset>
+            </wp:positionV>
+            <wp:extent cx="4614531" cy="3954780"/>
+            <wp:effectExtent l="0" t="0" r="0" b="7620"/>
+            <wp:wrapTopAndBottom/>
+            <wp:docPr id="13" name="Image 13"/>
+            <wp:cNvGraphicFramePr>
+              <a:graphicFrameLocks xmlns:a="http://schemas.openxmlformats.org/drawingml/2006/main" noChangeAspect="1"/>
+            </wp:cNvGraphicFramePr>
+            <a:graphic xmlns:a="http://schemas.openxmlformats.org/drawingml/2006/main">
+              <a:graphicData uri="http://schemas.openxmlformats.org/drawingml/2006/picture">
+                <pic:pic xmlns:pic="http://schemas.openxmlformats.org/drawingml/2006/picture">
+                  <pic:nvPicPr>
+                    <pic:cNvPr id="13" name="Partic1 (1).jpg"/>
+                    <pic:cNvPicPr/>
+                  </pic:nvPicPr>
+                  <pic:blipFill rotWithShape="1">
+                    <a:blip r:embed="rId19" cstate="print">
+                      <a:extLst>
+                        <a:ext uri="{28A0092B-C50C-407E-A947-70E740481C1C}">
+                          <a14:useLocalDpi xmlns:a14="http://schemas.microsoft.com/office/drawing/2010/main" val="0"/>
+                        </a:ext>
+                      </a:extLst>
+                    </a:blip>
+                    <a:srcRect r="19868" b="47889"/>
+                    <a:stretch/>
+                  </pic:blipFill>
+                  <pic:spPr bwMode="auto">
+                    <a:xfrm>
+                      <a:off x="0" y="0"/>
+                      <a:ext cx="4614531" cy="3954780"/>
+                    </a:xfrm>
+                    <a:prstGeom prst="rect">
+                      <a:avLst/>
+                    </a:prstGeom>
+                    <a:ln>
+                      <a:noFill/>
+                    </a:ln>
+                    <a:extLst>
+                      <a:ext uri="{53640926-AAD7-44D8-BBD7-CCE9431645EC}">
+                        <a14:shadowObscured xmlns:a14="http://schemas.microsoft.com/office/drawing/2010/main"/>
+                      </a:ext>
+                    </a:extLst>
+                  </pic:spPr>
+                </pic:pic>
+              </a:graphicData>
+            </a:graphic>
+          </wp:anchor>
+        </w:drawing>
+      </w:r>
+      <w:r>
+        <w:t xml:space="preserve">Pour reprendre la figure 2, voici comment sera exécuté la méthode d’affichage des mots. Les premiers mots affichés, par exemple, seront « Bleu, Rouge, Blanc et Vert ». </w:t>
+      </w:r>
+      <w:r>
+        <w:t>Si le joueur appuie sur « Rouge », le bloc disparaît à la fin de l’envoi de l’avion. Après cela, les blocs vont se décaler en reprenant l’ancienne position du bloc visible. Avec cette position, on additionne la largeur du bloc et un espace pour espacer les mots. De cette manière, nous évitons de modifier des valeurs dans un tableau et ainsi éviter des bugs qui pourraient intervenir (l’utilisation d’un index récupéré).</w:t>
+      </w:r>
+    </w:p>
+    <w:p/>
+    <w:p/>
+    <w:p/>
+    <w:p>
       <w:pPr>
         <w:pStyle w:val="Titre3"/>
       </w:pPr>
       <w:r>
-        <w:lastRenderedPageBreak/>
         <w:t>(Particularité 2)</w:t>
       </w:r>
     </w:p>
@@ -8916,11 +8908,11 @@
       <w:r>
         <w:t>R</w:t>
       </w:r>
+      <w:bookmarkEnd w:id="15"/>
+      <w:r>
+        <w:t>éalisation</w:t>
+      </w:r>
       <w:bookmarkEnd w:id="16"/>
-      <w:r>
-        <w:t>éalisation</w:t>
-      </w:r>
-      <w:bookmarkEnd w:id="17"/>
     </w:p>
     <w:p>
       <w:pPr>
@@ -9068,6 +9060,7 @@
           <w:i/>
           <w:iCs/>
         </w:rPr>
+        <w:lastRenderedPageBreak/>
         <w:t>les</w:t>
       </w:r>
       <w:proofErr w:type="gramEnd"/>
@@ -10501,7 +10494,6 @@
         <w:rPr>
           <w:highlight w:val="yellow"/>
         </w:rPr>
-        <w:lastRenderedPageBreak/>
         <w:t>Eché</w:t>
       </w:r>
       <w:r>
@@ -10690,6 +10682,7 @@
           <w:i w:val="0"/>
           <w:iCs/>
         </w:rPr>
+        <w:lastRenderedPageBreak/>
         <w:t>Liste des documents</w:t>
       </w:r>
       <w:bookmarkEnd w:id="29"/>
@@ -11275,6 +11268,58 @@
           </w:tcPr>
           <w:p>
             <w:r>
+              <w:t>17.05</w:t>
+            </w:r>
+          </w:p>
+        </w:tc>
+        <w:tc>
+          <w:tcPr>
+            <w:tcW w:w="8273" w:type="dxa"/>
+          </w:tcPr>
+          <w:p>
+            <w:r>
+              <w:t>Revue du Sprint 1. L’affichage du vocabulaire n’est pas fait, il est reporté au sprint suivant.</w:t>
+            </w:r>
+          </w:p>
+        </w:tc>
+      </w:tr>
+      <w:tr>
+        <w:tc>
+          <w:tcPr>
+            <w:tcW w:w="820" w:type="dxa"/>
+          </w:tcPr>
+          <w:p>
+            <w:r>
+              <w:t>22.05</w:t>
+            </w:r>
+          </w:p>
+        </w:tc>
+        <w:tc>
+          <w:tcPr>
+            <w:tcW w:w="8273" w:type="dxa"/>
+          </w:tcPr>
+          <w:p>
+            <w:r>
+              <w:t xml:space="preserve">Visite de Mr. </w:t>
+            </w:r>
+            <w:proofErr w:type="spellStart"/>
+            <w:r>
+              <w:t>Tièche</w:t>
+            </w:r>
+            <w:proofErr w:type="spellEnd"/>
+            <w:r>
+              <w:t xml:space="preserve"> pour voir l’avancement du projet.</w:t>
+            </w:r>
+          </w:p>
+        </w:tc>
+      </w:tr>
+      <w:tr>
+        <w:tc>
+          <w:tcPr>
+            <w:tcW w:w="820" w:type="dxa"/>
+          </w:tcPr>
+          <w:p>
+            <w:r>
               <w:t>24.05</w:t>
             </w:r>
           </w:p>
@@ -11591,8 +11636,8 @@
       </w:pPr>
     </w:p>
     <w:sectPr>
-      <w:headerReference w:type="default" r:id="rId18"/>
-      <w:footerReference w:type="default" r:id="rId19"/>
+      <w:headerReference w:type="default" r:id="rId20"/>
+      <w:footerReference w:type="default" r:id="rId21"/>
       <w:pgSz w:w="11906" w:h="16838" w:code="9"/>
       <w:pgMar w:top="1418" w:right="1418" w:bottom="1418" w:left="1418" w:header="720" w:footer="720" w:gutter="0"/>
       <w:cols w:space="720"/>
@@ -12629,6 +12674,127 @@
     </w:lvl>
   </w:abstractNum>
   <w:abstractNum w:abstractNumId="7" w15:restartNumberingAfterBreak="0">
+    <w:nsid w:val="26652FEE"/>
+    <w:multiLevelType w:val="multilevel"/>
+    <w:tmpl w:val="09263AEC"/>
+    <w:lvl w:ilvl="0">
+      <w:start w:val="1"/>
+      <w:numFmt w:val="decimal"/>
+      <w:lvlText w:val="%1."/>
+      <w:lvlJc w:val="left"/>
+      <w:pPr>
+        <w:ind w:left="720" w:hanging="360"/>
+      </w:pPr>
+      <w:rPr>
+        <w:rFonts w:hint="default"/>
+      </w:rPr>
+    </w:lvl>
+    <w:lvl w:ilvl="1">
+      <w:start w:val="1"/>
+      <w:numFmt w:val="decimal"/>
+      <w:isLgl/>
+      <w:lvlText w:val="%1.%2."/>
+      <w:lvlJc w:val="left"/>
+      <w:pPr>
+        <w:ind w:left="1080" w:hanging="720"/>
+      </w:pPr>
+      <w:rPr>
+        <w:rFonts w:hint="default"/>
+      </w:rPr>
+    </w:lvl>
+    <w:lvl w:ilvl="2">
+      <w:start w:val="1"/>
+      <w:numFmt w:val="decimal"/>
+      <w:isLgl/>
+      <w:lvlText w:val="%1.%2.%3."/>
+      <w:lvlJc w:val="left"/>
+      <w:pPr>
+        <w:ind w:left="1080" w:hanging="720"/>
+      </w:pPr>
+      <w:rPr>
+        <w:rFonts w:hint="default"/>
+      </w:rPr>
+    </w:lvl>
+    <w:lvl w:ilvl="3">
+      <w:start w:val="1"/>
+      <w:numFmt w:val="decimal"/>
+      <w:isLgl/>
+      <w:lvlText w:val="%1.%2.%3.%4."/>
+      <w:lvlJc w:val="left"/>
+      <w:pPr>
+        <w:ind w:left="1440" w:hanging="1080"/>
+      </w:pPr>
+      <w:rPr>
+        <w:rFonts w:hint="default"/>
+      </w:rPr>
+    </w:lvl>
+    <w:lvl w:ilvl="4">
+      <w:start w:val="1"/>
+      <w:numFmt w:val="decimal"/>
+      <w:isLgl/>
+      <w:lvlText w:val="%1.%2.%3.%4.%5."/>
+      <w:lvlJc w:val="left"/>
+      <w:pPr>
+        <w:ind w:left="1440" w:hanging="1080"/>
+      </w:pPr>
+      <w:rPr>
+        <w:rFonts w:hint="default"/>
+      </w:rPr>
+    </w:lvl>
+    <w:lvl w:ilvl="5">
+      <w:start w:val="1"/>
+      <w:numFmt w:val="decimal"/>
+      <w:isLgl/>
+      <w:lvlText w:val="%1.%2.%3.%4.%5.%6."/>
+      <w:lvlJc w:val="left"/>
+      <w:pPr>
+        <w:ind w:left="1800" w:hanging="1440"/>
+      </w:pPr>
+      <w:rPr>
+        <w:rFonts w:hint="default"/>
+      </w:rPr>
+    </w:lvl>
+    <w:lvl w:ilvl="6">
+      <w:start w:val="1"/>
+      <w:numFmt w:val="decimal"/>
+      <w:isLgl/>
+      <w:lvlText w:val="%1.%2.%3.%4.%5.%6.%7."/>
+      <w:lvlJc w:val="left"/>
+      <w:pPr>
+        <w:ind w:left="1800" w:hanging="1440"/>
+      </w:pPr>
+      <w:rPr>
+        <w:rFonts w:hint="default"/>
+      </w:rPr>
+    </w:lvl>
+    <w:lvl w:ilvl="7">
+      <w:start w:val="1"/>
+      <w:numFmt w:val="decimal"/>
+      <w:isLgl/>
+      <w:lvlText w:val="%1.%2.%3.%4.%5.%6.%7.%8."/>
+      <w:lvlJc w:val="left"/>
+      <w:pPr>
+        <w:ind w:left="2160" w:hanging="1800"/>
+      </w:pPr>
+      <w:rPr>
+        <w:rFonts w:hint="default"/>
+      </w:rPr>
+    </w:lvl>
+    <w:lvl w:ilvl="8">
+      <w:start w:val="1"/>
+      <w:numFmt w:val="decimal"/>
+      <w:isLgl/>
+      <w:lvlText w:val="%1.%2.%3.%4.%5.%6.%7.%8.%9."/>
+      <w:lvlJc w:val="left"/>
+      <w:pPr>
+        <w:ind w:left="2520" w:hanging="2160"/>
+      </w:pPr>
+      <w:rPr>
+        <w:rFonts w:hint="default"/>
+      </w:rPr>
+    </w:lvl>
+  </w:abstractNum>
+  <w:abstractNum w:abstractNumId="8" w15:restartNumberingAfterBreak="0">
     <w:nsid w:val="27A404D8"/>
     <w:multiLevelType w:val="hybridMultilevel"/>
     <w:tmpl w:val="E4483B56"/>
@@ -12768,7 +12934,7 @@
       </w:rPr>
     </w:lvl>
   </w:abstractNum>
-  <w:abstractNum w:abstractNumId="8" w15:restartNumberingAfterBreak="0">
+  <w:abstractNum w:abstractNumId="9" w15:restartNumberingAfterBreak="0">
     <w:nsid w:val="2E25715C"/>
     <w:multiLevelType w:val="hybridMultilevel"/>
     <w:tmpl w:val="8AB0286C"/>
@@ -12857,7 +13023,7 @@
       </w:pPr>
     </w:lvl>
   </w:abstractNum>
-  <w:abstractNum w:abstractNumId="9" w15:restartNumberingAfterBreak="0">
+  <w:abstractNum w:abstractNumId="10" w15:restartNumberingAfterBreak="0">
     <w:nsid w:val="35535EBB"/>
     <w:multiLevelType w:val="multilevel"/>
     <w:tmpl w:val="09263AEC"/>
@@ -12978,7 +13144,7 @@
       </w:rPr>
     </w:lvl>
   </w:abstractNum>
-  <w:abstractNum w:abstractNumId="10" w15:restartNumberingAfterBreak="0">
+  <w:abstractNum w:abstractNumId="11" w15:restartNumberingAfterBreak="0">
     <w:nsid w:val="370465BF"/>
     <w:multiLevelType w:val="hybridMultilevel"/>
     <w:tmpl w:val="33B2BDC4"/>
@@ -13067,7 +13233,7 @@
       </w:pPr>
     </w:lvl>
   </w:abstractNum>
-  <w:abstractNum w:abstractNumId="11" w15:restartNumberingAfterBreak="0">
+  <w:abstractNum w:abstractNumId="12" w15:restartNumberingAfterBreak="0">
     <w:nsid w:val="3B7E1F64"/>
     <w:multiLevelType w:val="multilevel"/>
     <w:tmpl w:val="09263AEC"/>
@@ -13188,7 +13354,7 @@
       </w:rPr>
     </w:lvl>
   </w:abstractNum>
-  <w:abstractNum w:abstractNumId="12" w15:restartNumberingAfterBreak="0">
+  <w:abstractNum w:abstractNumId="13" w15:restartNumberingAfterBreak="0">
     <w:nsid w:val="3C7630CA"/>
     <w:multiLevelType w:val="multilevel"/>
     <w:tmpl w:val="09263AEC"/>
@@ -13309,7 +13475,7 @@
       </w:rPr>
     </w:lvl>
   </w:abstractNum>
-  <w:abstractNum w:abstractNumId="13" w15:restartNumberingAfterBreak="0">
+  <w:abstractNum w:abstractNumId="14" w15:restartNumberingAfterBreak="0">
     <w:nsid w:val="408C02FF"/>
     <w:multiLevelType w:val="hybridMultilevel"/>
     <w:tmpl w:val="1C925AC4"/>
@@ -13446,7 +13612,7 @@
       </w:rPr>
     </w:lvl>
   </w:abstractNum>
-  <w:abstractNum w:abstractNumId="14" w15:restartNumberingAfterBreak="0">
+  <w:abstractNum w:abstractNumId="15" w15:restartNumberingAfterBreak="0">
     <w:nsid w:val="42F31DAB"/>
     <w:multiLevelType w:val="hybridMultilevel"/>
     <w:tmpl w:val="A46C5D1C"/>
@@ -13586,7 +13752,7 @@
       </w:rPr>
     </w:lvl>
   </w:abstractNum>
-  <w:abstractNum w:abstractNumId="15" w15:restartNumberingAfterBreak="0">
+  <w:abstractNum w:abstractNumId="16" w15:restartNumberingAfterBreak="0">
     <w:nsid w:val="43502691"/>
     <w:multiLevelType w:val="multilevel"/>
     <w:tmpl w:val="09263AEC"/>
@@ -13707,7 +13873,7 @@
       </w:rPr>
     </w:lvl>
   </w:abstractNum>
-  <w:abstractNum w:abstractNumId="16" w15:restartNumberingAfterBreak="0">
+  <w:abstractNum w:abstractNumId="17" w15:restartNumberingAfterBreak="0">
     <w:nsid w:val="5082572C"/>
     <w:multiLevelType w:val="hybridMultilevel"/>
     <w:tmpl w:val="ED4ACFA4"/>
@@ -13847,7 +14013,7 @@
       </w:rPr>
     </w:lvl>
   </w:abstractNum>
-  <w:abstractNum w:abstractNumId="17" w15:restartNumberingAfterBreak="0">
+  <w:abstractNum w:abstractNumId="18" w15:restartNumberingAfterBreak="0">
     <w:nsid w:val="52B247CA"/>
     <w:multiLevelType w:val="hybridMultilevel"/>
     <w:tmpl w:val="B7D4D45A"/>
@@ -13987,7 +14153,7 @@
       </w:rPr>
     </w:lvl>
   </w:abstractNum>
-  <w:abstractNum w:abstractNumId="18" w15:restartNumberingAfterBreak="0">
+  <w:abstractNum w:abstractNumId="19" w15:restartNumberingAfterBreak="0">
     <w:nsid w:val="594C1361"/>
     <w:multiLevelType w:val="hybridMultilevel"/>
     <w:tmpl w:val="5C243628"/>
@@ -14127,7 +14293,7 @@
       </w:rPr>
     </w:lvl>
   </w:abstractNum>
-  <w:abstractNum w:abstractNumId="19" w15:restartNumberingAfterBreak="0">
+  <w:abstractNum w:abstractNumId="20" w15:restartNumberingAfterBreak="0">
     <w:nsid w:val="5D84529E"/>
     <w:multiLevelType w:val="hybridMultilevel"/>
     <w:tmpl w:val="1500FFE2"/>
@@ -14239,7 +14405,7 @@
       </w:rPr>
     </w:lvl>
   </w:abstractNum>
-  <w:abstractNum w:abstractNumId="20" w15:restartNumberingAfterBreak="0">
+  <w:abstractNum w:abstractNumId="21" w15:restartNumberingAfterBreak="0">
     <w:nsid w:val="61414240"/>
     <w:multiLevelType w:val="multilevel"/>
     <w:tmpl w:val="09263AEC"/>
@@ -14360,7 +14526,7 @@
       </w:rPr>
     </w:lvl>
   </w:abstractNum>
-  <w:abstractNum w:abstractNumId="21" w15:restartNumberingAfterBreak="0">
+  <w:abstractNum w:abstractNumId="22" w15:restartNumberingAfterBreak="0">
     <w:nsid w:val="66564962"/>
     <w:multiLevelType w:val="hybridMultilevel"/>
     <w:tmpl w:val="1A92ABCE"/>
@@ -14449,7 +14615,7 @@
       </w:pPr>
     </w:lvl>
   </w:abstractNum>
-  <w:abstractNum w:abstractNumId="22" w15:restartNumberingAfterBreak="0">
+  <w:abstractNum w:abstractNumId="23" w15:restartNumberingAfterBreak="0">
     <w:nsid w:val="6B90369F"/>
     <w:multiLevelType w:val="multilevel"/>
     <w:tmpl w:val="09263AEC"/>
@@ -14570,7 +14736,7 @@
       </w:rPr>
     </w:lvl>
   </w:abstractNum>
-  <w:abstractNum w:abstractNumId="23" w15:restartNumberingAfterBreak="0">
+  <w:abstractNum w:abstractNumId="24" w15:restartNumberingAfterBreak="0">
     <w:nsid w:val="71E06583"/>
     <w:multiLevelType w:val="hybridMultilevel"/>
     <w:tmpl w:val="26C81FCE"/>
@@ -14710,7 +14876,7 @@
       </w:rPr>
     </w:lvl>
   </w:abstractNum>
-  <w:abstractNum w:abstractNumId="24" w15:restartNumberingAfterBreak="0">
+  <w:abstractNum w:abstractNumId="25" w15:restartNumberingAfterBreak="0">
     <w:nsid w:val="730847C5"/>
     <w:multiLevelType w:val="multilevel"/>
     <w:tmpl w:val="09263AEC"/>
@@ -14831,7 +14997,7 @@
       </w:rPr>
     </w:lvl>
   </w:abstractNum>
-  <w:abstractNum w:abstractNumId="25" w15:restartNumberingAfterBreak="0">
+  <w:abstractNum w:abstractNumId="26" w15:restartNumberingAfterBreak="0">
     <w:nsid w:val="73DF7308"/>
     <w:multiLevelType w:val="multilevel"/>
     <w:tmpl w:val="09263AEC"/>
@@ -14952,7 +15118,7 @@
       </w:rPr>
     </w:lvl>
   </w:abstractNum>
-  <w:abstractNum w:abstractNumId="26" w15:restartNumberingAfterBreak="0">
+  <w:abstractNum w:abstractNumId="27" w15:restartNumberingAfterBreak="0">
     <w:nsid w:val="75A3529B"/>
     <w:multiLevelType w:val="hybridMultilevel"/>
     <w:tmpl w:val="819EEA64"/>
@@ -15092,7 +15258,7 @@
       </w:rPr>
     </w:lvl>
   </w:abstractNum>
-  <w:abstractNum w:abstractNumId="27" w15:restartNumberingAfterBreak="0">
+  <w:abstractNum w:abstractNumId="28" w15:restartNumberingAfterBreak="0">
     <w:nsid w:val="7B193736"/>
     <w:multiLevelType w:val="multilevel"/>
     <w:tmpl w:val="3E0A631E"/>
@@ -15214,7 +15380,7 @@
       </w:pPr>
     </w:lvl>
   </w:abstractNum>
-  <w:abstractNum w:abstractNumId="28" w15:restartNumberingAfterBreak="0">
+  <w:abstractNum w:abstractNumId="29" w15:restartNumberingAfterBreak="0">
     <w:nsid w:val="7DD245F2"/>
     <w:multiLevelType w:val="hybridMultilevel"/>
     <w:tmpl w:val="3100450C"/>
@@ -15355,7 +15521,7 @@
     </w:lvl>
   </w:abstractNum>
   <w:num w:numId="1">
-    <w:abstractNumId w:val="27"/>
+    <w:abstractNumId w:val="28"/>
   </w:num>
   <w:num w:numId="2">
     <w:abstractNumId w:val="1"/>
@@ -15364,34 +15530,34 @@
     <w:abstractNumId w:val="3"/>
   </w:num>
   <w:num w:numId="4">
-    <w:abstractNumId w:val="26"/>
+    <w:abstractNumId w:val="27"/>
   </w:num>
   <w:num w:numId="5">
-    <w:abstractNumId w:val="17"/>
+    <w:abstractNumId w:val="18"/>
   </w:num>
   <w:num w:numId="6">
-    <w:abstractNumId w:val="7"/>
+    <w:abstractNumId w:val="8"/>
   </w:num>
   <w:num w:numId="7">
-    <w:abstractNumId w:val="18"/>
+    <w:abstractNumId w:val="19"/>
   </w:num>
   <w:num w:numId="8">
-    <w:abstractNumId w:val="28"/>
+    <w:abstractNumId w:val="29"/>
   </w:num>
   <w:num w:numId="9">
     <w:abstractNumId w:val="2"/>
   </w:num>
   <w:num w:numId="10">
-    <w:abstractNumId w:val="13"/>
+    <w:abstractNumId w:val="14"/>
   </w:num>
   <w:num w:numId="11">
-    <w:abstractNumId w:val="16"/>
+    <w:abstractNumId w:val="17"/>
   </w:num>
   <w:num w:numId="12">
-    <w:abstractNumId w:val="14"/>
+    <w:abstractNumId w:val="15"/>
   </w:num>
   <w:num w:numId="13">
-    <w:abstractNumId w:val="23"/>
+    <w:abstractNumId w:val="24"/>
   </w:num>
   <w:num w:numId="14">
     <w:abstractNumId w:val="1"/>
@@ -15400,49 +15566,52 @@
     <w:abstractNumId w:val="6"/>
   </w:num>
   <w:num w:numId="16">
-    <w:abstractNumId w:val="19"/>
+    <w:abstractNumId w:val="20"/>
   </w:num>
   <w:num w:numId="17">
     <w:abstractNumId w:val="5"/>
   </w:num>
   <w:num w:numId="18">
-    <w:abstractNumId w:val="8"/>
+    <w:abstractNumId w:val="9"/>
   </w:num>
   <w:num w:numId="19">
     <w:abstractNumId w:val="4"/>
   </w:num>
   <w:num w:numId="20">
-    <w:abstractNumId w:val="9"/>
+    <w:abstractNumId w:val="10"/>
   </w:num>
   <w:num w:numId="21">
-    <w:abstractNumId w:val="21"/>
+    <w:abstractNumId w:val="22"/>
   </w:num>
   <w:num w:numId="22">
-    <w:abstractNumId w:val="15"/>
+    <w:abstractNumId w:val="16"/>
   </w:num>
   <w:num w:numId="23">
     <w:abstractNumId w:val="0"/>
   </w:num>
   <w:num w:numId="24">
-    <w:abstractNumId w:val="24"/>
+    <w:abstractNumId w:val="25"/>
   </w:num>
   <w:num w:numId="25">
-    <w:abstractNumId w:val="25"/>
+    <w:abstractNumId w:val="26"/>
   </w:num>
   <w:num w:numId="26">
-    <w:abstractNumId w:val="20"/>
+    <w:abstractNumId w:val="21"/>
   </w:num>
   <w:num w:numId="27">
+    <w:abstractNumId w:val="13"/>
+  </w:num>
+  <w:num w:numId="28">
+    <w:abstractNumId w:val="23"/>
+  </w:num>
+  <w:num w:numId="29">
     <w:abstractNumId w:val="12"/>
   </w:num>
-  <w:num w:numId="28">
-    <w:abstractNumId w:val="22"/>
-  </w:num>
-  <w:num w:numId="29">
+  <w:num w:numId="30">
     <w:abstractNumId w:val="11"/>
   </w:num>
-  <w:num w:numId="30">
-    <w:abstractNumId w:val="10"/>
+  <w:num w:numId="31">
+    <w:abstractNumId w:val="7"/>
   </w:num>
   <w:numIdMacAtCleanup w:val="13"/>
 </w:numbering>
@@ -16675,6 +16844,24 @@
       </w:tcPr>
     </w:tblStylePr>
   </w:style>
+  <w:style w:type="paragraph" w:styleId="Lgende">
+    <w:name w:val="caption"/>
+    <w:basedOn w:val="Normal"/>
+    <w:next w:val="Normal"/>
+    <w:unhideWhenUsed/>
+    <w:qFormat/>
+    <w:rsid w:val="00A76750"/>
+    <w:pPr>
+      <w:spacing w:after="200"/>
+    </w:pPr>
+    <w:rPr>
+      <w:i/>
+      <w:iCs/>
+      <w:color w:val="44546A" w:themeColor="text2"/>
+      <w:sz w:val="18"/>
+      <w:szCs w:val="18"/>
+    </w:rPr>
+  </w:style>
 </w:styles>
 </file>
 
@@ -16978,7 +17165,7 @@
 </file>
 
 <file path=customXml/itemProps1.xml><?xml version="1.0" encoding="utf-8"?>
-<ds:datastoreItem xmlns:ds="http://schemas.openxmlformats.org/officeDocument/2006/customXml" ds:itemID="{0ACB191B-93C4-4F37-B85C-EF9AB219BBCF}">
+<ds:datastoreItem xmlns:ds="http://schemas.openxmlformats.org/officeDocument/2006/customXml" ds:itemID="{8B975A83-D37C-4A34-AEC3-AD672586B81B}">
   <ds:schemaRefs>
     <ds:schemaRef ds:uri="http://schemas.openxmlformats.org/officeDocument/2006/bibliography"/>
   </ds:schemaRefs>

</xml_diff>